<commit_message>
Überschriften für JPA und REST zu den Technologien
</commit_message>
<xml_diff>
--- a/Projektbericht.docx
+++ b/Projektbericht.docx
@@ -2260,26 +2260,61 @@
     </w:p>
     <w:p>
       <w:pPr>
-        <w:spacing w:after="360"/>
-      </w:pPr>
-    </w:p>
-    <w:p>
-      <w:pPr>
         <w:pStyle w:val="berschrift2"/>
         <w:rPr>
           <w:sz w:val="32"/>
           <w:szCs w:val="32"/>
         </w:rPr>
       </w:pPr>
-      <w:bookmarkStart w:id="8" w:name="_Toc541957"/>
       <w:r>
         <w:rPr>
           <w:sz w:val="32"/>
           <w:szCs w:val="32"/>
         </w:rPr>
+        <w:t>JPA</w:t>
+      </w:r>
+    </w:p>
+    <w:p/>
+    <w:p>
+      <w:pPr>
+        <w:pStyle w:val="berschrift2"/>
+        <w:rPr>
+          <w:sz w:val="32"/>
+          <w:szCs w:val="32"/>
+        </w:rPr>
+      </w:pPr>
+      <w:r>
+        <w:rPr>
+          <w:sz w:val="32"/>
+          <w:szCs w:val="32"/>
+        </w:rPr>
+        <w:t>REST</w:t>
+      </w:r>
+      <w:bookmarkStart w:id="8" w:name="_GoBack"/>
+      <w:bookmarkEnd w:id="8"/>
+    </w:p>
+    <w:p>
+      <w:pPr>
+        <w:spacing w:after="360"/>
+      </w:pPr>
+    </w:p>
+    <w:p>
+      <w:pPr>
+        <w:pStyle w:val="berschrift2"/>
+        <w:rPr>
+          <w:sz w:val="32"/>
+          <w:szCs w:val="32"/>
+        </w:rPr>
+      </w:pPr>
+      <w:bookmarkStart w:id="9" w:name="_Toc541957"/>
+      <w:r>
+        <w:rPr>
+          <w:sz w:val="32"/>
+          <w:szCs w:val="32"/>
+        </w:rPr>
         <w:t>PostgreSQL</w:t>
       </w:r>
-      <w:bookmarkEnd w:id="8"/>
+      <w:bookmarkEnd w:id="9"/>
     </w:p>
     <w:p>
       <w:pPr>
@@ -2328,7 +2363,7 @@
       <w:pPr>
         <w:pStyle w:val="berschrift1"/>
       </w:pPr>
-      <w:bookmarkStart w:id="9" w:name="_Toc541958"/>
+      <w:bookmarkStart w:id="10" w:name="_Toc541958"/>
       <w:r>
         <w:rPr>
           <w:sz w:val="36"/>
@@ -2350,7 +2385,7 @@
         </w:rPr>
         <w:t>ntwurf</w:t>
       </w:r>
-      <w:bookmarkEnd w:id="9"/>
+      <w:bookmarkEnd w:id="10"/>
     </w:p>
     <w:p>
       <w:pPr>
@@ -2368,7 +2403,11 @@
         <w:t xml:space="preserve"> und bietet allen Beteiligten zu jedem Zeitpunkt einen Überblick des Software Konzeptes.</w:t>
       </w:r>
       <w:r>
-        <w:t xml:space="preserve"> In den folgenden Punkten werden zunächst die funktionalen sowie nicht funktionalen Anforderungen besprochen, bevor auf die weiteren Spezifikationen der Software, in Form von UML Diagrammen, Use Cases und Mockups, eingegangen w</w:t>
+        <w:t xml:space="preserve"> In den folgenden Punkten werden zunächst die funktionalen sowie nicht funktionalen Anforderungen </w:t>
+      </w:r>
+      <w:r>
+        <w:lastRenderedPageBreak/>
+        <w:t>besprochen, bevor auf die weiteren Spezifikationen der Software, in Form von UML Diagrammen, Use Cases und Mockups, eingegangen w</w:t>
       </w:r>
       <w:r>
         <w:t>ird</w:t>
@@ -2400,16 +2439,15 @@
           <w:szCs w:val="32"/>
         </w:rPr>
       </w:pPr>
-      <w:bookmarkStart w:id="10" w:name="_Toc541959"/>
+      <w:bookmarkStart w:id="11" w:name="_Toc541959"/>
       <w:r>
         <w:rPr>
           <w:sz w:val="32"/>
           <w:szCs w:val="32"/>
         </w:rPr>
-        <w:lastRenderedPageBreak/>
         <w:t>Funktionale Anforderungen</w:t>
       </w:r>
-      <w:bookmarkEnd w:id="10"/>
+      <w:bookmarkEnd w:id="11"/>
     </w:p>
     <w:p>
       <w:pPr>
@@ -2525,7 +2563,7 @@
           <w:szCs w:val="32"/>
         </w:rPr>
       </w:pPr>
-      <w:bookmarkStart w:id="11" w:name="_Toc541960"/>
+      <w:bookmarkStart w:id="12" w:name="_Toc541960"/>
       <w:r>
         <w:rPr>
           <w:sz w:val="32"/>
@@ -2547,7 +2585,7 @@
         </w:rPr>
         <w:t>unktionale Anforderungen</w:t>
       </w:r>
-      <w:bookmarkEnd w:id="11"/>
+      <w:bookmarkEnd w:id="12"/>
     </w:p>
     <w:p>
       <w:pPr>
@@ -2598,6 +2636,7 @@
         <w:spacing w:after="0"/>
       </w:pPr>
       <w:r>
+        <w:lastRenderedPageBreak/>
         <w:t>Der Wechsel zwischen den Seiten und die Eingabe über die Bedienelemente muss zudem schnell vonstattengehen. Dies hängt auch mit der Usability der Seite zusammen.</w:t>
       </w:r>
     </w:p>
@@ -2624,13 +2663,12 @@
           <w:szCs w:val="32"/>
         </w:rPr>
       </w:pPr>
-      <w:bookmarkStart w:id="12" w:name="_Toc541961"/>
+      <w:bookmarkStart w:id="13" w:name="_Toc541961"/>
       <w:r>
         <w:rPr>
           <w:sz w:val="32"/>
           <w:szCs w:val="32"/>
         </w:rPr>
-        <w:lastRenderedPageBreak/>
         <w:t>Use</w:t>
       </w:r>
       <w:r>
@@ -2640,7 +2678,7 @@
         </w:rPr>
         <w:t xml:space="preserve"> Case</w:t>
       </w:r>
-      <w:bookmarkEnd w:id="12"/>
+      <w:bookmarkEnd w:id="13"/>
     </w:p>
     <w:p>
       <w:pPr>
@@ -2983,6 +3021,7 @@
         <w:rPr>
           <w:noProof/>
         </w:rPr>
+        <w:lastRenderedPageBreak/>
         <w:drawing>
           <wp:anchor distT="0" distB="0" distL="114300" distR="114300" simplePos="0" relativeHeight="251676672" behindDoc="0" locked="0" layoutInCell="1" allowOverlap="1" wp14:anchorId="1DA9BE7A">
             <wp:simplePos x="0" y="0"/>
@@ -3361,6 +3400,7 @@
         <w:rPr>
           <w:noProof/>
         </w:rPr>
+        <w:lastRenderedPageBreak/>
         <mc:AlternateContent>
           <mc:Choice Requires="wps">
             <w:drawing>
@@ -3798,16 +3838,15 @@
           <w:szCs w:val="22"/>
         </w:rPr>
       </w:pPr>
-      <w:bookmarkStart w:id="13" w:name="_Toc541962"/>
+      <w:bookmarkStart w:id="14" w:name="_Toc541962"/>
       <w:r>
         <w:rPr>
           <w:sz w:val="32"/>
           <w:szCs w:val="32"/>
         </w:rPr>
-        <w:lastRenderedPageBreak/>
         <w:t>Mockups</w:t>
       </w:r>
-      <w:bookmarkEnd w:id="13"/>
+      <w:bookmarkEnd w:id="14"/>
     </w:p>
     <w:p>
       <w:pPr>
@@ -4046,6 +4085,7 @@
     </w:p>
     <w:p>
       <w:r>
+        <w:lastRenderedPageBreak/>
         <w:t xml:space="preserve">Die Startseite ist sehr einfach gestaltet. Man erkennt den Titel des Fragebogens ganz oben und direkt darunter befindet sich der angesprochene Informationstext, damit der User über alles was er wissen muss Bescheid weiß. Unterhalb des Textes in der rechten Ecke befindet sich dann der Start </w:t>
       </w:r>
       <w:r>
@@ -4086,7 +4126,6 @@
         <w:rPr>
           <w:noProof/>
         </w:rPr>
-        <w:lastRenderedPageBreak/>
         <mc:AlternateContent>
           <mc:Choice Requires="wps">
             <w:drawing>
@@ -4379,7 +4418,14 @@
         <w:rPr>
           <w:szCs w:val="20"/>
         </w:rPr>
-        <w:t xml:space="preserve"> des Fragebogens. Ganz oben links befindet sich die Kategorie des Fragebogens und oben rechts befindet sich eine Fortschrittsanzeige, damit der User immer weiß wie viele Fragen er beantwortet hat und wie viele noch übrig sind. Direkt unter den beiden Objekten befinden sich die Fragen dieser Kategorie. Wie schon erwähnt wurde enthält die fertige Umfrage nur eine Frage pro Seite, dennoch bietet das Mockup einen guten Überblick über die erwähnten Eingabe- und Bedienelemente. Die erste Frage zeigt die Kombination aus Schieberegler und Textfeld zur Eingabe einer Zahl. Die zweite sowie vierte Frage zeigen Checkboxen, während die dritte Frage ein Textfeld enthält. Neben der vierten Frage erkennt man auch das kleine Fragezeichen Icon, welches als Hilfsmittel dient und einen Informationstext zur Frage liefert, wenn man mit der Maus herüber gleitet. Unten links und rechts befinden sich die Buttons zum </w:t>
+        <w:t xml:space="preserve"> des Fragebogens. Ganz oben links befindet sich die Kategorie des Fragebogens und oben rechts befindet sich eine Fortschrittsanzeige, damit der User immer weiß wie viele Fragen er beantwortet hat und wie viele noch übrig sind. Direkt unter den beiden Objekten befinden sich die Fragen dieser Kategorie. Wie schon erwähnt wurde enthält die fertige Umfrage nur eine Frage pro Seite, dennoch bietet das Mockup einen guten Überblick über die erwähnten Eingabe- und Bedienelemente. Die erste Frage zeigt die Kombination aus Schieberegler und Textfeld zur Eingabe </w:t>
+      </w:r>
+      <w:r>
+        <w:rPr>
+          <w:szCs w:val="20"/>
+        </w:rPr>
+        <w:lastRenderedPageBreak/>
+        <w:t xml:space="preserve">einer Zahl. Die zweite sowie vierte Frage zeigen Checkboxen, während die dritte Frage ein Textfeld enthält. Neben der vierten Frage erkennt man auch das kleine Fragezeichen Icon, welches als Hilfsmittel dient und einen Informationstext zur Frage liefert, wenn man mit der Maus herüber gleitet. Unten links und rechts befinden sich die Buttons zum </w:t>
       </w:r>
       <w:r>
         <w:rPr>
@@ -4474,16 +4520,15 @@
           <w:szCs w:val="32"/>
         </w:rPr>
       </w:pPr>
-      <w:bookmarkStart w:id="14" w:name="_Toc541963"/>
+      <w:bookmarkStart w:id="15" w:name="_Toc541963"/>
       <w:r>
         <w:rPr>
           <w:sz w:val="32"/>
           <w:szCs w:val="32"/>
         </w:rPr>
-        <w:lastRenderedPageBreak/>
         <w:t>Komponentendiagramm</w:t>
       </w:r>
-      <w:bookmarkEnd w:id="14"/>
+      <w:bookmarkEnd w:id="15"/>
     </w:p>
     <w:p>
       <w:pPr>
@@ -4767,7 +4812,14 @@
         <w:rPr>
           <w:szCs w:val="20"/>
         </w:rPr>
-        <w:t xml:space="preserve">gesamten Dokumente gemeint sind, die vom User wahrgenommen werden. Die Seiten werden noch einmal in die Komponenten HTML, CSS und JavaScript unterteilt, die alle dazu dienen die Webseiten zu gestalten. Des Weiteren umschließt das Front-End auch noch die UIKit 3 und Vue.js Komponenten, welche als Frameworks zur besseren Entwicklung der Seite dienten. </w:t>
+        <w:t xml:space="preserve">gesamten Dokumente gemeint sind, die vom User wahrgenommen werden. Die Seiten werden noch einmal in die Komponenten HTML, CSS und JavaScript unterteilt, die alle dazu dienen die Webseiten zu gestalten. Des Weiteren umschließt das Front-End auch </w:t>
+      </w:r>
+      <w:r>
+        <w:rPr>
+          <w:szCs w:val="20"/>
+        </w:rPr>
+        <w:lastRenderedPageBreak/>
+        <w:t xml:space="preserve">noch die UIKit 3 und Vue.js Komponenten, welche als Frameworks zur besseren Entwicklung der Seite dienten. </w:t>
       </w:r>
     </w:p>
     <w:p>
@@ -4845,8 +4897,6 @@
           <w:szCs w:val="20"/>
         </w:rPr>
       </w:pPr>
-      <w:bookmarkStart w:id="15" w:name="_GoBack"/>
-      <w:bookmarkEnd w:id="15"/>
     </w:p>
     <w:p>
       <w:pPr>
@@ -6154,7 +6204,7 @@
 </file>
 
 <file path=customXml/itemProps1.xml><?xml version="1.0" encoding="utf-8"?>
-<ds:datastoreItem xmlns:ds="http://schemas.openxmlformats.org/officeDocument/2006/customXml" ds:itemID="{4F25831F-C645-49B1-86C9-910142D6038F}">
+<ds:datastoreItem xmlns:ds="http://schemas.openxmlformats.org/officeDocument/2006/customXml" ds:itemID="{7AF78928-CD6D-4956-8186-55DD2EF16EAE}">
   <ds:schemaRefs>
     <ds:schemaRef ds:uri="http://schemas.openxmlformats.org/officeDocument/2006/bibliography"/>
   </ds:schemaRefs>

</xml_diff>

<commit_message>
Aktivitätsdiagramm, Klassendiagramm und Entity-Relationship-Modell
</commit_message>
<xml_diff>
--- a/Projektbericht.docx
+++ b/Projektbericht.docx
@@ -2290,8 +2290,6 @@
         </w:rPr>
         <w:t>REST</w:t>
       </w:r>
-      <w:bookmarkStart w:id="8" w:name="_GoBack"/>
-      <w:bookmarkEnd w:id="8"/>
     </w:p>
     <w:p>
       <w:pPr>
@@ -2306,7 +2304,7 @@
           <w:szCs w:val="32"/>
         </w:rPr>
       </w:pPr>
-      <w:bookmarkStart w:id="9" w:name="_Toc541957"/>
+      <w:bookmarkStart w:id="8" w:name="_Toc541957"/>
       <w:r>
         <w:rPr>
           <w:sz w:val="32"/>
@@ -2314,7 +2312,7 @@
         </w:rPr>
         <w:t>PostgreSQL</w:t>
       </w:r>
-      <w:bookmarkEnd w:id="9"/>
+      <w:bookmarkEnd w:id="8"/>
     </w:p>
     <w:p>
       <w:pPr>
@@ -2363,7 +2361,7 @@
       <w:pPr>
         <w:pStyle w:val="berschrift1"/>
       </w:pPr>
-      <w:bookmarkStart w:id="10" w:name="_Toc541958"/>
+      <w:bookmarkStart w:id="9" w:name="_Toc541958"/>
       <w:r>
         <w:rPr>
           <w:sz w:val="36"/>
@@ -2385,7 +2383,7 @@
         </w:rPr>
         <w:t>ntwurf</w:t>
       </w:r>
-      <w:bookmarkEnd w:id="10"/>
+      <w:bookmarkEnd w:id="9"/>
     </w:p>
     <w:p>
       <w:pPr>
@@ -2439,7 +2437,7 @@
           <w:szCs w:val="32"/>
         </w:rPr>
       </w:pPr>
-      <w:bookmarkStart w:id="11" w:name="_Toc541959"/>
+      <w:bookmarkStart w:id="10" w:name="_Toc541959"/>
       <w:r>
         <w:rPr>
           <w:sz w:val="32"/>
@@ -2447,7 +2445,7 @@
         </w:rPr>
         <w:t>Funktionale Anforderungen</w:t>
       </w:r>
-      <w:bookmarkEnd w:id="11"/>
+      <w:bookmarkEnd w:id="10"/>
     </w:p>
     <w:p>
       <w:pPr>
@@ -2563,7 +2561,7 @@
           <w:szCs w:val="32"/>
         </w:rPr>
       </w:pPr>
-      <w:bookmarkStart w:id="12" w:name="_Toc541960"/>
+      <w:bookmarkStart w:id="11" w:name="_Toc541960"/>
       <w:r>
         <w:rPr>
           <w:sz w:val="32"/>
@@ -2585,7 +2583,7 @@
         </w:rPr>
         <w:t>unktionale Anforderungen</w:t>
       </w:r>
-      <w:bookmarkEnd w:id="12"/>
+      <w:bookmarkEnd w:id="11"/>
     </w:p>
     <w:p>
       <w:pPr>
@@ -2663,7 +2661,7 @@
           <w:szCs w:val="32"/>
         </w:rPr>
       </w:pPr>
-      <w:bookmarkStart w:id="13" w:name="_Toc541961"/>
+      <w:bookmarkStart w:id="12" w:name="_Toc541961"/>
       <w:r>
         <w:rPr>
           <w:sz w:val="32"/>
@@ -2678,7 +2676,7 @@
         </w:rPr>
         <w:t xml:space="preserve"> Case</w:t>
       </w:r>
-      <w:bookmarkEnd w:id="13"/>
+      <w:bookmarkEnd w:id="12"/>
     </w:p>
     <w:p>
       <w:pPr>
@@ -2868,10 +2866,10 @@
               <wp:anchor distT="0" distB="0" distL="114300" distR="114300" simplePos="0" relativeHeight="251666432" behindDoc="0" locked="0" layoutInCell="1" allowOverlap="1" wp14:anchorId="7B38DF4B" wp14:editId="4FDB2879">
                 <wp:simplePos x="0" y="0"/>
                 <wp:positionH relativeFrom="margin">
-                  <wp:posOffset>480253</wp:posOffset>
+                  <wp:posOffset>455122</wp:posOffset>
                 </wp:positionH>
                 <wp:positionV relativeFrom="paragraph">
-                  <wp:posOffset>9525</wp:posOffset>
+                  <wp:posOffset>76027</wp:posOffset>
                 </wp:positionV>
                 <wp:extent cx="4841875" cy="635"/>
                 <wp:effectExtent l="0" t="0" r="0" b="0"/>
@@ -2956,7 +2954,7 @@
           </mc:Choice>
           <mc:Fallback>
             <w:pict>
-              <v:shape w14:anchorId="7B38DF4B" id="Textfeld 8" o:spid="_x0000_s1028" type="#_x0000_t202" style="position:absolute;margin-left:37.8pt;margin-top:.75pt;width:381.25pt;height:.05pt;z-index:251666432;visibility:visible;mso-wrap-style:square;mso-wrap-distance-left:9pt;mso-wrap-distance-top:0;mso-wrap-distance-right:9pt;mso-wrap-distance-bottom:0;mso-position-horizontal:absolute;mso-position-horizontal-relative:margin;mso-position-vertical:absolute;mso-position-vertical-relative:text;v-text-anchor:top" o:gfxdata="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" stroked="f">
+              <v:shape w14:anchorId="7B38DF4B" id="Textfeld 8" o:spid="_x0000_s1028" type="#_x0000_t202" style="position:absolute;margin-left:35.85pt;margin-top:6pt;width:381.25pt;height:.05pt;z-index:251666432;visibility:visible;mso-wrap-style:square;mso-wrap-distance-left:9pt;mso-wrap-distance-top:0;mso-wrap-distance-right:9pt;mso-wrap-distance-bottom:0;mso-position-horizontal:absolute;mso-position-horizontal-relative:margin;mso-position-vertical:absolute;mso-position-vertical-relative:text;v-text-anchor:top" o:gfxdata="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" stroked="f">
                 <v:textbox style="mso-fit-shape-to-text:t" inset="0,0,0,0">
                   <w:txbxContent>
                     <w:p>
@@ -3273,11 +3271,6 @@
       <w:pPr>
         <w:spacing w:after="0"/>
       </w:pPr>
-    </w:p>
-    <w:p>
-      <w:pPr>
-        <w:spacing w:after="0"/>
-      </w:pPr>
       <w:r>
         <w:rPr>
           <w:noProof/>
@@ -3289,7 +3282,7 @@
               <wp:align>center</wp:align>
             </wp:positionH>
             <wp:positionV relativeFrom="paragraph">
-              <wp:posOffset>11430</wp:posOffset>
+              <wp:posOffset>11199</wp:posOffset>
             </wp:positionV>
             <wp:extent cx="4340860" cy="5175250"/>
             <wp:effectExtent l="0" t="0" r="2540" b="6350"/>
@@ -3348,6 +3341,11 @@
     </w:p>
     <w:p>
       <w:pPr>
+        <w:spacing w:after="0"/>
+      </w:pPr>
+    </w:p>
+    <w:p>
+      <w:pPr>
         <w:pStyle w:val="berschrift2"/>
         <w:rPr>
           <w:sz w:val="32"/>
@@ -3394,23 +3392,21 @@
         </w:rPr>
       </w:pPr>
     </w:p>
-    <w:p/>
     <w:p>
       <w:r>
         <w:rPr>
           <w:noProof/>
         </w:rPr>
-        <w:lastRenderedPageBreak/>
         <mc:AlternateContent>
           <mc:Choice Requires="wps">
             <w:drawing>
               <wp:anchor distT="0" distB="0" distL="114300" distR="114300" simplePos="0" relativeHeight="251673600" behindDoc="0" locked="0" layoutInCell="1" allowOverlap="1" wp14:anchorId="0FA42F00" wp14:editId="28ABC0A2">
                 <wp:simplePos x="0" y="0"/>
-                <wp:positionH relativeFrom="margin">
+                <wp:positionH relativeFrom="page">
                   <wp:align>center</wp:align>
                 </wp:positionH>
                 <wp:positionV relativeFrom="paragraph">
-                  <wp:posOffset>3810</wp:posOffset>
+                  <wp:posOffset>283903</wp:posOffset>
                 </wp:positionV>
                 <wp:extent cx="4340860" cy="635"/>
                 <wp:effectExtent l="0" t="0" r="2540" b="0"/>
@@ -3496,7 +3492,7 @@
           </mc:Choice>
           <mc:Fallback>
             <w:pict>
-              <v:shape w14:anchorId="0FA42F00" id="Textfeld 13" o:spid="_x0000_s1030" type="#_x0000_t202" style="position:absolute;margin-left:0;margin-top:.3pt;width:341.8pt;height:.05pt;z-index:251673600;visibility:visible;mso-wrap-style:square;mso-wrap-distance-left:9pt;mso-wrap-distance-top:0;mso-wrap-distance-right:9pt;mso-wrap-distance-bottom:0;mso-position-horizontal:center;mso-position-horizontal-relative:margin;mso-position-vertical:absolute;mso-position-vertical-relative:text;v-text-anchor:top" o:gfxdata="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" stroked="f">
+              <v:shape w14:anchorId="0FA42F00" id="Textfeld 13" o:spid="_x0000_s1030" type="#_x0000_t202" style="position:absolute;margin-left:0;margin-top:22.35pt;width:341.8pt;height:.05pt;z-index:251673600;visibility:visible;mso-wrap-style:square;mso-wrap-distance-left:9pt;mso-wrap-distance-top:0;mso-wrap-distance-right:9pt;mso-wrap-distance-bottom:0;mso-position-horizontal:center;mso-position-horizontal-relative:page;mso-position-vertical:absolute;mso-position-vertical-relative:text;v-text-anchor:top" o:gfxdata="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" stroked="f">
                 <v:textbox style="mso-fit-shape-to-text:t" inset="0,0,0,0">
                   <w:txbxContent>
                     <w:p>
@@ -3543,7 +3539,7 @@
                     </w:p>
                   </w:txbxContent>
                 </v:textbox>
-                <w10:wrap type="square" anchorx="margin"/>
+                <w10:wrap type="square" anchorx="page"/>
               </v:shape>
             </w:pict>
           </mc:Fallback>
@@ -3560,6 +3556,7 @@
         <w:rPr>
           <w:noProof/>
         </w:rPr>
+        <w:lastRenderedPageBreak/>
         <w:drawing>
           <wp:anchor distT="0" distB="0" distL="114300" distR="114300" simplePos="0" relativeHeight="251671552" behindDoc="0" locked="0" layoutInCell="1" allowOverlap="1" wp14:anchorId="06BAF882">
             <wp:simplePos x="0" y="0"/>
@@ -3834,19 +3831,307 @@
       <w:pPr>
         <w:pStyle w:val="berschrift2"/>
         <w:rPr>
-          <w:sz w:val="20"/>
-          <w:szCs w:val="22"/>
-        </w:rPr>
-      </w:pPr>
-      <w:bookmarkStart w:id="14" w:name="_Toc541962"/>
-      <w:r>
-        <w:rPr>
           <w:sz w:val="32"/>
           <w:szCs w:val="32"/>
         </w:rPr>
-        <w:t>Mockups</w:t>
-      </w:r>
-      <w:bookmarkEnd w:id="14"/>
+      </w:pPr>
+      <w:bookmarkStart w:id="13" w:name="_Toc541962"/>
+    </w:p>
+    <w:p>
+      <w:pPr>
+        <w:pStyle w:val="berschrift2"/>
+        <w:rPr>
+          <w:sz w:val="32"/>
+          <w:szCs w:val="32"/>
+        </w:rPr>
+      </w:pPr>
+    </w:p>
+    <w:p>
+      <w:pPr>
+        <w:pStyle w:val="berschrift2"/>
+        <w:rPr>
+          <w:sz w:val="32"/>
+          <w:szCs w:val="32"/>
+        </w:rPr>
+      </w:pPr>
+      <w:r>
+        <w:rPr>
+          <w:sz w:val="32"/>
+          <w:szCs w:val="32"/>
+        </w:rPr>
+        <w:t>Aktivitätsdiagramm</w:t>
+      </w:r>
+    </w:p>
+    <w:p>
+      <w:pPr>
+        <w:spacing w:after="0"/>
+      </w:pPr>
+    </w:p>
+    <w:p>
+      <w:pPr>
+        <w:spacing w:after="0"/>
+      </w:pPr>
+      <w:r>
+        <w:rPr>
+          <w:noProof/>
+        </w:rPr>
+        <mc:AlternateContent>
+          <mc:Choice Requires="wps">
+            <w:drawing>
+              <wp:anchor distT="0" distB="0" distL="114300" distR="114300" simplePos="0" relativeHeight="251691008" behindDoc="0" locked="0" layoutInCell="1" allowOverlap="1" wp14:anchorId="1F5D3C9C" wp14:editId="56EAF786">
+                <wp:simplePos x="0" y="0"/>
+                <wp:positionH relativeFrom="margin">
+                  <wp:align>center</wp:align>
+                </wp:positionH>
+                <wp:positionV relativeFrom="paragraph">
+                  <wp:posOffset>3248775</wp:posOffset>
+                </wp:positionV>
+                <wp:extent cx="6101080" cy="635"/>
+                <wp:effectExtent l="0" t="0" r="0" b="0"/>
+                <wp:wrapSquare wrapText="bothSides"/>
+                <wp:docPr id="20" name="Textfeld 20"/>
+                <wp:cNvGraphicFramePr/>
+                <a:graphic xmlns:a="http://schemas.openxmlformats.org/drawingml/2006/main">
+                  <a:graphicData uri="http://schemas.microsoft.com/office/word/2010/wordprocessingShape">
+                    <wps:wsp>
+                      <wps:cNvSpPr txBox="1"/>
+                      <wps:spPr>
+                        <a:xfrm>
+                          <a:off x="0" y="0"/>
+                          <a:ext cx="6101080" cy="635"/>
+                        </a:xfrm>
+                        <a:prstGeom prst="rect">
+                          <a:avLst/>
+                        </a:prstGeom>
+                        <a:solidFill>
+                          <a:prstClr val="white"/>
+                        </a:solidFill>
+                        <a:ln>
+                          <a:noFill/>
+                        </a:ln>
+                      </wps:spPr>
+                      <wps:txbx>
+                        <w:txbxContent>
+                          <w:p>
+                            <w:pPr>
+                              <w:pStyle w:val="Beschriftung"/>
+                              <w:rPr>
+                                <w:noProof/>
+                                <w:sz w:val="20"/>
+                              </w:rPr>
+                            </w:pPr>
+                            <w:r>
+                              <w:rPr>
+                                <w:noProof/>
+                              </w:rPr>
+                              <w:fldChar w:fldCharType="begin"/>
+                            </w:r>
+                            <w:r>
+                              <w:rPr>
+                                <w:noProof/>
+                              </w:rPr>
+                              <w:instrText xml:space="preserve"> SEQ Abbildung \* ARABIC </w:instrText>
+                            </w:r>
+                            <w:r>
+                              <w:rPr>
+                                <w:noProof/>
+                              </w:rPr>
+                              <w:fldChar w:fldCharType="separate"/>
+                            </w:r>
+                            <w:r>
+                              <w:rPr>
+                                <w:noProof/>
+                              </w:rPr>
+                              <w:t>7</w:t>
+                            </w:r>
+                            <w:r>
+                              <w:rPr>
+                                <w:noProof/>
+                              </w:rPr>
+                              <w:fldChar w:fldCharType="end"/>
+                            </w:r>
+                            <w:r>
+                              <w:t>: Aktivitätsdiagramm</w:t>
+                            </w:r>
+                          </w:p>
+                        </w:txbxContent>
+                      </wps:txbx>
+                      <wps:bodyPr rot="0" spcFirstLastPara="0" vertOverflow="overflow" horzOverflow="overflow" vert="horz" wrap="square" lIns="0" tIns="0" rIns="0" bIns="0" numCol="1" spcCol="0" rtlCol="0" fromWordArt="0" anchor="t" anchorCtr="0" forceAA="0" compatLnSpc="1">
+                        <a:prstTxWarp prst="textNoShape">
+                          <a:avLst/>
+                        </a:prstTxWarp>
+                        <a:spAutoFit/>
+                      </wps:bodyPr>
+                    </wps:wsp>
+                  </a:graphicData>
+                </a:graphic>
+              </wp:anchor>
+            </w:drawing>
+          </mc:Choice>
+          <mc:Fallback>
+            <w:pict>
+              <v:shape w14:anchorId="1F5D3C9C" id="Textfeld 20" o:spid="_x0000_s1032" type="#_x0000_t202" style="position:absolute;margin-left:0;margin-top:255.8pt;width:480.4pt;height:.05pt;z-index:251691008;visibility:visible;mso-wrap-style:square;mso-wrap-distance-left:9pt;mso-wrap-distance-top:0;mso-wrap-distance-right:9pt;mso-wrap-distance-bottom:0;mso-position-horizontal:center;mso-position-horizontal-relative:margin;mso-position-vertical:absolute;mso-position-vertical-relative:text;v-text-anchor:top" o:gfxdata="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" stroked="f">
+                <v:textbox style="mso-fit-shape-to-text:t" inset="0,0,0,0">
+                  <w:txbxContent>
+                    <w:p>
+                      <w:pPr>
+                        <w:pStyle w:val="Beschriftung"/>
+                        <w:rPr>
+                          <w:noProof/>
+                          <w:sz w:val="20"/>
+                        </w:rPr>
+                      </w:pPr>
+                      <w:r>
+                        <w:rPr>
+                          <w:noProof/>
+                        </w:rPr>
+                        <w:fldChar w:fldCharType="begin"/>
+                      </w:r>
+                      <w:r>
+                        <w:rPr>
+                          <w:noProof/>
+                        </w:rPr>
+                        <w:instrText xml:space="preserve"> SEQ Abbildung \* ARABIC </w:instrText>
+                      </w:r>
+                      <w:r>
+                        <w:rPr>
+                          <w:noProof/>
+                        </w:rPr>
+                        <w:fldChar w:fldCharType="separate"/>
+                      </w:r>
+                      <w:r>
+                        <w:rPr>
+                          <w:noProof/>
+                        </w:rPr>
+                        <w:t>7</w:t>
+                      </w:r>
+                      <w:r>
+                        <w:rPr>
+                          <w:noProof/>
+                        </w:rPr>
+                        <w:fldChar w:fldCharType="end"/>
+                      </w:r>
+                      <w:r>
+                        <w:t>: Aktivitätsdiagramm</w:t>
+                      </w:r>
+                    </w:p>
+                  </w:txbxContent>
+                </v:textbox>
+                <w10:wrap type="square" anchorx="margin"/>
+              </v:shape>
+            </w:pict>
+          </mc:Fallback>
+        </mc:AlternateContent>
+      </w:r>
+      <w:r>
+        <w:rPr>
+          <w:noProof/>
+        </w:rPr>
+        <w:drawing>
+          <wp:anchor distT="0" distB="0" distL="114300" distR="114300" simplePos="0" relativeHeight="251688960" behindDoc="1" locked="0" layoutInCell="1" allowOverlap="1" wp14:anchorId="5C6A5356">
+            <wp:simplePos x="0" y="0"/>
+            <wp:positionH relativeFrom="margin">
+              <wp:align>center</wp:align>
+            </wp:positionH>
+            <wp:positionV relativeFrom="paragraph">
+              <wp:posOffset>623570</wp:posOffset>
+            </wp:positionV>
+            <wp:extent cx="6101080" cy="2642870"/>
+            <wp:effectExtent l="0" t="0" r="0" b="5080"/>
+            <wp:wrapSquare wrapText="bothSides"/>
+            <wp:docPr id="19" name="Grafik 19" descr="AktivitÃ¤tsdiagramm"/>
+            <wp:cNvGraphicFramePr>
+              <a:graphicFrameLocks xmlns:a="http://schemas.openxmlformats.org/drawingml/2006/main" noChangeAspect="1"/>
+            </wp:cNvGraphicFramePr>
+            <a:graphic xmlns:a="http://schemas.openxmlformats.org/drawingml/2006/main">
+              <a:graphicData uri="http://schemas.openxmlformats.org/drawingml/2006/picture">
+                <pic:pic xmlns:pic="http://schemas.openxmlformats.org/drawingml/2006/picture">
+                  <pic:nvPicPr>
+                    <pic:cNvPr id="0" name="Picture 1" descr="AktivitÃ¤tsdiagramm"/>
+                    <pic:cNvPicPr>
+                      <a:picLocks noChangeAspect="1" noChangeArrowheads="1"/>
+                    </pic:cNvPicPr>
+                  </pic:nvPicPr>
+                  <pic:blipFill>
+                    <a:blip r:embed="rId13">
+                      <a:extLst>
+                        <a:ext uri="{28A0092B-C50C-407E-A947-70E740481C1C}">
+                          <a14:useLocalDpi xmlns:a14="http://schemas.microsoft.com/office/drawing/2010/main" val="0"/>
+                        </a:ext>
+                      </a:extLst>
+                    </a:blip>
+                    <a:srcRect/>
+                    <a:stretch>
+                      <a:fillRect/>
+                    </a:stretch>
+                  </pic:blipFill>
+                  <pic:spPr bwMode="auto">
+                    <a:xfrm>
+                      <a:off x="0" y="0"/>
+                      <a:ext cx="6101080" cy="2642870"/>
+                    </a:xfrm>
+                    <a:prstGeom prst="rect">
+                      <a:avLst/>
+                    </a:prstGeom>
+                    <a:noFill/>
+                    <a:ln>
+                      <a:noFill/>
+                    </a:ln>
+                  </pic:spPr>
+                </pic:pic>
+              </a:graphicData>
+            </a:graphic>
+            <wp14:sizeRelH relativeFrom="margin">
+              <wp14:pctWidth>0</wp14:pctWidth>
+            </wp14:sizeRelH>
+            <wp14:sizeRelV relativeFrom="margin">
+              <wp14:pctHeight>0</wp14:pctHeight>
+            </wp14:sizeRelV>
+          </wp:anchor>
+        </w:drawing>
+      </w:r>
+      <w:r>
+        <w:t xml:space="preserve">Unter einem Aktivitätsdiagramm versteht man ein Verhaltensdiagramm, die Aktionen und Kontroll- beziehungsweise Datenflüsse eines Systems grafisch darzustellen. </w:t>
+      </w:r>
+    </w:p>
+    <w:p>
+      <w:r>
+        <w:t xml:space="preserve">Man sieht im oberen Ablauf die allgemeine Abfolge bei der Bearbeitung des Fragebogens. Der User liest sich zuerst den Informationstext durch, bevor er den eigentlichen Fragebogen ausfüllt. Die Aktion „Fragebogen ausfüllen“ wurde im zweiten Diagramm noch genauer beschrieben. Die Seite wird ausgefüllt und wenn die Eingaben richtig sind, kann der User die nächste Seite beziehungsweise die nächste Frage aufrufen. Ansonsten bekommt der User die Meldung, dass die Eingaben falsch sind und bleibt weiterhin auf der </w:t>
+      </w:r>
+      <w:r>
+        <w:t>Seite,</w:t>
+      </w:r>
+      <w:r>
+        <w:t xml:space="preserve"> um die Eingaben zu korrigieren. </w:t>
+      </w:r>
+      <w:r>
+        <w:t>Die Aktivität „Fragebogen ausfüllen“ wird solange ausgeführt bis die letzte Frage beantwortet wurde, worauf die Speicherung der Daten folgt.</w:t>
+      </w:r>
+    </w:p>
+    <w:bookmarkEnd w:id="13"/>
+    <w:p>
+      <w:pPr>
+        <w:pStyle w:val="berschrift2"/>
+        <w:rPr>
+          <w:sz w:val="32"/>
+          <w:szCs w:val="32"/>
+        </w:rPr>
+      </w:pPr>
+      <w:r>
+        <w:rPr>
+          <w:sz w:val="32"/>
+          <w:szCs w:val="32"/>
+        </w:rPr>
+        <w:lastRenderedPageBreak/>
+        <w:t>Mockup</w:t>
+      </w:r>
+      <w:r>
+        <w:rPr>
+          <w:sz w:val="32"/>
+          <w:szCs w:val="32"/>
+        </w:rPr>
+        <w:t>s</w:t>
+      </w:r>
     </w:p>
     <w:p>
       <w:pPr>
@@ -3928,7 +4213,7 @@
                               <w:rPr>
                                 <w:noProof/>
                               </w:rPr>
-                              <w:t>7</w:t>
+                              <w:t>8</w:t>
                             </w:r>
                             <w:r>
                               <w:rPr>
@@ -3956,7 +4241,7 @@
           </mc:Choice>
           <mc:Fallback>
             <w:pict>
-              <v:shape w14:anchorId="2F9665DF" id="Textfeld 16" o:spid="_x0000_s1032" type="#_x0000_t202" style="position:absolute;margin-left:17.9pt;margin-top:389.4pt;width:403.2pt;height:.05pt;z-index:251681792;visibility:visible;mso-wrap-style:square;mso-wrap-distance-left:9pt;mso-wrap-distance-top:0;mso-wrap-distance-right:9pt;mso-wrap-distance-bottom:0;mso-position-horizontal:absolute;mso-position-horizontal-relative:text;mso-position-vertical:absolute;mso-position-vertical-relative:text;v-text-anchor:top" o:gfxdata="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" stroked="f">
+              <v:shape w14:anchorId="2F9665DF" id="Textfeld 16" o:spid="_x0000_s1033" type="#_x0000_t202" style="position:absolute;margin-left:17.9pt;margin-top:389.4pt;width:403.2pt;height:.05pt;z-index:251681792;visibility:visible;mso-wrap-style:square;mso-wrap-distance-left:9pt;mso-wrap-distance-top:0;mso-wrap-distance-right:9pt;mso-wrap-distance-bottom:0;mso-position-horizontal:absolute;mso-position-horizontal-relative:text;mso-position-vertical:absolute;mso-position-vertical-relative:text;v-text-anchor:top" o:gfxdata="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" stroked="f">
                 <v:textbox style="mso-fit-shape-to-text:t" inset="0,0,0,0">
                   <w:txbxContent>
                     <w:p>
@@ -3989,7 +4274,7 @@
                         <w:rPr>
                           <w:noProof/>
                         </w:rPr>
-                        <w:t>7</w:t>
+                        <w:t>8</w:t>
                       </w:r>
                       <w:r>
                         <w:rPr>
@@ -4039,7 +4324,7 @@
                     </pic:cNvPicPr>
                   </pic:nvPicPr>
                   <pic:blipFill>
-                    <a:blip r:embed="rId13">
+                    <a:blip r:embed="rId14">
                       <a:extLst>
                         <a:ext uri="{28A0092B-C50C-407E-A947-70E740481C1C}">
                           <a14:useLocalDpi xmlns:a14="http://schemas.microsoft.com/office/drawing/2010/main" val="0"/>
@@ -4083,49 +4368,29 @@
         <w:t xml:space="preserve">sind bei der Planung von Webseiten sehr beliebt, da man so sehr schnell eine Visualisierung und einen ersten Eindruck von den Funktionalitäten und der Gestaltung einer Webseite erhält. Die Mockups für den Fragebogen liefern einen Eindruck für die Startseite und die eigentlichen Fragen des Fragebogens. </w:t>
       </w:r>
     </w:p>
-    <w:p>
-      <w:r>
+    <w:p/>
+    <w:p>
+      <w:r>
+        <w:t xml:space="preserve">Die Startseite ist sehr einfach gestaltet. Man erkennt den Titel des Fragebogens ganz oben und direkt darunter befindet sich der angesprochene Informationstext, damit der User über alles was er wissen muss Bescheid weiß. Unterhalb des Textes in der rechten Ecke befindet sich dann der Start </w:t>
+      </w:r>
+      <w:r>
+        <w:t>Button,</w:t>
+      </w:r>
+      <w:r>
+        <w:t xml:space="preserve"> um die eigentliche Umfrage zu starten. </w:t>
+      </w:r>
+    </w:p>
+    <w:p>
+      <w:pPr>
+        <w:rPr>
+          <w:szCs w:val="20"/>
+        </w:rPr>
+      </w:pPr>
+      <w:r>
+        <w:rPr>
+          <w:noProof/>
+        </w:rPr>
         <w:lastRenderedPageBreak/>
-        <w:t xml:space="preserve">Die Startseite ist sehr einfach gestaltet. Man erkennt den Titel des Fragebogens ganz oben und direkt darunter befindet sich der angesprochene Informationstext, damit der User über alles was er wissen muss Bescheid weiß. Unterhalb des Textes in der rechten Ecke befindet sich dann der Start </w:t>
-      </w:r>
-      <w:r>
-        <w:t>Button,</w:t>
-      </w:r>
-      <w:r>
-        <w:t xml:space="preserve"> um die eigentliche Umfrage zu starten. </w:t>
-      </w:r>
-    </w:p>
-    <w:p>
-      <w:pPr>
-        <w:rPr>
-          <w:szCs w:val="20"/>
-        </w:rPr>
-      </w:pPr>
-    </w:p>
-    <w:p>
-      <w:pPr>
-        <w:rPr>
-          <w:szCs w:val="20"/>
-        </w:rPr>
-      </w:pPr>
-    </w:p>
-    <w:p>
-      <w:pPr>
-        <w:rPr>
-          <w:szCs w:val="20"/>
-        </w:rPr>
-      </w:pPr>
-    </w:p>
-    <w:p>
-      <w:pPr>
-        <w:rPr>
-          <w:szCs w:val="20"/>
-        </w:rPr>
-      </w:pPr>
-      <w:r>
-        <w:rPr>
-          <w:noProof/>
-        </w:rPr>
         <mc:AlternateContent>
           <mc:Choice Requires="wps">
             <w:drawing>
@@ -4193,7 +4458,7 @@
                               <w:rPr>
                                 <w:noProof/>
                               </w:rPr>
-                              <w:t>8</w:t>
+                              <w:t>9</w:t>
                             </w:r>
                             <w:r>
                               <w:rPr>
@@ -4221,7 +4486,7 @@
           </mc:Choice>
           <mc:Fallback>
             <w:pict>
-              <v:shape w14:anchorId="2F7278DE" id="Textfeld 18" o:spid="_x0000_s1033" type="#_x0000_t202" style="position:absolute;margin-left:16.7pt;margin-top:312.9pt;width:391.8pt;height:.05pt;z-index:251684864;visibility:visible;mso-wrap-style:square;mso-wrap-distance-left:9pt;mso-wrap-distance-top:0;mso-wrap-distance-right:9pt;mso-wrap-distance-bottom:0;mso-position-horizontal:absolute;mso-position-horizontal-relative:text;mso-position-vertical:absolute;mso-position-vertical-relative:text;v-text-anchor:top" o:gfxdata="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" stroked="f">
+              <v:shape w14:anchorId="2F7278DE" id="Textfeld 18" o:spid="_x0000_s1034" type="#_x0000_t202" style="position:absolute;margin-left:16.7pt;margin-top:312.9pt;width:391.8pt;height:.05pt;z-index:251684864;visibility:visible;mso-wrap-style:square;mso-wrap-distance-left:9pt;mso-wrap-distance-top:0;mso-wrap-distance-right:9pt;mso-wrap-distance-bottom:0;mso-position-horizontal:absolute;mso-position-horizontal-relative:text;mso-position-vertical:absolute;mso-position-vertical-relative:text;v-text-anchor:top" o:gfxdata="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" stroked="f">
                 <v:textbox style="mso-fit-shape-to-text:t" inset="0,0,0,0">
                   <w:txbxContent>
                     <w:p>
@@ -4254,7 +4519,7 @@
                         <w:rPr>
                           <w:noProof/>
                         </w:rPr>
-                        <w:t>8</w:t>
+                        <w:t>9</w:t>
                       </w:r>
                       <w:r>
                         <w:rPr>
@@ -4304,7 +4569,7 @@
                     </pic:cNvPicPr>
                   </pic:nvPicPr>
                   <pic:blipFill>
-                    <a:blip r:embed="rId14">
+                    <a:blip r:embed="rId15">
                       <a:extLst>
                         <a:ext uri="{28A0092B-C50C-407E-A947-70E740481C1C}">
                           <a14:useLocalDpi xmlns:a14="http://schemas.microsoft.com/office/drawing/2010/main" val="0"/>
@@ -4418,14 +4683,7 @@
         <w:rPr>
           <w:szCs w:val="20"/>
         </w:rPr>
-        <w:t xml:space="preserve"> des Fragebogens. Ganz oben links befindet sich die Kategorie des Fragebogens und oben rechts befindet sich eine Fortschrittsanzeige, damit der User immer weiß wie viele Fragen er beantwortet hat und wie viele noch übrig sind. Direkt unter den beiden Objekten befinden sich die Fragen dieser Kategorie. Wie schon erwähnt wurde enthält die fertige Umfrage nur eine Frage pro Seite, dennoch bietet das Mockup einen guten Überblick über die erwähnten Eingabe- und Bedienelemente. Die erste Frage zeigt die Kombination aus Schieberegler und Textfeld zur Eingabe </w:t>
-      </w:r>
-      <w:r>
-        <w:rPr>
-          <w:szCs w:val="20"/>
-        </w:rPr>
-        <w:lastRenderedPageBreak/>
-        <w:t xml:space="preserve">einer Zahl. Die zweite sowie vierte Frage zeigen Checkboxen, während die dritte Frage ein Textfeld enthält. Neben der vierten Frage erkennt man auch das kleine Fragezeichen Icon, welches als Hilfsmittel dient und einen Informationstext zur Frage liefert, wenn man mit der Maus herüber gleitet. Unten links und rechts befinden sich die Buttons zum </w:t>
+        <w:t xml:space="preserve"> des Fragebogens. Ganz oben links befindet sich die Kategorie des Fragebogens und oben rechts befindet sich eine Fortschrittsanzeige, damit der User immer weiß wie viele Fragen er beantwortet hat und wie viele noch übrig sind. Direkt unter den beiden Objekten befinden sich die Fragen dieser Kategorie. Wie schon erwähnt wurde enthält die fertige Umfrage nur eine Frage pro Seite, dennoch bietet das Mockup einen guten Überblick über die erwähnten Eingabe- und Bedienelemente. Die erste Frage zeigt die Kombination aus Schieberegler und Textfeld zur Eingabe einer Zahl. Die zweite sowie vierte Frage zeigen Checkboxen, während die dritte Frage ein Textfeld enthält. Neben der vierten Frage erkennt man auch das kleine Fragezeichen Icon, welches als Hilfsmittel dient und einen Informationstext zur Frage liefert, wenn man mit der Maus herüber gleitet. Unten links und rechts befinden sich die Buttons zum </w:t>
       </w:r>
       <w:r>
         <w:rPr>
@@ -4439,78 +4697,6 @@
         </w:rPr>
         <w:t xml:space="preserve"> der Seite.</w:t>
       </w:r>
-    </w:p>
-    <w:p>
-      <w:pPr>
-        <w:spacing w:after="0"/>
-        <w:rPr>
-          <w:szCs w:val="20"/>
-        </w:rPr>
-      </w:pPr>
-    </w:p>
-    <w:p>
-      <w:pPr>
-        <w:spacing w:after="0"/>
-        <w:rPr>
-          <w:szCs w:val="20"/>
-        </w:rPr>
-      </w:pPr>
-    </w:p>
-    <w:p>
-      <w:pPr>
-        <w:spacing w:after="0"/>
-        <w:rPr>
-          <w:szCs w:val="20"/>
-        </w:rPr>
-      </w:pPr>
-    </w:p>
-    <w:p>
-      <w:pPr>
-        <w:spacing w:after="0"/>
-        <w:rPr>
-          <w:szCs w:val="20"/>
-        </w:rPr>
-      </w:pPr>
-    </w:p>
-    <w:p>
-      <w:pPr>
-        <w:spacing w:after="0"/>
-        <w:rPr>
-          <w:szCs w:val="20"/>
-        </w:rPr>
-      </w:pPr>
-    </w:p>
-    <w:p>
-      <w:pPr>
-        <w:spacing w:after="0"/>
-        <w:rPr>
-          <w:szCs w:val="20"/>
-        </w:rPr>
-      </w:pPr>
-    </w:p>
-    <w:p>
-      <w:pPr>
-        <w:spacing w:after="0"/>
-        <w:rPr>
-          <w:szCs w:val="20"/>
-        </w:rPr>
-      </w:pPr>
-    </w:p>
-    <w:p>
-      <w:pPr>
-        <w:spacing w:after="0"/>
-        <w:rPr>
-          <w:szCs w:val="20"/>
-        </w:rPr>
-      </w:pPr>
-    </w:p>
-    <w:p>
-      <w:pPr>
-        <w:spacing w:after="0"/>
-        <w:rPr>
-          <w:szCs w:val="20"/>
-        </w:rPr>
-      </w:pPr>
     </w:p>
     <w:p>
       <w:pPr>
@@ -4520,15 +4706,37 @@
           <w:szCs w:val="32"/>
         </w:rPr>
       </w:pPr>
-      <w:bookmarkStart w:id="15" w:name="_Toc541963"/>
-      <w:r>
+      <w:bookmarkStart w:id="14" w:name="_Toc541963"/>
+    </w:p>
+    <w:p/>
+    <w:p>
+      <w:pPr>
+        <w:pStyle w:val="berschrift2"/>
         <w:rPr>
           <w:sz w:val="32"/>
           <w:szCs w:val="32"/>
         </w:rPr>
+      </w:pPr>
+    </w:p>
+    <w:p/>
+    <w:p/>
+    <w:p>
+      <w:pPr>
+        <w:pStyle w:val="berschrift2"/>
+        <w:rPr>
+          <w:sz w:val="32"/>
+          <w:szCs w:val="32"/>
+        </w:rPr>
+      </w:pPr>
+      <w:r>
+        <w:rPr>
+          <w:sz w:val="32"/>
+          <w:szCs w:val="32"/>
+        </w:rPr>
+        <w:lastRenderedPageBreak/>
         <w:t>Komponentendiagramm</w:t>
       </w:r>
-      <w:bookmarkEnd w:id="15"/>
+      <w:bookmarkEnd w:id="14"/>
     </w:p>
     <w:p>
       <w:pPr>
@@ -4616,7 +4824,7 @@
                               <w:rPr>
                                 <w:noProof/>
                               </w:rPr>
-                              <w:t>9</w:t>
+                              <w:t>10</w:t>
                             </w:r>
                             <w:r>
                               <w:rPr>
@@ -4644,7 +4852,7 @@
           </mc:Choice>
           <mc:Fallback>
             <w:pict>
-              <v:shape w14:anchorId="21FA51B1" id="Textfeld 10" o:spid="_x0000_s1034" type="#_x0000_t202" style="position:absolute;margin-left:-.05pt;margin-top:304.8pt;width:466.15pt;height:.05pt;z-index:251687936;visibility:visible;mso-wrap-style:square;mso-wrap-distance-left:9pt;mso-wrap-distance-top:0;mso-wrap-distance-right:9pt;mso-wrap-distance-bottom:0;mso-position-horizontal:absolute;mso-position-horizontal-relative:margin;mso-position-vertical:absolute;mso-position-vertical-relative:text;v-text-anchor:top" o:gfxdata="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" stroked="f">
+              <v:shape w14:anchorId="21FA51B1" id="Textfeld 10" o:spid="_x0000_s1035" type="#_x0000_t202" style="position:absolute;margin-left:-.05pt;margin-top:304.8pt;width:466.15pt;height:.05pt;z-index:251687936;visibility:visible;mso-wrap-style:square;mso-wrap-distance-left:9pt;mso-wrap-distance-top:0;mso-wrap-distance-right:9pt;mso-wrap-distance-bottom:0;mso-position-horizontal:absolute;mso-position-horizontal-relative:margin;mso-position-vertical:absolute;mso-position-vertical-relative:text;v-text-anchor:top" o:gfxdata="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" stroked="f">
                 <v:textbox style="mso-fit-shape-to-text:t" inset="0,0,0,0">
                   <w:txbxContent>
                     <w:p>
@@ -4677,7 +4885,7 @@
                         <w:rPr>
                           <w:noProof/>
                         </w:rPr>
-                        <w:t>9</w:t>
+                        <w:t>10</w:t>
                       </w:r>
                       <w:r>
                         <w:rPr>
@@ -4759,7 +4967,7 @@
                     </pic:cNvPicPr>
                   </pic:nvPicPr>
                   <pic:blipFill>
-                    <a:blip r:embed="rId15">
+                    <a:blip r:embed="rId16">
                       <a:extLst>
                         <a:ext uri="{28A0092B-C50C-407E-A947-70E740481C1C}">
                           <a14:useLocalDpi xmlns:a14="http://schemas.microsoft.com/office/drawing/2010/main" val="0"/>
@@ -4812,82 +5020,988 @@
         <w:rPr>
           <w:szCs w:val="20"/>
         </w:rPr>
-        <w:t xml:space="preserve">gesamten Dokumente gemeint sind, die vom User wahrgenommen werden. Die Seiten werden noch einmal in die Komponenten HTML, CSS und JavaScript unterteilt, die alle dazu dienen die Webseiten zu gestalten. Des Weiteren umschließt das Front-End auch </w:t>
-      </w:r>
-      <w:r>
-        <w:rPr>
-          <w:szCs w:val="20"/>
+        <w:t xml:space="preserve">gesamten Dokumente gemeint sind, die vom User wahrgenommen werden. Die Seiten werden noch einmal in die Komponenten HTML, CSS und JavaScript unterteilt, die alle dazu dienen die Webseiten zu gestalten. Des Weiteren umschließt das Front-End auch noch die UIKit 3 und Vue.js Komponenten, welche als Frameworks zur besseren Entwicklung der Seite dienten. </w:t>
+      </w:r>
+    </w:p>
+    <w:p>
+      <w:pPr>
+        <w:spacing w:after="0"/>
+        <w:rPr>
+          <w:szCs w:val="20"/>
+        </w:rPr>
+      </w:pPr>
+    </w:p>
+    <w:p>
+      <w:pPr>
+        <w:spacing w:after="0"/>
+        <w:rPr>
+          <w:szCs w:val="20"/>
+        </w:rPr>
+      </w:pPr>
+      <w:r>
+        <w:rPr>
+          <w:szCs w:val="20"/>
+        </w:rPr>
+        <w:t>Das Back-End umfasst die REST und JPA Komponente</w:t>
+      </w:r>
+      <w:r>
+        <w:rPr>
+          <w:szCs w:val="20"/>
+        </w:rPr>
+        <w:t xml:space="preserve">. Die REST Komponente beinhaltet alle Methoden für die Client-Server Kommunikation. JPA hingegen umfasst alle Entitäten zur Zuordnung und Übertragung in die PostgreSQL Datenbank, weshalb man hier eine Verbindung dieser zwei Komponenten erkennen kann. </w:t>
+      </w:r>
+    </w:p>
+    <w:p>
+      <w:pPr>
+        <w:spacing w:after="0"/>
+        <w:rPr>
+          <w:szCs w:val="20"/>
+        </w:rPr>
+      </w:pPr>
+    </w:p>
+    <w:p>
+      <w:pPr>
+        <w:spacing w:after="0"/>
+        <w:rPr>
+          <w:szCs w:val="20"/>
+        </w:rPr>
+      </w:pPr>
+    </w:p>
+    <w:p>
+      <w:pPr>
+        <w:spacing w:after="240"/>
+        <w:rPr>
+          <w:szCs w:val="20"/>
+        </w:rPr>
+      </w:pPr>
+    </w:p>
+    <w:p>
+      <w:pPr>
+        <w:spacing w:after="0"/>
+        <w:rPr>
+          <w:szCs w:val="20"/>
+        </w:rPr>
+      </w:pPr>
+    </w:p>
+    <w:p>
+      <w:pPr>
+        <w:spacing w:after="1680"/>
+        <w:rPr>
+          <w:szCs w:val="20"/>
+        </w:rPr>
+      </w:pPr>
+    </w:p>
+    <w:p>
+      <w:pPr>
+        <w:pStyle w:val="berschrift2"/>
+        <w:rPr>
+          <w:sz w:val="32"/>
+          <w:szCs w:val="32"/>
+        </w:rPr>
+      </w:pPr>
+      <w:r>
+        <w:rPr>
+          <w:sz w:val="32"/>
+          <w:szCs w:val="32"/>
         </w:rPr>
         <w:lastRenderedPageBreak/>
-        <w:t xml:space="preserve">noch die UIKit 3 und Vue.js Komponenten, welche als Frameworks zur besseren Entwicklung der Seite dienten. </w:t>
-      </w:r>
-    </w:p>
-    <w:p>
-      <w:pPr>
-        <w:spacing w:after="0"/>
-        <w:rPr>
-          <w:szCs w:val="20"/>
-        </w:rPr>
-      </w:pPr>
-    </w:p>
-    <w:p>
-      <w:pPr>
-        <w:spacing w:after="0"/>
-        <w:rPr>
-          <w:szCs w:val="20"/>
-        </w:rPr>
-      </w:pPr>
-      <w:r>
-        <w:rPr>
-          <w:szCs w:val="20"/>
-        </w:rPr>
-        <w:t>Das Back-End umfasst die REST und JPA Komponente</w:t>
-      </w:r>
-      <w:r>
-        <w:rPr>
-          <w:szCs w:val="20"/>
-        </w:rPr>
-        <w:t xml:space="preserve">. Die REST Komponente beinhaltet alle Methoden für die Client-Server Kommunikation. JPA hingegen umfasst alle Entitäten zur Zuordnung und Übertragung in die PostgreSQL Datenbank, weshalb man hier eine Verbindung dieser zwei Komponenten erkennen kann. </w:t>
-      </w:r>
-    </w:p>
-    <w:p>
-      <w:pPr>
-        <w:spacing w:after="0"/>
-        <w:rPr>
-          <w:szCs w:val="20"/>
-        </w:rPr>
-      </w:pPr>
-    </w:p>
-    <w:p>
-      <w:pPr>
-        <w:spacing w:after="0"/>
-        <w:rPr>
-          <w:szCs w:val="20"/>
-        </w:rPr>
-      </w:pPr>
-    </w:p>
-    <w:p>
-      <w:pPr>
-        <w:spacing w:after="240"/>
-        <w:rPr>
-          <w:szCs w:val="20"/>
-        </w:rPr>
-      </w:pPr>
-    </w:p>
-    <w:p>
-      <w:pPr>
-        <w:spacing w:after="0"/>
-        <w:rPr>
-          <w:szCs w:val="20"/>
-        </w:rPr>
-      </w:pPr>
-    </w:p>
-    <w:p>
-      <w:pPr>
-        <w:spacing w:after="1680"/>
-        <w:rPr>
-          <w:szCs w:val="20"/>
-        </w:rPr>
+        <w:t>Entity-</w:t>
+      </w:r>
+      <w:proofErr w:type="spellStart"/>
+      <w:r>
+        <w:rPr>
+          <w:sz w:val="32"/>
+          <w:szCs w:val="32"/>
+        </w:rPr>
+        <w:t>Relationship</w:t>
+      </w:r>
+      <w:proofErr w:type="spellEnd"/>
+      <w:r>
+        <w:rPr>
+          <w:sz w:val="32"/>
+          <w:szCs w:val="32"/>
+        </w:rPr>
+        <w:t>-Modell</w:t>
+      </w:r>
+    </w:p>
+    <w:p>
+      <w:pPr>
+        <w:spacing w:after="0"/>
+      </w:pPr>
+    </w:p>
+    <w:p>
+      <w:pPr>
+        <w:spacing w:after="0"/>
+      </w:pPr>
+      <w:r>
+        <w:t>Das Entity-</w:t>
+      </w:r>
+      <w:proofErr w:type="spellStart"/>
+      <w:r>
+        <w:t>Relationship</w:t>
+      </w:r>
+      <w:proofErr w:type="spellEnd"/>
+      <w:r>
+        <w:t xml:space="preserve">-Modell zeigt die verschiedenen Entitäten und deren Beziehungen zueinander, welche in der PostgreSQL Datenbank gespeichert sind. </w:t>
+      </w:r>
+    </w:p>
+    <w:p>
+      <w:pPr>
+        <w:spacing w:after="0"/>
+      </w:pPr>
+      <w:r>
+        <w:rPr>
+          <w:noProof/>
+        </w:rPr>
+        <mc:AlternateContent>
+          <mc:Choice Requires="wps">
+            <w:drawing>
+              <wp:anchor distT="0" distB="0" distL="114300" distR="114300" simplePos="0" relativeHeight="251697152" behindDoc="0" locked="0" layoutInCell="1" allowOverlap="1" wp14:anchorId="5E95691C" wp14:editId="24EE4086">
+                <wp:simplePos x="0" y="0"/>
+                <wp:positionH relativeFrom="column">
+                  <wp:posOffset>351790</wp:posOffset>
+                </wp:positionH>
+                <wp:positionV relativeFrom="paragraph">
+                  <wp:posOffset>3356610</wp:posOffset>
+                </wp:positionV>
+                <wp:extent cx="4718050" cy="635"/>
+                <wp:effectExtent l="0" t="0" r="0" b="0"/>
+                <wp:wrapSquare wrapText="bothSides"/>
+                <wp:docPr id="24" name="Textfeld 24"/>
+                <wp:cNvGraphicFramePr/>
+                <a:graphic xmlns:a="http://schemas.openxmlformats.org/drawingml/2006/main">
+                  <a:graphicData uri="http://schemas.microsoft.com/office/word/2010/wordprocessingShape">
+                    <wps:wsp>
+                      <wps:cNvSpPr txBox="1"/>
+                      <wps:spPr>
+                        <a:xfrm>
+                          <a:off x="0" y="0"/>
+                          <a:ext cx="4718050" cy="635"/>
+                        </a:xfrm>
+                        <a:prstGeom prst="rect">
+                          <a:avLst/>
+                        </a:prstGeom>
+                        <a:solidFill>
+                          <a:prstClr val="white"/>
+                        </a:solidFill>
+                        <a:ln>
+                          <a:noFill/>
+                        </a:ln>
+                      </wps:spPr>
+                      <wps:txbx>
+                        <w:txbxContent>
+                          <w:p>
+                            <w:pPr>
+                              <w:pStyle w:val="Beschriftung"/>
+                              <w:rPr>
+                                <w:noProof/>
+                                <w:sz w:val="20"/>
+                              </w:rPr>
+                            </w:pPr>
+                            <w:r>
+                              <w:rPr>
+                                <w:noProof/>
+                              </w:rPr>
+                              <w:fldChar w:fldCharType="begin"/>
+                            </w:r>
+                            <w:r>
+                              <w:rPr>
+                                <w:noProof/>
+                              </w:rPr>
+                              <w:instrText xml:space="preserve"> SEQ Abbildung \* ARABIC </w:instrText>
+                            </w:r>
+                            <w:r>
+                              <w:rPr>
+                                <w:noProof/>
+                              </w:rPr>
+                              <w:fldChar w:fldCharType="separate"/>
+                            </w:r>
+                            <w:r>
+                              <w:rPr>
+                                <w:noProof/>
+                              </w:rPr>
+                              <w:t>11</w:t>
+                            </w:r>
+                            <w:r>
+                              <w:rPr>
+                                <w:noProof/>
+                              </w:rPr>
+                              <w:fldChar w:fldCharType="end"/>
+                            </w:r>
+                            <w:r>
+                              <w:t>: Entity-</w:t>
+                            </w:r>
+                            <w:proofErr w:type="spellStart"/>
+                            <w:r>
+                              <w:t>Relationship</w:t>
+                            </w:r>
+                            <w:proofErr w:type="spellEnd"/>
+                            <w:r>
+                              <w:t>-Modell</w:t>
+                            </w:r>
+                          </w:p>
+                        </w:txbxContent>
+                      </wps:txbx>
+                      <wps:bodyPr rot="0" spcFirstLastPara="0" vertOverflow="overflow" horzOverflow="overflow" vert="horz" wrap="square" lIns="0" tIns="0" rIns="0" bIns="0" numCol="1" spcCol="0" rtlCol="0" fromWordArt="0" anchor="t" anchorCtr="0" forceAA="0" compatLnSpc="1">
+                        <a:prstTxWarp prst="textNoShape">
+                          <a:avLst/>
+                        </a:prstTxWarp>
+                        <a:spAutoFit/>
+                      </wps:bodyPr>
+                    </wps:wsp>
+                  </a:graphicData>
+                </a:graphic>
+              </wp:anchor>
+            </w:drawing>
+          </mc:Choice>
+          <mc:Fallback>
+            <w:pict>
+              <v:shape w14:anchorId="5E95691C" id="Textfeld 24" o:spid="_x0000_s1036" type="#_x0000_t202" style="position:absolute;margin-left:27.7pt;margin-top:264.3pt;width:371.5pt;height:.05pt;z-index:251697152;visibility:visible;mso-wrap-style:square;mso-wrap-distance-left:9pt;mso-wrap-distance-top:0;mso-wrap-distance-right:9pt;mso-wrap-distance-bottom:0;mso-position-horizontal:absolute;mso-position-horizontal-relative:text;mso-position-vertical:absolute;mso-position-vertical-relative:text;v-text-anchor:top" o:gfxdata="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" stroked="f">
+                <v:textbox style="mso-fit-shape-to-text:t" inset="0,0,0,0">
+                  <w:txbxContent>
+                    <w:p>
+                      <w:pPr>
+                        <w:pStyle w:val="Beschriftung"/>
+                        <w:rPr>
+                          <w:noProof/>
+                          <w:sz w:val="20"/>
+                        </w:rPr>
+                      </w:pPr>
+                      <w:r>
+                        <w:rPr>
+                          <w:noProof/>
+                        </w:rPr>
+                        <w:fldChar w:fldCharType="begin"/>
+                      </w:r>
+                      <w:r>
+                        <w:rPr>
+                          <w:noProof/>
+                        </w:rPr>
+                        <w:instrText xml:space="preserve"> SEQ Abbildung \* ARABIC </w:instrText>
+                      </w:r>
+                      <w:r>
+                        <w:rPr>
+                          <w:noProof/>
+                        </w:rPr>
+                        <w:fldChar w:fldCharType="separate"/>
+                      </w:r>
+                      <w:r>
+                        <w:rPr>
+                          <w:noProof/>
+                        </w:rPr>
+                        <w:t>11</w:t>
+                      </w:r>
+                      <w:r>
+                        <w:rPr>
+                          <w:noProof/>
+                        </w:rPr>
+                        <w:fldChar w:fldCharType="end"/>
+                      </w:r>
+                      <w:r>
+                        <w:t>: Entity-</w:t>
+                      </w:r>
+                      <w:proofErr w:type="spellStart"/>
+                      <w:r>
+                        <w:t>Relationship</w:t>
+                      </w:r>
+                      <w:proofErr w:type="spellEnd"/>
+                      <w:r>
+                        <w:t>-Modell</w:t>
+                      </w:r>
+                    </w:p>
+                  </w:txbxContent>
+                </v:textbox>
+                <w10:wrap type="square"/>
+              </v:shape>
+            </w:pict>
+          </mc:Fallback>
+        </mc:AlternateContent>
+      </w:r>
+      <w:r>
+        <w:rPr>
+          <w:noProof/>
+        </w:rPr>
+        <w:drawing>
+          <wp:anchor distT="0" distB="0" distL="114300" distR="114300" simplePos="0" relativeHeight="251695104" behindDoc="0" locked="0" layoutInCell="1" allowOverlap="1" wp14:anchorId="758E834D">
+            <wp:simplePos x="0" y="0"/>
+            <wp:positionH relativeFrom="page">
+              <wp:posOffset>1432022</wp:posOffset>
+            </wp:positionH>
+            <wp:positionV relativeFrom="paragraph">
+              <wp:posOffset>176872</wp:posOffset>
+            </wp:positionV>
+            <wp:extent cx="4718050" cy="3122930"/>
+            <wp:effectExtent l="0" t="0" r="6350" b="1270"/>
+            <wp:wrapSquare wrapText="bothSides"/>
+            <wp:docPr id="23" name="Grafik 23" descr="ERM"/>
+            <wp:cNvGraphicFramePr>
+              <a:graphicFrameLocks xmlns:a="http://schemas.openxmlformats.org/drawingml/2006/main" noChangeAspect="1"/>
+            </wp:cNvGraphicFramePr>
+            <a:graphic xmlns:a="http://schemas.openxmlformats.org/drawingml/2006/main">
+              <a:graphicData uri="http://schemas.openxmlformats.org/drawingml/2006/picture">
+                <pic:pic xmlns:pic="http://schemas.openxmlformats.org/drawingml/2006/picture">
+                  <pic:nvPicPr>
+                    <pic:cNvPr id="0" name="Picture 5" descr="ERM"/>
+                    <pic:cNvPicPr>
+                      <a:picLocks noChangeAspect="1" noChangeArrowheads="1"/>
+                    </pic:cNvPicPr>
+                  </pic:nvPicPr>
+                  <pic:blipFill>
+                    <a:blip r:embed="rId17">
+                      <a:extLst>
+                        <a:ext uri="{28A0092B-C50C-407E-A947-70E740481C1C}">
+                          <a14:useLocalDpi xmlns:a14="http://schemas.microsoft.com/office/drawing/2010/main" val="0"/>
+                        </a:ext>
+                      </a:extLst>
+                    </a:blip>
+                    <a:srcRect/>
+                    <a:stretch>
+                      <a:fillRect/>
+                    </a:stretch>
+                  </pic:blipFill>
+                  <pic:spPr bwMode="auto">
+                    <a:xfrm>
+                      <a:off x="0" y="0"/>
+                      <a:ext cx="4718050" cy="3122930"/>
+                    </a:xfrm>
+                    <a:prstGeom prst="rect">
+                      <a:avLst/>
+                    </a:prstGeom>
+                    <a:noFill/>
+                    <a:ln>
+                      <a:noFill/>
+                    </a:ln>
+                  </pic:spPr>
+                </pic:pic>
+              </a:graphicData>
+            </a:graphic>
+            <wp14:sizeRelH relativeFrom="margin">
+              <wp14:pctWidth>0</wp14:pctWidth>
+            </wp14:sizeRelH>
+            <wp14:sizeRelV relativeFrom="margin">
+              <wp14:pctHeight>0</wp14:pctHeight>
+            </wp14:sizeRelV>
+          </wp:anchor>
+        </w:drawing>
+      </w:r>
+    </w:p>
+    <w:p>
+      <w:pPr>
+        <w:spacing w:after="0"/>
+      </w:pPr>
+    </w:p>
+    <w:p>
+      <w:pPr>
+        <w:spacing w:after="0"/>
+      </w:pPr>
+    </w:p>
+    <w:p>
+      <w:pPr>
+        <w:spacing w:after="0"/>
+      </w:pPr>
+    </w:p>
+    <w:p>
+      <w:pPr>
+        <w:pStyle w:val="berschrift2"/>
+        <w:rPr>
+          <w:sz w:val="32"/>
+          <w:szCs w:val="32"/>
+        </w:rPr>
+      </w:pPr>
+    </w:p>
+    <w:p>
+      <w:pPr>
+        <w:pStyle w:val="berschrift2"/>
+        <w:rPr>
+          <w:sz w:val="32"/>
+          <w:szCs w:val="32"/>
+        </w:rPr>
+      </w:pPr>
+    </w:p>
+    <w:p/>
+    <w:p>
+      <w:pPr>
+        <w:pStyle w:val="berschrift2"/>
+        <w:rPr>
+          <w:sz w:val="32"/>
+          <w:szCs w:val="32"/>
+        </w:rPr>
+      </w:pPr>
+    </w:p>
+    <w:p>
+      <w:pPr>
+        <w:pStyle w:val="berschrift2"/>
+        <w:rPr>
+          <w:sz w:val="32"/>
+          <w:szCs w:val="32"/>
+        </w:rPr>
+      </w:pPr>
+    </w:p>
+    <w:p>
+      <w:pPr>
+        <w:pStyle w:val="berschrift2"/>
+        <w:rPr>
+          <w:sz w:val="32"/>
+          <w:szCs w:val="32"/>
+        </w:rPr>
+      </w:pPr>
+    </w:p>
+    <w:p>
+      <w:pPr>
+        <w:pStyle w:val="berschrift2"/>
+        <w:rPr>
+          <w:sz w:val="32"/>
+          <w:szCs w:val="32"/>
+        </w:rPr>
+      </w:pPr>
+    </w:p>
+    <w:p>
+      <w:pPr>
+        <w:pStyle w:val="berschrift2"/>
+        <w:rPr>
+          <w:sz w:val="32"/>
+          <w:szCs w:val="32"/>
+        </w:rPr>
+      </w:pPr>
+    </w:p>
+    <w:p>
+      <w:pPr>
+        <w:spacing w:after="0"/>
+      </w:pPr>
+    </w:p>
+    <w:p>
+      <w:pPr>
+        <w:spacing w:after="0"/>
+      </w:pPr>
+    </w:p>
+    <w:p>
+      <w:pPr>
+        <w:spacing w:after="0"/>
+      </w:pPr>
+    </w:p>
+    <w:p>
+      <w:pPr>
+        <w:spacing w:after="0"/>
+      </w:pPr>
+      <w:r>
+        <w:t xml:space="preserve">Das Modell enthält 4 Entitäten. </w:t>
+      </w:r>
+      <w:r>
+        <w:t>Jede Entität besitzt eine ID, welche gleichzeitig der Primärschlüssel jeder Entität ist. Die Fragen der Umfrage werden in der „</w:t>
+      </w:r>
+      <w:proofErr w:type="spellStart"/>
+      <w:r>
+        <w:t>questions</w:t>
+      </w:r>
+      <w:proofErr w:type="spellEnd"/>
+      <w:r>
+        <w:t>“ Entität über einen String mit maximal 255 Zeichen abgespeichert. Die Antworten werden in der „</w:t>
+      </w:r>
+      <w:proofErr w:type="spellStart"/>
+      <w:r>
+        <w:t>answers</w:t>
+      </w:r>
+      <w:proofErr w:type="spellEnd"/>
+      <w:r>
+        <w:t>“ Entität gespeichert. Dies geschieht auch über einen String mit maximal 255 Zeichen. Außerdem besitzt die Entität das Attribut „</w:t>
+      </w:r>
+      <w:proofErr w:type="spellStart"/>
+      <w:r>
+        <w:t>created_at</w:t>
+      </w:r>
+      <w:proofErr w:type="spellEnd"/>
+      <w:r>
+        <w:t>“, zur Speicherung des Datums wann die Antwort in die Datenbank eingetragen wurde. Die „</w:t>
+      </w:r>
+      <w:proofErr w:type="spellStart"/>
+      <w:r>
+        <w:t>users</w:t>
+      </w:r>
+      <w:proofErr w:type="spellEnd"/>
+      <w:r>
+        <w:t>“ Entität besitzt auch das Attribut „</w:t>
+      </w:r>
+      <w:proofErr w:type="spellStart"/>
+      <w:r>
+        <w:t>created_at</w:t>
+      </w:r>
+      <w:proofErr w:type="spellEnd"/>
+      <w:r>
+        <w:t>“ und eine Session ID, welche verhindert, dass ein User den Fragebogen mehrmals ausfüllt. Genaueres dazu wird später erläutert. Schließlich gibt es noch die „</w:t>
+      </w:r>
+      <w:proofErr w:type="spellStart"/>
+      <w:r>
+        <w:t>answer_question</w:t>
+      </w:r>
+      <w:proofErr w:type="spellEnd"/>
+      <w:r>
+        <w:t xml:space="preserve">“ Entität, die </w:t>
+      </w:r>
+      <w:r>
+        <w:t>über Fremdschlüssel auf alle anderen Entitäten verweist. So enthält ein Eintrag in der Tabelle den eigenen Primärschlüssel und jeweils die Fremdschlüssel der Entitäten „</w:t>
+      </w:r>
+      <w:proofErr w:type="spellStart"/>
+      <w:r>
+        <w:t>answers</w:t>
+      </w:r>
+      <w:proofErr w:type="spellEnd"/>
+      <w:r>
+        <w:t>“, „</w:t>
+      </w:r>
+      <w:proofErr w:type="spellStart"/>
+      <w:r>
+        <w:t>questions</w:t>
+      </w:r>
+      <w:proofErr w:type="spellEnd"/>
+      <w:r>
+        <w:t>“ und „</w:t>
+      </w:r>
+      <w:proofErr w:type="spellStart"/>
+      <w:r>
+        <w:t>users</w:t>
+      </w:r>
+      <w:proofErr w:type="spellEnd"/>
+      <w:r>
+        <w:t>“.</w:t>
+      </w:r>
+    </w:p>
+    <w:p>
+      <w:pPr>
+        <w:pStyle w:val="berschrift2"/>
+        <w:rPr>
+          <w:sz w:val="32"/>
+          <w:szCs w:val="32"/>
+        </w:rPr>
+      </w:pPr>
+    </w:p>
+    <w:p>
+      <w:pPr>
+        <w:pStyle w:val="berschrift2"/>
+        <w:rPr>
+          <w:sz w:val="32"/>
+          <w:szCs w:val="32"/>
+        </w:rPr>
+      </w:pPr>
+    </w:p>
+    <w:p>
+      <w:pPr>
+        <w:pStyle w:val="berschrift2"/>
+        <w:rPr>
+          <w:sz w:val="32"/>
+          <w:szCs w:val="32"/>
+        </w:rPr>
+      </w:pPr>
+    </w:p>
+    <w:p>
+      <w:pPr>
+        <w:pStyle w:val="berschrift2"/>
+        <w:rPr>
+          <w:sz w:val="32"/>
+          <w:szCs w:val="32"/>
+        </w:rPr>
+      </w:pPr>
+    </w:p>
+    <w:p/>
+    <w:p>
+      <w:pPr>
+        <w:pStyle w:val="berschrift2"/>
+        <w:rPr>
+          <w:sz w:val="32"/>
+          <w:szCs w:val="32"/>
+        </w:rPr>
+      </w:pPr>
+      <w:r>
+        <w:rPr>
+          <w:sz w:val="32"/>
+          <w:szCs w:val="32"/>
+        </w:rPr>
+        <w:lastRenderedPageBreak/>
+        <w:t>Klassendiagramm</w:t>
+      </w:r>
+    </w:p>
+    <w:p>
+      <w:pPr>
+        <w:spacing w:after="0"/>
+      </w:pPr>
+    </w:p>
+    <w:p>
+      <w:pPr>
+        <w:spacing w:after="0"/>
+      </w:pPr>
+      <w:r>
+        <w:rPr>
+          <w:noProof/>
+        </w:rPr>
+        <mc:AlternateContent>
+          <mc:Choice Requires="wps">
+            <w:drawing>
+              <wp:anchor distT="0" distB="0" distL="114300" distR="114300" simplePos="0" relativeHeight="251694080" behindDoc="0" locked="0" layoutInCell="1" allowOverlap="1" wp14:anchorId="1C422B57" wp14:editId="31857628">
+                <wp:simplePos x="0" y="0"/>
+                <wp:positionH relativeFrom="margin">
+                  <wp:align>center</wp:align>
+                </wp:positionH>
+                <wp:positionV relativeFrom="paragraph">
+                  <wp:posOffset>4209952</wp:posOffset>
+                </wp:positionV>
+                <wp:extent cx="6479540" cy="635"/>
+                <wp:effectExtent l="0" t="0" r="0" b="0"/>
+                <wp:wrapSquare wrapText="bothSides"/>
+                <wp:docPr id="22" name="Textfeld 22"/>
+                <wp:cNvGraphicFramePr/>
+                <a:graphic xmlns:a="http://schemas.openxmlformats.org/drawingml/2006/main">
+                  <a:graphicData uri="http://schemas.microsoft.com/office/word/2010/wordprocessingShape">
+                    <wps:wsp>
+                      <wps:cNvSpPr txBox="1"/>
+                      <wps:spPr>
+                        <a:xfrm>
+                          <a:off x="0" y="0"/>
+                          <a:ext cx="6479540" cy="635"/>
+                        </a:xfrm>
+                        <a:prstGeom prst="rect">
+                          <a:avLst/>
+                        </a:prstGeom>
+                        <a:solidFill>
+                          <a:prstClr val="white"/>
+                        </a:solidFill>
+                        <a:ln>
+                          <a:noFill/>
+                        </a:ln>
+                      </wps:spPr>
+                      <wps:txbx>
+                        <w:txbxContent>
+                          <w:p>
+                            <w:pPr>
+                              <w:pStyle w:val="Beschriftung"/>
+                              <w:rPr>
+                                <w:noProof/>
+                                <w:sz w:val="20"/>
+                              </w:rPr>
+                            </w:pPr>
+                            <w:r>
+                              <w:rPr>
+                                <w:noProof/>
+                              </w:rPr>
+                              <w:fldChar w:fldCharType="begin"/>
+                            </w:r>
+                            <w:r>
+                              <w:rPr>
+                                <w:noProof/>
+                              </w:rPr>
+                              <w:instrText xml:space="preserve"> SEQ Abbildung \* ARABIC </w:instrText>
+                            </w:r>
+                            <w:r>
+                              <w:rPr>
+                                <w:noProof/>
+                              </w:rPr>
+                              <w:fldChar w:fldCharType="separate"/>
+                            </w:r>
+                            <w:r>
+                              <w:rPr>
+                                <w:noProof/>
+                              </w:rPr>
+                              <w:t>12</w:t>
+                            </w:r>
+                            <w:r>
+                              <w:rPr>
+                                <w:noProof/>
+                              </w:rPr>
+                              <w:fldChar w:fldCharType="end"/>
+                            </w:r>
+                            <w:r>
+                              <w:t>: Klassendiagramm</w:t>
+                            </w:r>
+                          </w:p>
+                        </w:txbxContent>
+                      </wps:txbx>
+                      <wps:bodyPr rot="0" spcFirstLastPara="0" vertOverflow="overflow" horzOverflow="overflow" vert="horz" wrap="square" lIns="0" tIns="0" rIns="0" bIns="0" numCol="1" spcCol="0" rtlCol="0" fromWordArt="0" anchor="t" anchorCtr="0" forceAA="0" compatLnSpc="1">
+                        <a:prstTxWarp prst="textNoShape">
+                          <a:avLst/>
+                        </a:prstTxWarp>
+                        <a:spAutoFit/>
+                      </wps:bodyPr>
+                    </wps:wsp>
+                  </a:graphicData>
+                </a:graphic>
+                <wp14:sizeRelH relativeFrom="margin">
+                  <wp14:pctWidth>0</wp14:pctWidth>
+                </wp14:sizeRelH>
+              </wp:anchor>
+            </w:drawing>
+          </mc:Choice>
+          <mc:Fallback>
+            <w:pict>
+              <v:shape w14:anchorId="1C422B57" id="Textfeld 22" o:spid="_x0000_s1037" type="#_x0000_t202" style="position:absolute;margin-left:0;margin-top:331.5pt;width:510.2pt;height:.05pt;z-index:251694080;visibility:visible;mso-wrap-style:square;mso-width-percent:0;mso-wrap-distance-left:9pt;mso-wrap-distance-top:0;mso-wrap-distance-right:9pt;mso-wrap-distance-bottom:0;mso-position-horizontal:center;mso-position-horizontal-relative:margin;mso-position-vertical:absolute;mso-position-vertical-relative:text;mso-width-percent:0;mso-width-relative:margin;v-text-anchor:top" o:gfxdata="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" stroked="f">
+                <v:textbox style="mso-fit-shape-to-text:t" inset="0,0,0,0">
+                  <w:txbxContent>
+                    <w:p>
+                      <w:pPr>
+                        <w:pStyle w:val="Beschriftung"/>
+                        <w:rPr>
+                          <w:noProof/>
+                          <w:sz w:val="20"/>
+                        </w:rPr>
+                      </w:pPr>
+                      <w:r>
+                        <w:rPr>
+                          <w:noProof/>
+                        </w:rPr>
+                        <w:fldChar w:fldCharType="begin"/>
+                      </w:r>
+                      <w:r>
+                        <w:rPr>
+                          <w:noProof/>
+                        </w:rPr>
+                        <w:instrText xml:space="preserve"> SEQ Abbildung \* ARABIC </w:instrText>
+                      </w:r>
+                      <w:r>
+                        <w:rPr>
+                          <w:noProof/>
+                        </w:rPr>
+                        <w:fldChar w:fldCharType="separate"/>
+                      </w:r>
+                      <w:r>
+                        <w:rPr>
+                          <w:noProof/>
+                        </w:rPr>
+                        <w:t>12</w:t>
+                      </w:r>
+                      <w:r>
+                        <w:rPr>
+                          <w:noProof/>
+                        </w:rPr>
+                        <w:fldChar w:fldCharType="end"/>
+                      </w:r>
+                      <w:r>
+                        <w:t>: Klassendiagramm</w:t>
+                      </w:r>
+                    </w:p>
+                  </w:txbxContent>
+                </v:textbox>
+                <w10:wrap type="square" anchorx="margin"/>
+              </v:shape>
+            </w:pict>
+          </mc:Fallback>
+        </mc:AlternateContent>
+      </w:r>
+      <w:r>
+        <w:rPr>
+          <w:noProof/>
+        </w:rPr>
+        <w:drawing>
+          <wp:anchor distT="0" distB="0" distL="114300" distR="114300" simplePos="0" relativeHeight="251692032" behindDoc="0" locked="0" layoutInCell="1" allowOverlap="1" wp14:anchorId="5D2F14DF">
+            <wp:simplePos x="0" y="0"/>
+            <wp:positionH relativeFrom="page">
+              <wp:align>center</wp:align>
+            </wp:positionH>
+            <wp:positionV relativeFrom="paragraph">
+              <wp:posOffset>784665</wp:posOffset>
+            </wp:positionV>
+            <wp:extent cx="7302500" cy="3361055"/>
+            <wp:effectExtent l="0" t="0" r="0" b="0"/>
+            <wp:wrapSquare wrapText="bothSides"/>
+            <wp:docPr id="21" name="Grafik 21" descr="Class Diagram"/>
+            <wp:cNvGraphicFramePr>
+              <a:graphicFrameLocks xmlns:a="http://schemas.openxmlformats.org/drawingml/2006/main" noChangeAspect="1"/>
+            </wp:cNvGraphicFramePr>
+            <a:graphic xmlns:a="http://schemas.openxmlformats.org/drawingml/2006/main">
+              <a:graphicData uri="http://schemas.openxmlformats.org/drawingml/2006/picture">
+                <pic:pic xmlns:pic="http://schemas.openxmlformats.org/drawingml/2006/picture">
+                  <pic:nvPicPr>
+                    <pic:cNvPr id="0" name="Picture 3" descr="Class Diagram"/>
+                    <pic:cNvPicPr>
+                      <a:picLocks noChangeAspect="1" noChangeArrowheads="1"/>
+                    </pic:cNvPicPr>
+                  </pic:nvPicPr>
+                  <pic:blipFill>
+                    <a:blip r:embed="rId18">
+                      <a:extLst>
+                        <a:ext uri="{28A0092B-C50C-407E-A947-70E740481C1C}">
+                          <a14:useLocalDpi xmlns:a14="http://schemas.microsoft.com/office/drawing/2010/main" val="0"/>
+                        </a:ext>
+                      </a:extLst>
+                    </a:blip>
+                    <a:srcRect/>
+                    <a:stretch>
+                      <a:fillRect/>
+                    </a:stretch>
+                  </pic:blipFill>
+                  <pic:spPr bwMode="auto">
+                    <a:xfrm>
+                      <a:off x="0" y="0"/>
+                      <a:ext cx="7302500" cy="3361055"/>
+                    </a:xfrm>
+                    <a:prstGeom prst="rect">
+                      <a:avLst/>
+                    </a:prstGeom>
+                    <a:noFill/>
+                    <a:ln>
+                      <a:noFill/>
+                    </a:ln>
+                  </pic:spPr>
+                </pic:pic>
+              </a:graphicData>
+            </a:graphic>
+            <wp14:sizeRelH relativeFrom="margin">
+              <wp14:pctWidth>0</wp14:pctWidth>
+            </wp14:sizeRelH>
+            <wp14:sizeRelV relativeFrom="margin">
+              <wp14:pctHeight>0</wp14:pctHeight>
+            </wp14:sizeRelV>
+          </wp:anchor>
+        </w:drawing>
+      </w:r>
+      <w:r>
+        <w:t xml:space="preserve">Ein Klassendiagramm </w:t>
+      </w:r>
+      <w:r>
+        <w:t>ist ein Strukturdiagramm zur grafischen Darstellung von Klassen und deren Beziehungen. Das Klassendiagramm für unsere Software bezieht sich nur auf das Back-End, genauer gesagt auf die Java Klassen.</w:t>
+      </w:r>
+    </w:p>
+    <w:p>
+      <w:pPr>
+        <w:spacing w:after="0"/>
+      </w:pPr>
+    </w:p>
+    <w:p>
+      <w:pPr>
+        <w:spacing w:after="0"/>
+      </w:pPr>
+      <w:r>
+        <w:t xml:space="preserve">Auf der rechten Seite des Klassendiagramms erkennt man zunächst die JPA Entitäten </w:t>
+      </w:r>
+      <w:r>
+        <w:t>„Question“, „</w:t>
+      </w:r>
+      <w:proofErr w:type="spellStart"/>
+      <w:r>
+        <w:t>Answer</w:t>
+      </w:r>
+      <w:proofErr w:type="spellEnd"/>
+      <w:r>
+        <w:t>“, „User“ und „</w:t>
+      </w:r>
+      <w:proofErr w:type="spellStart"/>
+      <w:r>
+        <w:t>Answer_Question</w:t>
+      </w:r>
+      <w:proofErr w:type="spellEnd"/>
+      <w:r>
+        <w:t>“. Diese Klassen erstellen die im Entity-</w:t>
+      </w:r>
+      <w:proofErr w:type="spellStart"/>
+      <w:r>
+        <w:t>Relationship</w:t>
+      </w:r>
+      <w:proofErr w:type="spellEnd"/>
+      <w:r>
+        <w:t>-Modell angesprochenen Entitäten in der PostgreSQL Datenbank. Die Klasse „</w:t>
+      </w:r>
+      <w:proofErr w:type="spellStart"/>
+      <w:r>
+        <w:t>Created_At</w:t>
+      </w:r>
+      <w:proofErr w:type="spellEnd"/>
+      <w:r>
+        <w:t>“ dient dabei als abstrakte Klasse die von „</w:t>
+      </w:r>
+      <w:proofErr w:type="spellStart"/>
+      <w:r>
+        <w:t>Answer</w:t>
+      </w:r>
+      <w:proofErr w:type="spellEnd"/>
+      <w:r>
+        <w:t>“ und „User“ erweitert wird, damit hier keine Redundanzen entstehen.</w:t>
+      </w:r>
+      <w:r>
+        <w:t xml:space="preserve"> </w:t>
+      </w:r>
+      <w:r>
+        <w:t>Die Klassen „</w:t>
+      </w:r>
+      <w:proofErr w:type="spellStart"/>
+      <w:r>
+        <w:t>UmfrageController</w:t>
+      </w:r>
+      <w:proofErr w:type="spellEnd"/>
+      <w:r>
+        <w:t>“ und „</w:t>
+      </w:r>
+      <w:proofErr w:type="spellStart"/>
+      <w:r>
+        <w:t>QuestionController</w:t>
+      </w:r>
+      <w:proofErr w:type="spellEnd"/>
+      <w:r>
+        <w:t xml:space="preserve">“ dienen als REST Schnittstellen zur Datenbank. Sie enthalten Methoden zur Verarbeitung und Speicherung der Daten. Man erkennt auch, dass beide Klassen die </w:t>
+      </w:r>
+      <w:proofErr w:type="spellStart"/>
+      <w:r>
+        <w:t>Repositories</w:t>
+      </w:r>
+      <w:proofErr w:type="spellEnd"/>
+      <w:r>
+        <w:t xml:space="preserve"> für die jeweiligen Entitäten enthalten. Diese </w:t>
+      </w:r>
+      <w:proofErr w:type="spellStart"/>
+      <w:r>
+        <w:t>Repositories</w:t>
+      </w:r>
+      <w:proofErr w:type="spellEnd"/>
+      <w:r>
+        <w:t xml:space="preserve"> werden zur Laufzeit implementiert und liefern viele Methoden zum Speichern, Löschen und Finden von Entitäten der Datenbank. Schließlich gibt es noch die Klassen „</w:t>
+      </w:r>
+      <w:proofErr w:type="spellStart"/>
+      <w:r>
+        <w:t>FragebogenIfbApplication</w:t>
+      </w:r>
+      <w:proofErr w:type="spellEnd"/>
+      <w:r>
+        <w:t>“ und „</w:t>
+      </w:r>
+      <w:proofErr w:type="spellStart"/>
+      <w:r>
+        <w:t>ExcelView</w:t>
+      </w:r>
+      <w:proofErr w:type="spellEnd"/>
+      <w:r>
+        <w:t>“. Die erste Klasse dient zum Starten der Anwendung, während die zweite für die Erstellung des Excel Dokuments zuständig ist.</w:t>
+      </w:r>
+    </w:p>
+    <w:p>
+      <w:pPr>
+        <w:spacing w:after="0"/>
+      </w:pPr>
+    </w:p>
+    <w:p>
+      <w:pPr>
+        <w:spacing w:after="0"/>
+      </w:pPr>
+    </w:p>
+    <w:p>
+      <w:pPr>
+        <w:spacing w:after="0"/>
+      </w:pPr>
+    </w:p>
+    <w:p>
+      <w:pPr>
+        <w:spacing w:after="0"/>
+      </w:pPr>
+    </w:p>
+    <w:p>
+      <w:pPr>
+        <w:spacing w:after="0"/>
+      </w:pPr>
+    </w:p>
+    <w:p>
+      <w:pPr>
+        <w:spacing w:after="0"/>
+      </w:pPr>
+      <w:bookmarkStart w:id="15" w:name="_GoBack"/>
+      <w:bookmarkEnd w:id="15"/>
+    </w:p>
+    <w:p>
+      <w:pPr>
+        <w:spacing w:after="0"/>
       </w:pPr>
     </w:p>
     <w:p>
@@ -4979,7 +6093,7 @@
     <w:p/>
     <w:p/>
     <w:sectPr>
-      <w:footerReference w:type="default" r:id="rId16"/>
+      <w:footerReference w:type="default" r:id="rId19"/>
       <w:pgSz w:w="11906" w:h="16838"/>
       <w:pgMar w:top="1418" w:right="1418" w:bottom="1134" w:left="1701" w:header="709" w:footer="709" w:gutter="0"/>
       <w:cols w:space="708"/>
@@ -6204,7 +7318,7 @@
 </file>
 
 <file path=customXml/itemProps1.xml><?xml version="1.0" encoding="utf-8"?>
-<ds:datastoreItem xmlns:ds="http://schemas.openxmlformats.org/officeDocument/2006/customXml" ds:itemID="{7AF78928-CD6D-4956-8186-55DD2EF16EAE}">
+<ds:datastoreItem xmlns:ds="http://schemas.openxmlformats.org/officeDocument/2006/customXml" ds:itemID="{81EEFB62-0D90-4FC4-880B-AA54939BB212}">
   <ds:schemaRefs>
     <ds:schemaRef ds:uri="http://schemas.openxmlformats.org/officeDocument/2006/bibliography"/>
   </ds:schemaRefs>

</xml_diff>

<commit_message>
JPA und Vue.js zum Technologien Kapitel hinzugefügt
</commit_message>
<xml_diff>
--- a/Projektbericht.docx
+++ b/Projektbericht.docx
@@ -3348,6 +3348,7 @@
         <w:rPr>
           <w:sz w:val="32"/>
           <w:szCs w:val="32"/>
+          <w:lang w:val="en-US"/>
         </w:rPr>
       </w:pPr>
     </w:p>
@@ -3357,6 +3358,7 @@
         <w:rPr>
           <w:sz w:val="32"/>
           <w:szCs w:val="32"/>
+          <w:lang w:val="en-US"/>
         </w:rPr>
       </w:pPr>
     </w:p>
@@ -3366,6 +3368,7 @@
         <w:rPr>
           <w:sz w:val="32"/>
           <w:szCs w:val="32"/>
+          <w:lang w:val="en-US"/>
         </w:rPr>
       </w:pPr>
     </w:p>
@@ -3375,6 +3378,7 @@
         <w:rPr>
           <w:sz w:val="32"/>
           <w:szCs w:val="32"/>
+          <w:lang w:val="en-US"/>
         </w:rPr>
       </w:pPr>
     </w:p>
@@ -3384,6 +3388,7 @@
         <w:rPr>
           <w:sz w:val="32"/>
           <w:szCs w:val="32"/>
+          <w:lang w:val="en-US"/>
         </w:rPr>
       </w:pPr>
     </w:p>
@@ -3393,6 +3398,7 @@
         <w:rPr>
           <w:sz w:val="32"/>
           <w:szCs w:val="32"/>
+          <w:lang w:val="en-US"/>
         </w:rPr>
       </w:pPr>
     </w:p>
@@ -3402,6 +3408,7 @@
         <w:rPr>
           <w:sz w:val="32"/>
           <w:szCs w:val="32"/>
+          <w:lang w:val="en-US"/>
         </w:rPr>
       </w:pPr>
     </w:p>
@@ -3411,6 +3418,7 @@
         <w:rPr>
           <w:sz w:val="32"/>
           <w:szCs w:val="32"/>
+          <w:lang w:val="en-US"/>
         </w:rPr>
       </w:pPr>
     </w:p>
@@ -3695,8 +3703,6 @@
       <w:r>
         <w:t>die Anwendung in unserer Software findet ist das „v-model“. Das „v-model“ Attribut ermöglicht die wechselseitige Bindung zwischen einem Input Feld und dem aktuellen Status der Software (siehe Abbildung 5).</w:t>
       </w:r>
-      <w:bookmarkStart w:id="8" w:name="_GoBack"/>
-      <w:bookmarkEnd w:id="8"/>
     </w:p>
     <w:p/>
     <w:p/>
@@ -4051,7 +4057,7 @@
           <w:szCs w:val="32"/>
         </w:rPr>
       </w:pPr>
-      <w:bookmarkStart w:id="9" w:name="_Toc798091"/>
+      <w:bookmarkStart w:id="8" w:name="_Toc798091"/>
       <w:r>
         <w:rPr>
           <w:sz w:val="32"/>
@@ -4059,7 +4065,365 @@
         </w:rPr>
         <w:t>JPA</w:t>
       </w:r>
+      <w:bookmarkEnd w:id="8"/>
+    </w:p>
+    <w:p>
+      <w:pPr>
+        <w:spacing w:after="0"/>
+      </w:pPr>
+    </w:p>
+    <w:p>
+      <w:pPr>
+        <w:spacing w:after="0"/>
+      </w:pPr>
+      <w:r>
+        <w:t>Die Java Persistence API, oder k</w:t>
+      </w:r>
+      <w:r>
+        <w:t>urz JPA, ist eine Schnittstelle für Java-Anwendungen, die für die Übertragung von Objekten zu Datenbankeinträgen</w:t>
+      </w:r>
+      <w:r>
+        <w:t xml:space="preserve"> verantwortlich ist.</w:t>
+      </w:r>
+      <w:r>
+        <w:t xml:space="preserve"> Sie vereinfacht das objektrationale Mapping, indem</w:t>
+      </w:r>
+      <w:r>
+        <w:t xml:space="preserve"> Java Objekte zur Laufzeit über eine Sitzung in relationale Datenbanken gespeichert werden können.</w:t>
+      </w:r>
+    </w:p>
+    <w:p>
+      <w:pPr>
+        <w:spacing w:after="0"/>
+      </w:pPr>
+    </w:p>
+    <w:p>
+      <w:pPr>
+        <w:spacing w:after="0"/>
+      </w:pPr>
+      <w:r>
+        <w:t xml:space="preserve">Hierzu werden in Java </w:t>
+      </w:r>
+      <w:proofErr w:type="spellStart"/>
+      <w:r>
+        <w:t>Entities</w:t>
+      </w:r>
+      <w:proofErr w:type="spellEnd"/>
+      <w:r>
+        <w:t xml:space="preserve"> erstellt, die im Grunde nichts anderes sind als Plain Old Java Objects (POJO). Diese bilden einzelne Tabellen in der Datenbank ab. Die Attribute einer Klasse entsprechen dabei den Spalten und eine Instanz der Klasse entspricht einer Zeile in der Tabelle.</w:t>
+      </w:r>
+      <w:r>
+        <w:t xml:space="preserve"> Die Klassen werden als </w:t>
+      </w:r>
+      <w:proofErr w:type="spellStart"/>
+      <w:r>
+        <w:t>Entities</w:t>
+      </w:r>
+      <w:proofErr w:type="spellEnd"/>
+      <w:r>
+        <w:t xml:space="preserve"> über Annotationen erkannt. </w:t>
+      </w:r>
+      <w:r>
+        <w:t>Die folgende Tabelle gibt Auskunft über die benutzten Annotation</w:t>
+      </w:r>
+      <w:r>
+        <w:t>en</w:t>
+      </w:r>
+      <w:bookmarkStart w:id="9" w:name="_GoBack"/>
       <w:bookmarkEnd w:id="9"/>
+      <w:r>
+        <w:t>.</w:t>
+      </w:r>
+    </w:p>
+    <w:p>
+      <w:pPr>
+        <w:spacing w:after="0"/>
+      </w:pPr>
+    </w:p>
+    <w:p>
+      <w:pPr>
+        <w:pStyle w:val="Beschriftung"/>
+        <w:keepNext/>
+      </w:pPr>
+    </w:p>
+    <w:tbl>
+      <w:tblPr>
+        <w:tblStyle w:val="Tabellenraster"/>
+        <w:tblW w:w="0" w:type="auto"/>
+        <w:tblLook w:val="04A0" w:firstRow="1" w:lastRow="0" w:firstColumn="1" w:lastColumn="0" w:noHBand="0" w:noVBand="1"/>
+      </w:tblPr>
+      <w:tblGrid>
+        <w:gridCol w:w="4388"/>
+        <w:gridCol w:w="4389"/>
+      </w:tblGrid>
+      <w:tr>
+        <w:tc>
+          <w:tcPr>
+            <w:tcW w:w="4388" w:type="dxa"/>
+          </w:tcPr>
+          <w:p>
+            <w:r>
+              <w:t>Annotation</w:t>
+            </w:r>
+          </w:p>
+        </w:tc>
+        <w:tc>
+          <w:tcPr>
+            <w:tcW w:w="4389" w:type="dxa"/>
+          </w:tcPr>
+          <w:p>
+            <w:r>
+              <w:t>Beschreibung</w:t>
+            </w:r>
+          </w:p>
+        </w:tc>
+      </w:tr>
+      <w:tr>
+        <w:tc>
+          <w:tcPr>
+            <w:tcW w:w="4388" w:type="dxa"/>
+          </w:tcPr>
+          <w:p>
+            <w:r>
+              <w:t>@Entity</w:t>
+            </w:r>
+          </w:p>
+        </w:tc>
+        <w:tc>
+          <w:tcPr>
+            <w:tcW w:w="4389" w:type="dxa"/>
+          </w:tcPr>
+          <w:p>
+            <w:r>
+              <w:t>Die Annotation spezifiziert eine Klasse als Entität.</w:t>
+            </w:r>
+          </w:p>
+        </w:tc>
+      </w:tr>
+      <w:tr>
+        <w:tc>
+          <w:tcPr>
+            <w:tcW w:w="4388" w:type="dxa"/>
+          </w:tcPr>
+          <w:p>
+            <w:r>
+              <w:t>@Table</w:t>
+            </w:r>
+          </w:p>
+        </w:tc>
+        <w:tc>
+          <w:tcPr>
+            <w:tcW w:w="4389" w:type="dxa"/>
+          </w:tcPr>
+          <w:p>
+            <w:r>
+              <w:t>Diese Annotation deklariert den Namen der Tabelle in der Datenbank.</w:t>
+            </w:r>
+          </w:p>
+        </w:tc>
+      </w:tr>
+      <w:tr>
+        <w:tc>
+          <w:tcPr>
+            <w:tcW w:w="4388" w:type="dxa"/>
+          </w:tcPr>
+          <w:p>
+            <w:r>
+              <w:t>@</w:t>
+            </w:r>
+            <w:proofErr w:type="spellStart"/>
+            <w:r>
+              <w:t>Id</w:t>
+            </w:r>
+            <w:proofErr w:type="spellEnd"/>
+          </w:p>
+        </w:tc>
+        <w:tc>
+          <w:tcPr>
+            <w:tcW w:w="4389" w:type="dxa"/>
+          </w:tcPr>
+          <w:p>
+            <w:r>
+              <w:t>Spezifiziert den Primärschlüssel der Klasse.</w:t>
+            </w:r>
+          </w:p>
+        </w:tc>
+      </w:tr>
+      <w:tr>
+        <w:tc>
+          <w:tcPr>
+            <w:tcW w:w="4388" w:type="dxa"/>
+          </w:tcPr>
+          <w:p>
+            <w:r>
+              <w:t>@</w:t>
+            </w:r>
+            <w:proofErr w:type="spellStart"/>
+            <w:r>
+              <w:t>GeneratedValue</w:t>
+            </w:r>
+            <w:proofErr w:type="spellEnd"/>
+          </w:p>
+        </w:tc>
+        <w:tc>
+          <w:tcPr>
+            <w:tcW w:w="4389" w:type="dxa"/>
+          </w:tcPr>
+          <w:p>
+            <w:r>
+              <w:t>Spezifiziert wie die Attribute initialisiert werden können.</w:t>
+            </w:r>
+          </w:p>
+        </w:tc>
+      </w:tr>
+      <w:tr>
+        <w:tc>
+          <w:tcPr>
+            <w:tcW w:w="4388" w:type="dxa"/>
+          </w:tcPr>
+          <w:p>
+            <w:r>
+              <w:t>@</w:t>
+            </w:r>
+            <w:proofErr w:type="spellStart"/>
+            <w:r>
+              <w:t>Column</w:t>
+            </w:r>
+            <w:proofErr w:type="spellEnd"/>
+          </w:p>
+        </w:tc>
+        <w:tc>
+          <w:tcPr>
+            <w:tcW w:w="4389" w:type="dxa"/>
+          </w:tcPr>
+          <w:p>
+            <w:r>
+              <w:t>Die Annotation spezifiziert ein Attribut beziehungsweise eine Spalte für eine Tabelle.</w:t>
+            </w:r>
+          </w:p>
+        </w:tc>
+      </w:tr>
+      <w:tr>
+        <w:tc>
+          <w:tcPr>
+            <w:tcW w:w="4388" w:type="dxa"/>
+          </w:tcPr>
+          <w:p>
+            <w:r>
+              <w:t>@</w:t>
+            </w:r>
+            <w:proofErr w:type="spellStart"/>
+            <w:r>
+              <w:t>SequenceGenerator</w:t>
+            </w:r>
+            <w:proofErr w:type="spellEnd"/>
+          </w:p>
+        </w:tc>
+        <w:tc>
+          <w:tcPr>
+            <w:tcW w:w="4389" w:type="dxa"/>
+          </w:tcPr>
+          <w:p>
+            <w:r>
+              <w:t xml:space="preserve">Dient zur Definition einer </w:t>
+            </w:r>
+            <w:proofErr w:type="spellStart"/>
+            <w:r>
+              <w:t>Sequence</w:t>
+            </w:r>
+            <w:proofErr w:type="spellEnd"/>
+            <w:r>
+              <w:t xml:space="preserve"> für die @</w:t>
+            </w:r>
+            <w:proofErr w:type="spellStart"/>
+            <w:r>
+              <w:t>GeneratedValue</w:t>
+            </w:r>
+            <w:proofErr w:type="spellEnd"/>
+            <w:r>
+              <w:t xml:space="preserve"> Annotation.</w:t>
+            </w:r>
+          </w:p>
+        </w:tc>
+      </w:tr>
+      <w:tr>
+        <w:tc>
+          <w:tcPr>
+            <w:tcW w:w="4388" w:type="dxa"/>
+          </w:tcPr>
+          <w:p>
+            <w:r>
+              <w:t>@</w:t>
+            </w:r>
+            <w:proofErr w:type="spellStart"/>
+            <w:r>
+              <w:t>OneToOne</w:t>
+            </w:r>
+            <w:proofErr w:type="spellEnd"/>
+          </w:p>
+        </w:tc>
+        <w:tc>
+          <w:tcPr>
+            <w:tcW w:w="4389" w:type="dxa"/>
+          </w:tcPr>
+          <w:p>
+            <w:r>
+              <w:t>Definiert eine Eins-zu-Eins Beziehung zwischen zwei Tabellen.</w:t>
+            </w:r>
+          </w:p>
+        </w:tc>
+      </w:tr>
+      <w:tr>
+        <w:tc>
+          <w:tcPr>
+            <w:tcW w:w="4388" w:type="dxa"/>
+          </w:tcPr>
+          <w:p>
+            <w:r>
+              <w:t>@</w:t>
+            </w:r>
+            <w:proofErr w:type="spellStart"/>
+            <w:r>
+              <w:t>JoinColumn</w:t>
+            </w:r>
+            <w:proofErr w:type="spellEnd"/>
+          </w:p>
+        </w:tc>
+        <w:tc>
+          <w:tcPr>
+            <w:tcW w:w="4389" w:type="dxa"/>
+          </w:tcPr>
+          <w:p>
+            <w:pPr>
+              <w:keepNext/>
+            </w:pPr>
+            <w:r>
+              <w:t>Spezifiziert eine Assoziation zwischen Entitäten.</w:t>
+            </w:r>
+          </w:p>
+        </w:tc>
+      </w:tr>
+    </w:tbl>
+    <w:p>
+      <w:pPr>
+        <w:pStyle w:val="Beschriftung"/>
+      </w:pPr>
+      <w:fldSimple w:instr=" SEQ Tabelle \* ARABIC ">
+        <w:r>
+          <w:rPr>
+            <w:noProof/>
+          </w:rPr>
+          <w:t>1</w:t>
+        </w:r>
+      </w:fldSimple>
+      <w:r>
+        <w:t>: JPA Annotationen</w:t>
+      </w:r>
+    </w:p>
+    <w:p>
+      <w:pPr>
+        <w:spacing w:after="0"/>
+      </w:pPr>
     </w:p>
     <w:p/>
     <w:p>
@@ -4190,11 +4554,7 @@
         <w:t xml:space="preserve"> und bietet allen Beteiligten zu jedem Zeitpunkt einen Überblick des Software Konzeptes.</w:t>
       </w:r>
       <w:r>
-        <w:t xml:space="preserve"> In den folgenden Punkten werden zunächst die funktionalen sowie nicht funktionalen Anforderungen </w:t>
-      </w:r>
-      <w:r>
-        <w:lastRenderedPageBreak/>
-        <w:t>besprochen, bevor auf die weiteren Spezifikationen der Software, in Form von UML Diagrammen, Use Cases und Mockups, eingegangen w</w:t>
+        <w:t xml:space="preserve"> In den folgenden Punkten werden zunächst die funktionalen sowie nicht funktionalen Anforderungen besprochen, bevor auf die weiteren Spezifikationen der Software, in Form von UML Diagrammen, Use Cases und Mockups, eingegangen w</w:t>
       </w:r>
       <w:r>
         <w:t>ird</w:t>
@@ -4287,6 +4647,7 @@
           <w:rFonts w:cstheme="minorHAnsi"/>
           <w:color w:val="000000" w:themeColor="text1"/>
         </w:rPr>
+        <w:lastRenderedPageBreak/>
         <w:t xml:space="preserve">Das Ausfüllen erfolgt über verschiedene Eingabe- und Bedienelemente. </w:t>
       </w:r>
       <w:r>
@@ -4423,7 +4784,6 @@
         <w:spacing w:after="0"/>
       </w:pPr>
       <w:r>
-        <w:lastRenderedPageBreak/>
         <w:t>Der Wechsel zwischen den Seiten und die Eingabe über die Bedienelemente muss zudem schnell vonstattengehen. Dies hängt auch mit der Usability der Seite zusammen.</w:t>
       </w:r>
     </w:p>
@@ -4496,6 +4856,7 @@
         <w:spacing w:after="0"/>
       </w:pPr>
       <w:r>
+        <w:lastRenderedPageBreak/>
         <w:t xml:space="preserve">Das System </w:t>
       </w:r>
       <w:r>
@@ -4808,7 +5169,6 @@
         <w:rPr>
           <w:noProof/>
         </w:rPr>
-        <w:lastRenderedPageBreak/>
         <w:drawing>
           <wp:anchor distT="0" distB="0" distL="114300" distR="114300" simplePos="0" relativeHeight="251676672" behindDoc="0" locked="0" layoutInCell="1" allowOverlap="1" wp14:anchorId="1DA9BE7A">
             <wp:simplePos x="0" y="0"/>
@@ -5064,6 +5424,7 @@
         <w:rPr>
           <w:noProof/>
         </w:rPr>
+        <w:lastRenderedPageBreak/>
         <w:drawing>
           <wp:anchor distT="0" distB="0" distL="114300" distR="114300" simplePos="0" relativeHeight="251670528" behindDoc="0" locked="0" layoutInCell="1" allowOverlap="1" wp14:anchorId="753326B0">
             <wp:simplePos x="0" y="0"/>
@@ -5345,7 +5706,6 @@
         <w:rPr>
           <w:noProof/>
         </w:rPr>
-        <w:lastRenderedPageBreak/>
         <w:drawing>
           <wp:anchor distT="0" distB="0" distL="114300" distR="114300" simplePos="0" relativeHeight="251671552" behindDoc="0" locked="0" layoutInCell="1" allowOverlap="1" wp14:anchorId="06BAF882">
             <wp:simplePos x="0" y="0"/>
@@ -5665,6 +6025,7 @@
         <w:rPr>
           <w:noProof/>
         </w:rPr>
+        <w:lastRenderedPageBreak/>
         <mc:AlternateContent>
           <mc:Choice Requires="wps">
             <w:drawing>
@@ -5912,7 +6273,6 @@
           <w:sz w:val="32"/>
           <w:szCs w:val="32"/>
         </w:rPr>
-        <w:lastRenderedPageBreak/>
         <w:t>Mockup</w:t>
       </w:r>
       <w:r>
@@ -5937,6 +6297,7 @@
         <w:rPr>
           <w:noProof/>
         </w:rPr>
+        <w:lastRenderedPageBreak/>
         <mc:AlternateContent>
           <mc:Choice Requires="wps">
             <w:drawing>
@@ -8786,7 +9147,7 @@
           <v:shape id="_x0000_i1025" type="#_x0000_t75" style="width:453.9pt;height:164.75pt" o:ole="">
             <v:imagedata r:id="rId26" o:title=""/>
           </v:shape>
-          <o:OLEObject Type="Embed" ProgID="Word.Document.12" ShapeID="_x0000_i1025" DrawAspect="Content" ObjectID="_1611519352" r:id="rId27">
+          <o:OLEObject Type="Embed" ProgID="Word.Document.12" ShapeID="_x0000_i1025" DrawAspect="Content" ObjectID="_1611529234" r:id="rId27">
             <o:FieldCodes>\s</o:FieldCodes>
           </o:OLEObject>
         </w:object>
@@ -9367,7 +9728,7 @@
           <v:shape id="_x0000_i1026" type="#_x0000_t75" style="width:292.6pt;height:207.95pt" o:ole="">
             <v:imagedata r:id="rId30" o:title=""/>
           </v:shape>
-          <o:OLEObject Type="Embed" ProgID="Word.Document.12" ShapeID="_x0000_i1026" DrawAspect="Content" ObjectID="_1611519353" r:id="rId31">
+          <o:OLEObject Type="Embed" ProgID="Word.Document.12" ShapeID="_x0000_i1026" DrawAspect="Content" ObjectID="_1611529235" r:id="rId31">
             <o:FieldCodes>\s</o:FieldCodes>
           </o:OLEObject>
         </w:object>
@@ -11526,6 +11887,7 @@
         <w:docPartUnique/>
       </w:docPartObj>
     </w:sdtPr>
+    <w:sdtEndPr/>
     <w:sdtContent>
       <w:p>
         <w:pPr>
@@ -12399,6 +12761,25 @@
       <w:szCs w:val="20"/>
     </w:rPr>
   </w:style>
+  <w:style w:type="table" w:styleId="Tabellenraster">
+    <w:name w:val="Table Grid"/>
+    <w:basedOn w:val="NormaleTabelle"/>
+    <w:uiPriority w:val="39"/>
+    <w:rsid w:val="00123E98"/>
+    <w:pPr>
+      <w:spacing w:after="0" w:line="240" w:lineRule="auto"/>
+    </w:pPr>
+    <w:tblPr>
+      <w:tblBorders>
+        <w:top w:val="single" w:sz="4" w:space="0" w:color="auto"/>
+        <w:left w:val="single" w:sz="4" w:space="0" w:color="auto"/>
+        <w:bottom w:val="single" w:sz="4" w:space="0" w:color="auto"/>
+        <w:right w:val="single" w:sz="4" w:space="0" w:color="auto"/>
+        <w:insideH w:val="single" w:sz="4" w:space="0" w:color="auto"/>
+        <w:insideV w:val="single" w:sz="4" w:space="0" w:color="auto"/>
+      </w:tblBorders>
+    </w:tblPr>
+  </w:style>
 </w:styles>
 </file>
 
@@ -12702,7 +13083,7 @@
 </file>
 
 <file path=customXml/itemProps1.xml><?xml version="1.0" encoding="utf-8"?>
-<ds:datastoreItem xmlns:ds="http://schemas.openxmlformats.org/officeDocument/2006/customXml" ds:itemID="{85708AE3-83B0-4CA2-9C0D-6AF40D8DAB43}">
+<ds:datastoreItem xmlns:ds="http://schemas.openxmlformats.org/officeDocument/2006/customXml" ds:itemID="{8F131630-0E31-4A60-B133-FD39BBCBC8DA}">
   <ds:schemaRefs>
     <ds:schemaRef ds:uri="http://schemas.openxmlformats.org/officeDocument/2006/bibliography"/>
   </ds:schemaRefs>

</xml_diff>

<commit_message>
REST zu Technologien hinzugefügt
</commit_message>
<xml_diff>
--- a/Projektbericht.docx
+++ b/Projektbericht.docx
@@ -108,12 +108,7 @@
             <w:pStyle w:val="Inhaltsverzeichnisberschrift"/>
           </w:pPr>
           <w:r>
-            <w:t>Inhaltsverze</w:t>
-          </w:r>
-          <w:bookmarkStart w:id="0" w:name="_GoBack"/>
-          <w:bookmarkEnd w:id="0"/>
-          <w:r>
-            <w:t>ichnis</w:t>
+            <w:t>Inhaltsverzeichnis</w:t>
           </w:r>
         </w:p>
         <w:p>
@@ -150,7 +145,7 @@
             </w:rPr>
             <w:fldChar w:fldCharType="separate"/>
           </w:r>
-          <w:hyperlink w:anchor="_Toc973131" w:history="1">
+          <w:hyperlink w:anchor="_Toc974699" w:history="1">
             <w:r>
               <w:rPr>
                 <w:rStyle w:val="Hyperlink"/>
@@ -177,7 +172,7 @@
                 <w:noProof/>
                 <w:webHidden/>
               </w:rPr>
-              <w:instrText xml:space="preserve"> PAGEREF _Toc973131 \h </w:instrText>
+              <w:instrText xml:space="preserve"> PAGEREF _Toc974699 \h </w:instrText>
             </w:r>
             <w:r>
               <w:rPr>
@@ -221,7 +216,7 @@
               <w:lang w:eastAsia="de-DE"/>
             </w:rPr>
           </w:pPr>
-          <w:hyperlink w:anchor="_Toc973132" w:history="1">
+          <w:hyperlink w:anchor="_Toc974700" w:history="1">
             <w:r>
               <w:rPr>
                 <w:rStyle w:val="Hyperlink"/>
@@ -248,7 +243,7 @@
                 <w:noProof/>
                 <w:webHidden/>
               </w:rPr>
-              <w:instrText xml:space="preserve"> PAGEREF _Toc973132 \h </w:instrText>
+              <w:instrText xml:space="preserve"> PAGEREF _Toc974700 \h </w:instrText>
             </w:r>
             <w:r>
               <w:rPr>
@@ -292,7 +287,7 @@
               <w:lang w:eastAsia="de-DE"/>
             </w:rPr>
           </w:pPr>
-          <w:hyperlink w:anchor="_Toc973133" w:history="1">
+          <w:hyperlink w:anchor="_Toc974701" w:history="1">
             <w:r>
               <w:rPr>
                 <w:rStyle w:val="Hyperlink"/>
@@ -319,7 +314,7 @@
                 <w:noProof/>
                 <w:webHidden/>
               </w:rPr>
-              <w:instrText xml:space="preserve"> PAGEREF _Toc973133 \h </w:instrText>
+              <w:instrText xml:space="preserve"> PAGEREF _Toc974701 \h </w:instrText>
             </w:r>
             <w:r>
               <w:rPr>
@@ -363,7 +358,7 @@
               <w:lang w:eastAsia="de-DE"/>
             </w:rPr>
           </w:pPr>
-          <w:hyperlink w:anchor="_Toc973134" w:history="1">
+          <w:hyperlink w:anchor="_Toc974702" w:history="1">
             <w:r>
               <w:rPr>
                 <w:rStyle w:val="Hyperlink"/>
@@ -390,7 +385,7 @@
                 <w:noProof/>
                 <w:webHidden/>
               </w:rPr>
-              <w:instrText xml:space="preserve"> PAGEREF _Toc973134 \h </w:instrText>
+              <w:instrText xml:space="preserve"> PAGEREF _Toc974702 \h </w:instrText>
             </w:r>
             <w:r>
               <w:rPr>
@@ -410,7 +405,7 @@
                 <w:noProof/>
                 <w:webHidden/>
               </w:rPr>
-              <w:t>4</w:t>
+              <w:t>3</w:t>
             </w:r>
             <w:r>
               <w:rPr>
@@ -434,7 +429,7 @@
               <w:lang w:eastAsia="de-DE"/>
             </w:rPr>
           </w:pPr>
-          <w:hyperlink w:anchor="_Toc973135" w:history="1">
+          <w:hyperlink w:anchor="_Toc974703" w:history="1">
             <w:r>
               <w:rPr>
                 <w:rStyle w:val="Hyperlink"/>
@@ -461,7 +456,7 @@
                 <w:noProof/>
                 <w:webHidden/>
               </w:rPr>
-              <w:instrText xml:space="preserve"> PAGEREF _Toc973135 \h </w:instrText>
+              <w:instrText xml:space="preserve"> PAGEREF _Toc974703 \h </w:instrText>
             </w:r>
             <w:r>
               <w:rPr>
@@ -505,7 +500,7 @@
               <w:lang w:eastAsia="de-DE"/>
             </w:rPr>
           </w:pPr>
-          <w:hyperlink w:anchor="_Toc973136" w:history="1">
+          <w:hyperlink w:anchor="_Toc974704" w:history="1">
             <w:r>
               <w:rPr>
                 <w:rStyle w:val="Hyperlink"/>
@@ -532,7 +527,7 @@
                 <w:noProof/>
                 <w:webHidden/>
               </w:rPr>
-              <w:instrText xml:space="preserve"> PAGEREF _Toc973136 \h </w:instrText>
+              <w:instrText xml:space="preserve"> PAGEREF _Toc974704 \h </w:instrText>
             </w:r>
             <w:r>
               <w:rPr>
@@ -576,7 +571,7 @@
               <w:lang w:eastAsia="de-DE"/>
             </w:rPr>
           </w:pPr>
-          <w:hyperlink w:anchor="_Toc973137" w:history="1">
+          <w:hyperlink w:anchor="_Toc974705" w:history="1">
             <w:r>
               <w:rPr>
                 <w:rStyle w:val="Hyperlink"/>
@@ -603,7 +598,7 @@
                 <w:noProof/>
                 <w:webHidden/>
               </w:rPr>
-              <w:instrText xml:space="preserve"> PAGEREF _Toc973137 \h </w:instrText>
+              <w:instrText xml:space="preserve"> PAGEREF _Toc974705 \h </w:instrText>
             </w:r>
             <w:r>
               <w:rPr>
@@ -647,7 +642,7 @@
               <w:lang w:eastAsia="de-DE"/>
             </w:rPr>
           </w:pPr>
-          <w:hyperlink w:anchor="_Toc973138" w:history="1">
+          <w:hyperlink w:anchor="_Toc974706" w:history="1">
             <w:r>
               <w:rPr>
                 <w:rStyle w:val="Hyperlink"/>
@@ -674,7 +669,7 @@
                 <w:noProof/>
                 <w:webHidden/>
               </w:rPr>
-              <w:instrText xml:space="preserve"> PAGEREF _Toc973138 \h </w:instrText>
+              <w:instrText xml:space="preserve"> PAGEREF _Toc974706 \h </w:instrText>
             </w:r>
             <w:r>
               <w:rPr>
@@ -694,7 +689,7 @@
                 <w:noProof/>
                 <w:webHidden/>
               </w:rPr>
-              <w:t>8</w:t>
+              <w:t>7</w:t>
             </w:r>
             <w:r>
               <w:rPr>
@@ -718,7 +713,7 @@
               <w:lang w:eastAsia="de-DE"/>
             </w:rPr>
           </w:pPr>
-          <w:hyperlink w:anchor="_Toc973139" w:history="1">
+          <w:hyperlink w:anchor="_Toc974707" w:history="1">
             <w:r>
               <w:rPr>
                 <w:rStyle w:val="Hyperlink"/>
@@ -745,7 +740,7 @@
                 <w:noProof/>
                 <w:webHidden/>
               </w:rPr>
-              <w:instrText xml:space="preserve"> PAGEREF _Toc973139 \h </w:instrText>
+              <w:instrText xml:space="preserve"> PAGEREF _Toc974707 \h </w:instrText>
             </w:r>
             <w:r>
               <w:rPr>
@@ -765,7 +760,7 @@
                 <w:noProof/>
                 <w:webHidden/>
               </w:rPr>
-              <w:t>9</w:t>
+              <w:t>8</w:t>
             </w:r>
             <w:r>
               <w:rPr>
@@ -789,7 +784,7 @@
               <w:lang w:eastAsia="de-DE"/>
             </w:rPr>
           </w:pPr>
-          <w:hyperlink w:anchor="_Toc973140" w:history="1">
+          <w:hyperlink w:anchor="_Toc974708" w:history="1">
             <w:r>
               <w:rPr>
                 <w:rStyle w:val="Hyperlink"/>
@@ -816,7 +811,7 @@
                 <w:noProof/>
                 <w:webHidden/>
               </w:rPr>
-              <w:instrText xml:space="preserve"> PAGEREF _Toc973140 \h </w:instrText>
+              <w:instrText xml:space="preserve"> PAGEREF _Toc974708 \h </w:instrText>
             </w:r>
             <w:r>
               <w:rPr>
@@ -860,7 +855,7 @@
               <w:lang w:eastAsia="de-DE"/>
             </w:rPr>
           </w:pPr>
-          <w:hyperlink w:anchor="_Toc973141" w:history="1">
+          <w:hyperlink w:anchor="_Toc974709" w:history="1">
             <w:r>
               <w:rPr>
                 <w:rStyle w:val="Hyperlink"/>
@@ -887,7 +882,7 @@
                 <w:noProof/>
                 <w:webHidden/>
               </w:rPr>
-              <w:instrText xml:space="preserve"> PAGEREF _Toc973141 \h </w:instrText>
+              <w:instrText xml:space="preserve"> PAGEREF _Toc974709 \h </w:instrText>
             </w:r>
             <w:r>
               <w:rPr>
@@ -931,7 +926,7 @@
               <w:lang w:eastAsia="de-DE"/>
             </w:rPr>
           </w:pPr>
-          <w:hyperlink w:anchor="_Toc973142" w:history="1">
+          <w:hyperlink w:anchor="_Toc974710" w:history="1">
             <w:r>
               <w:rPr>
                 <w:rStyle w:val="Hyperlink"/>
@@ -958,7 +953,7 @@
                 <w:noProof/>
                 <w:webHidden/>
               </w:rPr>
-              <w:instrText xml:space="preserve"> PAGEREF _Toc973142 \h </w:instrText>
+              <w:instrText xml:space="preserve"> PAGEREF _Toc974710 \h </w:instrText>
             </w:r>
             <w:r>
               <w:rPr>
@@ -978,7 +973,7 @@
                 <w:noProof/>
                 <w:webHidden/>
               </w:rPr>
-              <w:t>10</w:t>
+              <w:t>9</w:t>
             </w:r>
             <w:r>
               <w:rPr>
@@ -1002,7 +997,7 @@
               <w:lang w:eastAsia="de-DE"/>
             </w:rPr>
           </w:pPr>
-          <w:hyperlink w:anchor="_Toc973143" w:history="1">
+          <w:hyperlink w:anchor="_Toc974711" w:history="1">
             <w:r>
               <w:rPr>
                 <w:rStyle w:val="Hyperlink"/>
@@ -1029,7 +1024,7 @@
                 <w:noProof/>
                 <w:webHidden/>
               </w:rPr>
-              <w:instrText xml:space="preserve"> PAGEREF _Toc973143 \h </w:instrText>
+              <w:instrText xml:space="preserve"> PAGEREF _Toc974711 \h </w:instrText>
             </w:r>
             <w:r>
               <w:rPr>
@@ -1049,7 +1044,7 @@
                 <w:noProof/>
                 <w:webHidden/>
               </w:rPr>
-              <w:t>10</w:t>
+              <w:t>9</w:t>
             </w:r>
             <w:r>
               <w:rPr>
@@ -1073,7 +1068,7 @@
               <w:lang w:eastAsia="de-DE"/>
             </w:rPr>
           </w:pPr>
-          <w:hyperlink w:anchor="_Toc973144" w:history="1">
+          <w:hyperlink w:anchor="_Toc974712" w:history="1">
             <w:r>
               <w:rPr>
                 <w:rStyle w:val="Hyperlink"/>
@@ -1100,7 +1095,7 @@
                 <w:noProof/>
                 <w:webHidden/>
               </w:rPr>
-              <w:instrText xml:space="preserve"> PAGEREF _Toc973144 \h </w:instrText>
+              <w:instrText xml:space="preserve"> PAGEREF _Toc974712 \h </w:instrText>
             </w:r>
             <w:r>
               <w:rPr>
@@ -1120,7 +1115,7 @@
                 <w:noProof/>
                 <w:webHidden/>
               </w:rPr>
-              <w:t>11</w:t>
+              <w:t>10</w:t>
             </w:r>
             <w:r>
               <w:rPr>
@@ -1144,7 +1139,7 @@
               <w:lang w:eastAsia="de-DE"/>
             </w:rPr>
           </w:pPr>
-          <w:hyperlink w:anchor="_Toc973145" w:history="1">
+          <w:hyperlink w:anchor="_Toc974713" w:history="1">
             <w:r>
               <w:rPr>
                 <w:rStyle w:val="Hyperlink"/>
@@ -1171,7 +1166,7 @@
                 <w:noProof/>
                 <w:webHidden/>
               </w:rPr>
-              <w:instrText xml:space="preserve"> PAGEREF _Toc973145 \h </w:instrText>
+              <w:instrText xml:space="preserve"> PAGEREF _Toc974713 \h </w:instrText>
             </w:r>
             <w:r>
               <w:rPr>
@@ -1191,7 +1186,7 @@
                 <w:noProof/>
                 <w:webHidden/>
               </w:rPr>
-              <w:t>11</w:t>
+              <w:t>10</w:t>
             </w:r>
             <w:r>
               <w:rPr>
@@ -1215,14 +1210,7 @@
               <w:lang w:eastAsia="de-DE"/>
             </w:rPr>
           </w:pPr>
-          <w:hyperlink w:anchor="_Toc973146" w:history="1">
-            <w:r>
-              <w:rPr>
-                <w:rStyle w:val="Hyperlink"/>
-                <w:noProof/>
-              </w:rPr>
-              <w:t>Aktivitätsdiagramm</w:t>
-            </w:r>
+          <w:hyperlink w:anchor="_Toc974714" w:history="1">
             <w:r>
               <w:rPr>
                 <w:noProof/>
@@ -1242,7 +1230,7 @@
                 <w:noProof/>
                 <w:webHidden/>
               </w:rPr>
-              <w:instrText xml:space="preserve"> PAGEREF _Toc973146 \h </w:instrText>
+              <w:instrText xml:space="preserve"> PAGEREF _Toc974714 \h </w:instrText>
             </w:r>
             <w:r>
               <w:rPr>
@@ -1262,7 +1250,7 @@
                 <w:noProof/>
                 <w:webHidden/>
               </w:rPr>
-              <w:t>13</w:t>
+              <w:t>12</w:t>
             </w:r>
             <w:r>
               <w:rPr>
@@ -1286,14 +1274,7 @@
               <w:lang w:eastAsia="de-DE"/>
             </w:rPr>
           </w:pPr>
-          <w:hyperlink w:anchor="_Toc973147" w:history="1">
-            <w:r>
-              <w:rPr>
-                <w:rStyle w:val="Hyperlink"/>
-                <w:noProof/>
-              </w:rPr>
-              <w:t>Mockups</w:t>
-            </w:r>
+          <w:hyperlink w:anchor="_Toc974715" w:history="1">
             <w:r>
               <w:rPr>
                 <w:noProof/>
@@ -1313,7 +1294,7 @@
                 <w:noProof/>
                 <w:webHidden/>
               </w:rPr>
-              <w:instrText xml:space="preserve"> PAGEREF _Toc973147 \h </w:instrText>
+              <w:instrText xml:space="preserve"> PAGEREF _Toc974715 \h </w:instrText>
             </w:r>
             <w:r>
               <w:rPr>
@@ -1333,7 +1314,7 @@
                 <w:noProof/>
                 <w:webHidden/>
               </w:rPr>
-              <w:t>14</w:t>
+              <w:t>12</w:t>
             </w:r>
             <w:r>
               <w:rPr>
@@ -1357,13 +1338,13 @@
               <w:lang w:eastAsia="de-DE"/>
             </w:rPr>
           </w:pPr>
-          <w:hyperlink w:anchor="_Toc973148" w:history="1">
+          <w:hyperlink w:anchor="_Toc974716" w:history="1">
             <w:r>
               <w:rPr>
                 <w:rStyle w:val="Hyperlink"/>
                 <w:noProof/>
               </w:rPr>
-              <w:t>Komponentendiagramm</w:t>
+              <w:t>Aktivitätsdiagramm</w:t>
             </w:r>
             <w:r>
               <w:rPr>
@@ -1384,7 +1365,7 @@
                 <w:noProof/>
                 <w:webHidden/>
               </w:rPr>
-              <w:instrText xml:space="preserve"> PAGEREF _Toc973148 \h </w:instrText>
+              <w:instrText xml:space="preserve"> PAGEREF _Toc974716 \h </w:instrText>
             </w:r>
             <w:r>
               <w:rPr>
@@ -1404,7 +1385,7 @@
                 <w:noProof/>
                 <w:webHidden/>
               </w:rPr>
-              <w:t>17</w:t>
+              <w:t>13</w:t>
             </w:r>
             <w:r>
               <w:rPr>
@@ -1428,13 +1409,13 @@
               <w:lang w:eastAsia="de-DE"/>
             </w:rPr>
           </w:pPr>
-          <w:hyperlink w:anchor="_Toc973149" w:history="1">
+          <w:hyperlink w:anchor="_Toc974717" w:history="1">
             <w:r>
               <w:rPr>
                 <w:rStyle w:val="Hyperlink"/>
                 <w:noProof/>
               </w:rPr>
-              <w:t>Entity-Relationship-Modell</w:t>
+              <w:t>Mockups</w:t>
             </w:r>
             <w:r>
               <w:rPr>
@@ -1455,7 +1436,7 @@
                 <w:noProof/>
                 <w:webHidden/>
               </w:rPr>
-              <w:instrText xml:space="preserve"> PAGEREF _Toc973149 \h </w:instrText>
+              <w:instrText xml:space="preserve"> PAGEREF _Toc974717 \h </w:instrText>
             </w:r>
             <w:r>
               <w:rPr>
@@ -1475,7 +1456,7 @@
                 <w:noProof/>
                 <w:webHidden/>
               </w:rPr>
-              <w:t>18</w:t>
+              <w:t>14</w:t>
             </w:r>
             <w:r>
               <w:rPr>
@@ -1499,12 +1480,154 @@
               <w:lang w:eastAsia="de-DE"/>
             </w:rPr>
           </w:pPr>
-          <w:hyperlink w:anchor="_Toc973150" w:history="1">
+          <w:hyperlink w:anchor="_Toc974718" w:history="1">
             <w:r>
               <w:rPr>
                 <w:rStyle w:val="Hyperlink"/>
                 <w:noProof/>
               </w:rPr>
+              <w:t>Komponentendiagramm</w:t>
+            </w:r>
+            <w:r>
+              <w:rPr>
+                <w:noProof/>
+                <w:webHidden/>
+              </w:rPr>
+              <w:tab/>
+            </w:r>
+            <w:r>
+              <w:rPr>
+                <w:noProof/>
+                <w:webHidden/>
+              </w:rPr>
+              <w:fldChar w:fldCharType="begin"/>
+            </w:r>
+            <w:r>
+              <w:rPr>
+                <w:noProof/>
+                <w:webHidden/>
+              </w:rPr>
+              <w:instrText xml:space="preserve"> PAGEREF _Toc974718 \h </w:instrText>
+            </w:r>
+            <w:r>
+              <w:rPr>
+                <w:noProof/>
+                <w:webHidden/>
+              </w:rPr>
+            </w:r>
+            <w:r>
+              <w:rPr>
+                <w:noProof/>
+                <w:webHidden/>
+              </w:rPr>
+              <w:fldChar w:fldCharType="separate"/>
+            </w:r>
+            <w:r>
+              <w:rPr>
+                <w:noProof/>
+                <w:webHidden/>
+              </w:rPr>
+              <w:t>15</w:t>
+            </w:r>
+            <w:r>
+              <w:rPr>
+                <w:noProof/>
+                <w:webHidden/>
+              </w:rPr>
+              <w:fldChar w:fldCharType="end"/>
+            </w:r>
+          </w:hyperlink>
+        </w:p>
+        <w:p>
+          <w:pPr>
+            <w:pStyle w:val="Verzeichnis2"/>
+            <w:tabs>
+              <w:tab w:val="right" w:leader="dot" w:pos="8777"/>
+            </w:tabs>
+            <w:rPr>
+              <w:rFonts w:eastAsiaTheme="minorEastAsia"/>
+              <w:noProof/>
+              <w:sz w:val="22"/>
+              <w:lang w:eastAsia="de-DE"/>
+            </w:rPr>
+          </w:pPr>
+          <w:hyperlink w:anchor="_Toc974719" w:history="1">
+            <w:r>
+              <w:rPr>
+                <w:rStyle w:val="Hyperlink"/>
+                <w:noProof/>
+              </w:rPr>
+              <w:t>Entity-Relationship-Modell</w:t>
+            </w:r>
+            <w:r>
+              <w:rPr>
+                <w:noProof/>
+                <w:webHidden/>
+              </w:rPr>
+              <w:tab/>
+            </w:r>
+            <w:r>
+              <w:rPr>
+                <w:noProof/>
+                <w:webHidden/>
+              </w:rPr>
+              <w:fldChar w:fldCharType="begin"/>
+            </w:r>
+            <w:r>
+              <w:rPr>
+                <w:noProof/>
+                <w:webHidden/>
+              </w:rPr>
+              <w:instrText xml:space="preserve"> PAGEREF _Toc974719 \h </w:instrText>
+            </w:r>
+            <w:r>
+              <w:rPr>
+                <w:noProof/>
+                <w:webHidden/>
+              </w:rPr>
+            </w:r>
+            <w:r>
+              <w:rPr>
+                <w:noProof/>
+                <w:webHidden/>
+              </w:rPr>
+              <w:fldChar w:fldCharType="separate"/>
+            </w:r>
+            <w:r>
+              <w:rPr>
+                <w:noProof/>
+                <w:webHidden/>
+              </w:rPr>
+              <w:t>17</w:t>
+            </w:r>
+            <w:r>
+              <w:rPr>
+                <w:noProof/>
+                <w:webHidden/>
+              </w:rPr>
+              <w:fldChar w:fldCharType="end"/>
+            </w:r>
+          </w:hyperlink>
+        </w:p>
+        <w:p>
+          <w:pPr>
+            <w:pStyle w:val="Verzeichnis2"/>
+            <w:tabs>
+              <w:tab w:val="right" w:leader="dot" w:pos="8777"/>
+            </w:tabs>
+            <w:rPr>
+              <w:rFonts w:eastAsiaTheme="minorEastAsia"/>
+              <w:noProof/>
+              <w:sz w:val="22"/>
+              <w:lang w:eastAsia="de-DE"/>
+            </w:rPr>
+          </w:pPr>
+          <w:hyperlink w:anchor="_Toc974720" w:history="1">
+            <w:r>
+              <w:rPr>
+                <w:rStyle w:val="Hyperlink"/>
+                <w:noProof/>
+              </w:rPr>
               <w:t>Klassendiagramm</w:t>
             </w:r>
             <w:r>
@@ -1526,7 +1649,7 @@
                 <w:noProof/>
                 <w:webHidden/>
               </w:rPr>
-              <w:instrText xml:space="preserve"> PAGEREF _Toc973150 \h </w:instrText>
+              <w:instrText xml:space="preserve"> PAGEREF _Toc974720 \h </w:instrText>
             </w:r>
             <w:r>
               <w:rPr>
@@ -1546,7 +1669,7 @@
                 <w:noProof/>
                 <w:webHidden/>
               </w:rPr>
-              <w:t>19</w:t>
+              <w:t>18</w:t>
             </w:r>
             <w:r>
               <w:rPr>
@@ -1570,7 +1693,7 @@
               <w:lang w:eastAsia="de-DE"/>
             </w:rPr>
           </w:pPr>
-          <w:hyperlink w:anchor="_Toc973151" w:history="1">
+          <w:hyperlink w:anchor="_Toc974721" w:history="1">
             <w:r>
               <w:rPr>
                 <w:rStyle w:val="Hyperlink"/>
@@ -1597,7 +1720,7 @@
                 <w:noProof/>
                 <w:webHidden/>
               </w:rPr>
-              <w:instrText xml:space="preserve"> PAGEREF _Toc973151 \h </w:instrText>
+              <w:instrText xml:space="preserve"> PAGEREF _Toc974721 \h </w:instrText>
             </w:r>
             <w:r>
               <w:rPr>
@@ -1617,7 +1740,7 @@
                 <w:noProof/>
                 <w:webHidden/>
               </w:rPr>
-              <w:t>20</w:t>
+              <w:t>19</w:t>
             </w:r>
             <w:r>
               <w:rPr>
@@ -1641,7 +1764,7 @@
               <w:lang w:eastAsia="de-DE"/>
             </w:rPr>
           </w:pPr>
-          <w:hyperlink w:anchor="_Toc973152" w:history="1">
+          <w:hyperlink w:anchor="_Toc974722" w:history="1">
             <w:r>
               <w:rPr>
                 <w:rStyle w:val="Hyperlink"/>
@@ -1668,7 +1791,7 @@
                 <w:noProof/>
                 <w:webHidden/>
               </w:rPr>
-              <w:instrText xml:space="preserve"> PAGEREF _Toc973152 \h </w:instrText>
+              <w:instrText xml:space="preserve"> PAGEREF _Toc974722 \h </w:instrText>
             </w:r>
             <w:r>
               <w:rPr>
@@ -1688,7 +1811,7 @@
                 <w:noProof/>
                 <w:webHidden/>
               </w:rPr>
-              <w:t>20</w:t>
+              <w:t>19</w:t>
             </w:r>
             <w:r>
               <w:rPr>
@@ -1712,7 +1835,7 @@
               <w:lang w:eastAsia="de-DE"/>
             </w:rPr>
           </w:pPr>
-          <w:hyperlink w:anchor="_Toc973153" w:history="1">
+          <w:hyperlink w:anchor="_Toc974723" w:history="1">
             <w:r>
               <w:rPr>
                 <w:rStyle w:val="Hyperlink"/>
@@ -1739,7 +1862,7 @@
                 <w:noProof/>
                 <w:webHidden/>
               </w:rPr>
-              <w:instrText xml:space="preserve"> PAGEREF _Toc973153 \h </w:instrText>
+              <w:instrText xml:space="preserve"> PAGEREF _Toc974723 \h </w:instrText>
             </w:r>
             <w:r>
               <w:rPr>
@@ -1759,7 +1882,7 @@
                 <w:noProof/>
                 <w:webHidden/>
               </w:rPr>
-              <w:t>25</w:t>
+              <w:t>24</w:t>
             </w:r>
             <w:r>
               <w:rPr>
@@ -1783,7 +1906,7 @@
               <w:lang w:eastAsia="de-DE"/>
             </w:rPr>
           </w:pPr>
-          <w:hyperlink w:anchor="_Toc973154" w:history="1">
+          <w:hyperlink w:anchor="_Toc974724" w:history="1">
             <w:r>
               <w:rPr>
                 <w:rStyle w:val="Hyperlink"/>
@@ -1810,7 +1933,7 @@
                 <w:noProof/>
                 <w:webHidden/>
               </w:rPr>
-              <w:instrText xml:space="preserve"> PAGEREF _Toc973154 \h </w:instrText>
+              <w:instrText xml:space="preserve"> PAGEREF _Toc974724 \h </w:instrText>
             </w:r>
             <w:r>
               <w:rPr>
@@ -1830,7 +1953,7 @@
                 <w:noProof/>
                 <w:webHidden/>
               </w:rPr>
-              <w:t>27</w:t>
+              <w:t>26</w:t>
             </w:r>
             <w:r>
               <w:rPr>
@@ -1854,7 +1977,7 @@
               <w:lang w:eastAsia="de-DE"/>
             </w:rPr>
           </w:pPr>
-          <w:hyperlink w:anchor="_Toc973155" w:history="1">
+          <w:hyperlink w:anchor="_Toc974725" w:history="1">
             <w:r>
               <w:rPr>
                 <w:rStyle w:val="Hyperlink"/>
@@ -1881,7 +2004,7 @@
                 <w:noProof/>
                 <w:webHidden/>
               </w:rPr>
-              <w:instrText xml:space="preserve"> PAGEREF _Toc973155 \h </w:instrText>
+              <w:instrText xml:space="preserve"> PAGEREF _Toc974725 \h </w:instrText>
             </w:r>
             <w:r>
               <w:rPr>
@@ -1901,7 +2024,7 @@
                 <w:noProof/>
                 <w:webHidden/>
               </w:rPr>
-              <w:t>27</w:t>
+              <w:t>26</w:t>
             </w:r>
             <w:r>
               <w:rPr>
@@ -1949,7 +2072,7 @@
           <w:szCs w:val="36"/>
         </w:rPr>
       </w:pPr>
-      <w:bookmarkStart w:id="1" w:name="_Toc973131"/>
+      <w:bookmarkStart w:id="0" w:name="_Toc974699"/>
       <w:r>
         <w:rPr>
           <w:sz w:val="36"/>
@@ -1958,13 +2081,9 @@
         <w:lastRenderedPageBreak/>
         <w:t>Einleitung</w:t>
       </w:r>
-      <w:bookmarkEnd w:id="1"/>
-    </w:p>
-    <w:p>
-      <w:pPr>
-        <w:spacing w:after="0"/>
-      </w:pPr>
-    </w:p>
+      <w:bookmarkEnd w:id="0"/>
+    </w:p>
+    <w:p/>
     <w:p>
       <w:pPr>
         <w:pStyle w:val="berschrift2"/>
@@ -1973,7 +2092,7 @@
           <w:szCs w:val="32"/>
         </w:rPr>
       </w:pPr>
-      <w:bookmarkStart w:id="2" w:name="_Toc973132"/>
+      <w:bookmarkStart w:id="1" w:name="_Toc974700"/>
       <w:r>
         <w:rPr>
           <w:sz w:val="32"/>
@@ -1981,13 +2100,9 @@
         </w:rPr>
         <w:t>Themenbeschreibung</w:t>
       </w:r>
-      <w:bookmarkEnd w:id="2"/>
-    </w:p>
-    <w:p>
-      <w:pPr>
-        <w:spacing w:after="0"/>
-      </w:pPr>
-    </w:p>
+      <w:bookmarkEnd w:id="1"/>
+    </w:p>
+    <w:p/>
     <w:p>
       <w:pPr>
         <w:rPr>
@@ -2055,10 +2170,17 @@
           <w:szCs w:val="20"/>
         </w:rPr>
       </w:pPr>
-      <w:r>
+    </w:p>
+    <w:p>
+      <w:pPr>
         <w:rPr>
           <w:szCs w:val="20"/>
         </w:rPr>
+      </w:pPr>
+      <w:r>
+        <w:rPr>
+          <w:szCs w:val="20"/>
+        </w:rPr>
         <w:t xml:space="preserve">Zur Realisierung des Fragebogens </w:t>
       </w:r>
       <w:r>
@@ -2111,6 +2233,13 @@
         </w:rPr>
         <w:t xml:space="preserve">. Das Übertragen der Daten gehört mit zum Projektumfang. </w:t>
       </w:r>
+    </w:p>
+    <w:p>
+      <w:pPr>
+        <w:rPr>
+          <w:szCs w:val="20"/>
+        </w:rPr>
+      </w:pPr>
     </w:p>
     <w:p>
       <w:pPr>
@@ -2127,7 +2256,7 @@
           <w:szCs w:val="32"/>
         </w:rPr>
       </w:pPr>
-      <w:bookmarkStart w:id="3" w:name="_Toc973133"/>
+      <w:bookmarkStart w:id="2" w:name="_Toc974701"/>
       <w:r>
         <w:rPr>
           <w:sz w:val="32"/>
@@ -2135,13 +2264,9 @@
         </w:rPr>
         <w:t>Motivation</w:t>
       </w:r>
-      <w:bookmarkEnd w:id="3"/>
-    </w:p>
-    <w:p>
-      <w:pPr>
-        <w:spacing w:after="0"/>
-      </w:pPr>
-    </w:p>
+      <w:bookmarkEnd w:id="2"/>
+    </w:p>
+    <w:p/>
     <w:p>
       <w:pPr>
         <w:rPr>
@@ -2172,6 +2297,20 @@
         </w:rPr>
         <w:t>Außerdem dient das Projekt dazu, seine Kenntnisse im Bereich Webentwicklung zu verbessern. Dazu zählt sowohl die Front-End Entwicklung, mit den dazugehörigen Technologien, als auch die Back-End Entwicklung. Gerade die Front-End Entwicklung bietet dank der vielen Frameworks für JavaScript und CSS viele Möglichkeiten zur Vertiefung seiner Kenntnisse.</w:t>
       </w:r>
+    </w:p>
+    <w:p>
+      <w:pPr>
+        <w:rPr>
+          <w:szCs w:val="20"/>
+        </w:rPr>
+      </w:pPr>
+    </w:p>
+    <w:p>
+      <w:pPr>
+        <w:rPr>
+          <w:szCs w:val="20"/>
+        </w:rPr>
+      </w:pPr>
     </w:p>
     <w:p>
       <w:pPr>
@@ -2181,81 +2320,97 @@
           <w:szCs w:val="32"/>
         </w:rPr>
       </w:pPr>
-      <w:bookmarkStart w:id="4" w:name="_Toc973134"/>
+      <w:bookmarkStart w:id="3" w:name="_Toc974702"/>
       <w:r>
         <w:rPr>
           <w:sz w:val="32"/>
           <w:szCs w:val="32"/>
         </w:rPr>
+        <w:t>Gruppenmitglieder und Rollen-/Aufgabenverteilung</w:t>
+      </w:r>
+      <w:bookmarkEnd w:id="3"/>
+    </w:p>
+    <w:p/>
+    <w:p>
+      <w:pPr>
+        <w:rPr>
+          <w:szCs w:val="20"/>
+        </w:rPr>
+      </w:pPr>
+      <w:r>
+        <w:rPr>
+          <w:szCs w:val="20"/>
+        </w:rPr>
+        <w:t>Die Gruppenmitglieder bestanden aus Alba Cruz Torres, Frank Köhn und Michael Nickel. Allgemein wurde das Projekt in die zwei Hauptaufgaben Front-End und Back-End unterteilt, wobei das Front-End weiter in die</w:t>
+      </w:r>
+      <w:r>
+        <w:rPr>
+          <w:szCs w:val="20"/>
+        </w:rPr>
+        <w:t xml:space="preserve"> </w:t>
+      </w:r>
+      <w:r>
+        <w:rPr>
+          <w:szCs w:val="20"/>
+        </w:rPr>
         <w:lastRenderedPageBreak/>
-        <w:t>Gruppenmitglieder und Rollen-/Aufgabenverteilung</w:t>
-      </w:r>
-      <w:bookmarkEnd w:id="4"/>
-    </w:p>
-    <w:p>
-      <w:pPr>
-        <w:spacing w:after="0"/>
-      </w:pPr>
-    </w:p>
-    <w:p>
-      <w:pPr>
+        <w:t>Aufgaben HTML/CSS und JavaScript</w:t>
+      </w:r>
+      <w:r>
         <w:rPr>
           <w:szCs w:val="20"/>
         </w:rPr>
-      </w:pPr>
+        <w:t xml:space="preserve"> Entwicklung</w:t>
+      </w:r>
       <w:r>
         <w:rPr>
           <w:szCs w:val="20"/>
         </w:rPr>
-        <w:t>Die Gruppenmitglieder bestanden aus Alba Cruz Torres, Frank Köhn und Michael Nickel. Allgemein wurde das Projekt in die zwei Hauptaufgaben Front-End und Back-End unterteilt, wobei das Front-End weiter in die Aufgaben HTML/CSS und JavaScript</w:t>
+        <w:t xml:space="preserve"> unterteilt wurde. Das Back-End umfasst die Datenbankanbindung und die Java Persist</w:t>
       </w:r>
       <w:r>
         <w:rPr>
           <w:szCs w:val="20"/>
         </w:rPr>
-        <w:t xml:space="preserve"> Entwicklung</w:t>
+        <w:t>e</w:t>
       </w:r>
       <w:r>
         <w:rPr>
           <w:szCs w:val="20"/>
         </w:rPr>
-        <w:t xml:space="preserve"> unterteilt wurde. Das Back-End umfasst die Datenbankanbindung und die Java Persist</w:t>
+        <w:t xml:space="preserve">nce API, die als Schnittstelle zur Datenbank fungiert. Alba übernahm die Entwicklung des Seitenlayouts mit HTML/CSS, Frank hat sich mit der JavaScript Programmierung beschäftigt und Michael hat die Back-End Entwicklung übernommen. </w:t>
       </w:r>
       <w:r>
         <w:rPr>
           <w:szCs w:val="20"/>
         </w:rPr>
-        <w:t>e</w:t>
-      </w:r>
-      <w:r>
+        <w:t>Da jedoch alle Aufgaben eng miteinander verknüpft sind und eine enge Zusammenarbeit fordern, gab es häufig Überschneidungen bei der Aufgabenverteilung. So war es häufig notwendig, dass jedes Gruppenmitglied auch andere Aufgaben übernommen hat. Durch die enge Zusammenarbeit der gesamten Gruppe, wurden viele Probleme zusammen gelöst.</w:t>
+      </w:r>
+    </w:p>
+    <w:p>
+      <w:pPr>
         <w:rPr>
           <w:szCs w:val="20"/>
         </w:rPr>
-        <w:t xml:space="preserve">nce API, die als Schnittstelle zur Datenbank fungiert. Alba übernahm die Entwicklung des Seitenlayouts mit HTML/CSS, Frank hat sich mit der JavaScript Programmierung beschäftigt und Michael hat die Back-End Entwicklung übernommen. </w:t>
-      </w:r>
-      <w:r>
+      </w:pPr>
+    </w:p>
+    <w:p>
+      <w:pPr>
         <w:rPr>
           <w:szCs w:val="20"/>
         </w:rPr>
-        <w:t>Da jedoch alle Aufgaben eng miteinander verknüpft sind und eine enge Zusammenarbeit fordern, gab es häufig Überschneidungen bei der Aufgabenverteilung. So war es häufig notwendig, dass jedes Gruppenmitglied auch andere Aufgaben übernommen hat. Durch die enge Zusammenarbeit der gesamten Gruppe, wurden viele Probleme zusammen gelöst.</w:t>
-      </w:r>
-    </w:p>
-    <w:p>
-      <w:pPr>
-        <w:rPr>
-          <w:szCs w:val="20"/>
-        </w:rPr>
       </w:pPr>
     </w:p>
     <w:p>
       <w:pPr>
         <w:pStyle w:val="berschrift1"/>
+        <w:spacing w:before="0"/>
         <w:rPr>
           <w:sz w:val="36"/>
           <w:szCs w:val="36"/>
         </w:rPr>
       </w:pPr>
-      <w:bookmarkStart w:id="5" w:name="_Toc973135"/>
+      <w:bookmarkStart w:id="4" w:name="_Toc974703"/>
       <w:r>
         <w:rPr>
           <w:sz w:val="36"/>
@@ -2263,13 +2418,9 @@
         </w:rPr>
         <w:t>Technologien</w:t>
       </w:r>
-      <w:bookmarkEnd w:id="5"/>
-    </w:p>
-    <w:p>
-      <w:pPr>
-        <w:spacing w:after="0"/>
-      </w:pPr>
-    </w:p>
+      <w:bookmarkEnd w:id="4"/>
+    </w:p>
+    <w:p/>
     <w:p>
       <w:pPr>
         <w:rPr>
@@ -2322,13 +2473,21 @@
     </w:p>
     <w:p>
       <w:pPr>
+        <w:rPr>
+          <w:szCs w:val="20"/>
+        </w:rPr>
+      </w:pPr>
+    </w:p>
+    <w:p>
+      <w:pPr>
         <w:pStyle w:val="berschrift2"/>
+        <w:spacing w:before="0"/>
         <w:rPr>
           <w:sz w:val="32"/>
           <w:szCs w:val="32"/>
         </w:rPr>
       </w:pPr>
-      <w:bookmarkStart w:id="6" w:name="_Toc973136"/>
+      <w:bookmarkStart w:id="5" w:name="_Toc974704"/>
       <w:r>
         <w:rPr>
           <w:sz w:val="32"/>
@@ -2336,7 +2495,7 @@
         </w:rPr>
         <w:t>UIKit</w:t>
       </w:r>
-      <w:bookmarkEnd w:id="6"/>
+      <w:bookmarkEnd w:id="5"/>
       <w:r>
         <w:rPr>
           <w:sz w:val="32"/>
@@ -2345,11 +2504,7 @@
         <w:t xml:space="preserve"> </w:t>
       </w:r>
     </w:p>
-    <w:p>
-      <w:pPr>
-        <w:spacing w:after="0"/>
-      </w:pPr>
-    </w:p>
+    <w:p/>
     <w:p>
       <w:pPr>
         <w:rPr>
@@ -2394,7 +2549,6 @@
         <w:rPr>
           <w:noProof/>
         </w:rPr>
-        <w:lastRenderedPageBreak/>
         <mc:AlternateContent>
           <mc:Choice Requires="wps">
             <w:drawing>
@@ -2658,23 +2812,28 @@
         <w:t xml:space="preserve"> Attribut eines HTML Elements eingefügt. So nimmt UIKit dem Programmierer viele Gestaltungsaufgaben ab, da man selbst keine, oder nur sehr wenige, CSS Anweisungen für die verschiedenen Elemente verfassen muss.</w:t>
       </w:r>
     </w:p>
+    <w:p/>
+    <w:p/>
+    <w:p/>
     <w:p>
       <w:pPr>
         <w:pStyle w:val="berschrift2"/>
+        <w:spacing w:before="0"/>
         <w:rPr>
           <w:sz w:val="32"/>
           <w:szCs w:val="32"/>
         </w:rPr>
       </w:pPr>
-      <w:bookmarkStart w:id="7" w:name="_Toc973137"/>
+      <w:bookmarkStart w:id="6" w:name="_Toc974705"/>
       <w:r>
         <w:rPr>
           <w:sz w:val="32"/>
           <w:szCs w:val="32"/>
         </w:rPr>
+        <w:lastRenderedPageBreak/>
         <w:t>Vue.js</w:t>
       </w:r>
-      <w:bookmarkEnd w:id="7"/>
+      <w:bookmarkEnd w:id="6"/>
       <w:r>
         <w:rPr>
           <w:sz w:val="32"/>
@@ -2683,15 +2842,8 @@
         <w:t xml:space="preserve"> </w:t>
       </w:r>
     </w:p>
-    <w:p>
-      <w:pPr>
-        <w:spacing w:after="0"/>
-      </w:pPr>
-    </w:p>
-    <w:p>
-      <w:pPr>
-        <w:spacing w:after="0"/>
-      </w:pPr>
+    <w:p/>
+    <w:p>
       <w:r>
         <w:t>Vue.js ist ein JavaScript</w:t>
       </w:r>
@@ -2824,15 +2976,8 @@
         <w:t xml:space="preserve"> der Fall ist.</w:t>
       </w:r>
     </w:p>
-    <w:p>
-      <w:pPr>
-        <w:spacing w:after="0"/>
-      </w:pPr>
-    </w:p>
-    <w:p>
-      <w:pPr>
-        <w:spacing w:after="0"/>
-      </w:pPr>
+    <w:p/>
+    <w:p>
       <w:r>
         <w:t xml:space="preserve">Damit die Implementierungsdetails später besser verständlich </w:t>
       </w:r>
@@ -2853,31 +2998,9 @@
       </w:r>
     </w:p>
     <w:p>
-      <w:pPr>
-        <w:spacing w:after="0"/>
-      </w:pPr>
       <w:r>
         <w:t>Beispiel:</w:t>
       </w:r>
-    </w:p>
-    <w:p>
-      <w:pPr>
-        <w:spacing w:after="0"/>
-      </w:pPr>
-    </w:p>
-    <w:p>
-      <w:pPr>
-        <w:spacing w:after="0"/>
-      </w:pPr>
-    </w:p>
-    <w:p>
-      <w:pPr>
-        <w:pStyle w:val="berschrift2"/>
-        <w:rPr>
-          <w:sz w:val="32"/>
-          <w:szCs w:val="32"/>
-        </w:rPr>
-      </w:pPr>
     </w:p>
     <w:p>
       <w:r>
@@ -2890,10 +3013,10 @@
               <wp:anchor distT="0" distB="0" distL="114300" distR="114300" simplePos="0" relativeHeight="251734016" behindDoc="0" locked="0" layoutInCell="1" allowOverlap="1" wp14:anchorId="75645E10" wp14:editId="26797012">
                 <wp:simplePos x="0" y="0"/>
                 <wp:positionH relativeFrom="column">
-                  <wp:posOffset>97155</wp:posOffset>
+                  <wp:posOffset>916279</wp:posOffset>
                 </wp:positionH>
                 <wp:positionV relativeFrom="paragraph">
-                  <wp:posOffset>1472261</wp:posOffset>
+                  <wp:posOffset>2522499</wp:posOffset>
                 </wp:positionV>
                 <wp:extent cx="3911600" cy="635"/>
                 <wp:effectExtent l="0" t="0" r="0" b="0"/>
@@ -2979,7 +3102,7 @@
           </mc:Choice>
           <mc:Fallback>
             <w:pict>
-              <v:shape w14:anchorId="75645E10" id="Textfeld 48" o:spid="_x0000_s1027" type="#_x0000_t202" style="position:absolute;margin-left:7.65pt;margin-top:115.95pt;width:308pt;height:.05pt;z-index:251734016;visibility:visible;mso-wrap-style:square;mso-wrap-distance-left:9pt;mso-wrap-distance-top:0;mso-wrap-distance-right:9pt;mso-wrap-distance-bottom:0;mso-position-horizontal:absolute;mso-position-horizontal-relative:text;mso-position-vertical:absolute;mso-position-vertical-relative:text;v-text-anchor:top" o:gfxdata="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" stroked="f">
+              <v:shape w14:anchorId="75645E10" id="Textfeld 48" o:spid="_x0000_s1027" type="#_x0000_t202" style="position:absolute;margin-left:72.15pt;margin-top:198.6pt;width:308pt;height:.05pt;z-index:251734016;visibility:visible;mso-wrap-style:square;mso-wrap-distance-left:9pt;mso-wrap-distance-top:0;mso-wrap-distance-right:9pt;mso-wrap-distance-bottom:0;mso-position-horizontal:absolute;mso-position-horizontal-relative:text;mso-position-vertical:absolute;mso-position-vertical-relative:text;v-text-anchor:top" o:gfxdata="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" stroked="f">
                 <v:textbox style="mso-fit-shape-to-text:t" inset="0,0,0,0">
                   <w:txbxContent>
                     <w:p>
@@ -3032,6 +3155,10 @@
           </mc:Fallback>
         </mc:AlternateContent>
       </w:r>
+    </w:p>
+    <w:p/>
+    <w:p/>
+    <w:p>
       <w:r>
         <w:rPr>
           <w:noProof/>
@@ -3040,14 +3167,14 @@
           <wp:anchor distT="0" distB="0" distL="114300" distR="114300" simplePos="0" relativeHeight="251734527" behindDoc="0" locked="0" layoutInCell="1" allowOverlap="1" wp14:anchorId="523C2D19">
             <wp:simplePos x="0" y="0"/>
             <wp:positionH relativeFrom="margin">
-              <wp:posOffset>939993</wp:posOffset>
+              <wp:posOffset>938530</wp:posOffset>
             </wp:positionH>
             <wp:positionV relativeFrom="paragraph">
-              <wp:posOffset>-513963</wp:posOffset>
+              <wp:posOffset>-514985</wp:posOffset>
             </wp:positionV>
             <wp:extent cx="3911600" cy="2252980"/>
             <wp:effectExtent l="0" t="0" r="0" b="0"/>
-            <wp:wrapSquare wrapText="bothSides"/>
+            <wp:wrapTopAndBottom/>
             <wp:docPr id="47" name="Grafik 47" descr="https://i.gyazo.com/41672ed1d3b1fb76311970a964794d4c.png"/>
             <wp:cNvGraphicFramePr>
               <a:graphicFrameLocks xmlns:a="http://schemas.openxmlformats.org/drawingml/2006/main" noChangeAspect="1"/>
@@ -3099,53 +3226,6 @@
           </wp:anchor>
         </w:drawing>
       </w:r>
-    </w:p>
-    <w:p>
-      <w:pPr>
-        <w:pStyle w:val="berschrift2"/>
-        <w:rPr>
-          <w:sz w:val="32"/>
-          <w:szCs w:val="32"/>
-        </w:rPr>
-      </w:pPr>
-    </w:p>
-    <w:p>
-      <w:pPr>
-        <w:pStyle w:val="berschrift2"/>
-        <w:rPr>
-          <w:sz w:val="32"/>
-          <w:szCs w:val="32"/>
-        </w:rPr>
-      </w:pPr>
-    </w:p>
-    <w:p>
-      <w:pPr>
-        <w:pStyle w:val="berschrift2"/>
-        <w:rPr>
-          <w:sz w:val="32"/>
-          <w:szCs w:val="32"/>
-        </w:rPr>
-      </w:pPr>
-    </w:p>
-    <w:p>
-      <w:pPr>
-        <w:pStyle w:val="berschrift2"/>
-        <w:rPr>
-          <w:sz w:val="32"/>
-          <w:szCs w:val="32"/>
-        </w:rPr>
-      </w:pPr>
-    </w:p>
-    <w:p>
-      <w:pPr>
-        <w:pStyle w:val="berschrift2"/>
-        <w:rPr>
-          <w:sz w:val="32"/>
-          <w:szCs w:val="32"/>
-        </w:rPr>
-      </w:pPr>
-    </w:p>
-    <w:p>
       <w:r>
         <w:t>Durch die geschweiften Klammern</w:t>
       </w:r>
@@ -3167,13 +3247,12 @@
         <w:t>“ im Datenbestand für eine automatische Aktualisierung des HTML-Elements.</w:t>
       </w:r>
     </w:p>
-    <w:p/>
-    <w:p/>
     <w:p>
       <w:r>
         <w:rPr>
           <w:noProof/>
         </w:rPr>
+        <w:lastRenderedPageBreak/>
         <mc:AlternateContent>
           <mc:Choice Requires="wps">
             <w:drawing>
@@ -3337,7 +3416,7 @@
             </wp:positionV>
             <wp:extent cx="4023360" cy="2068195"/>
             <wp:effectExtent l="0" t="0" r="0" b="8255"/>
-            <wp:wrapSquare wrapText="bothSides"/>
+            <wp:wrapTopAndBottom/>
             <wp:docPr id="49" name="Grafik 49" descr="https://i.gyazo.com/f4be1315bb332903543e3079f546bd70.png"/>
             <wp:cNvGraphicFramePr>
               <a:graphicFrameLocks xmlns:a="http://schemas.openxmlformats.org/drawingml/2006/main" noChangeAspect="1"/>
@@ -3412,55 +3491,6 @@
       </w:pPr>
     </w:p>
     <w:p>
-      <w:pPr>
-        <w:pStyle w:val="berschrift2"/>
-        <w:rPr>
-          <w:sz w:val="32"/>
-          <w:szCs w:val="32"/>
-        </w:rPr>
-      </w:pPr>
-    </w:p>
-    <w:p>
-      <w:pPr>
-        <w:pStyle w:val="berschrift2"/>
-        <w:rPr>
-          <w:sz w:val="32"/>
-          <w:szCs w:val="32"/>
-        </w:rPr>
-      </w:pPr>
-    </w:p>
-    <w:p>
-      <w:pPr>
-        <w:pStyle w:val="berschrift2"/>
-        <w:rPr>
-          <w:sz w:val="32"/>
-          <w:szCs w:val="32"/>
-        </w:rPr>
-      </w:pPr>
-    </w:p>
-    <w:p>
-      <w:pPr>
-        <w:pStyle w:val="berschrift2"/>
-        <w:rPr>
-          <w:sz w:val="32"/>
-          <w:szCs w:val="32"/>
-        </w:rPr>
-      </w:pPr>
-    </w:p>
-    <w:p/>
-    <w:p>
-      <w:pPr>
-        <w:pStyle w:val="berschrift2"/>
-        <w:rPr>
-          <w:sz w:val="32"/>
-          <w:szCs w:val="32"/>
-        </w:rPr>
-      </w:pPr>
-    </w:p>
-    <w:p>
-      <w:pPr>
-        <w:spacing w:after="0"/>
-      </w:pPr>
       <w:r>
         <w:t>Durch diese Bindung wird das „title“ Attribut immer auf dem gleichen Stand von der „</w:t>
       </w:r>
@@ -3479,14 +3509,9 @@
         <w:t xml:space="preserve"> </w:t>
       </w:r>
     </w:p>
-    <w:p>
-      <w:pPr>
-        <w:spacing w:after="0"/>
-      </w:pPr>
-    </w:p>
-    <w:p>
-      <w:pPr>
-        <w:spacing w:after="0"/>
+    <w:p/>
+    <w:p>
+      <w:pPr>
         <w:rPr>
           <w:lang w:val="en-US"/>
         </w:rPr>
@@ -3556,7 +3581,6 @@
     </w:p>
     <w:p>
       <w:pPr>
-        <w:spacing w:after="0"/>
         <w:rPr>
           <w:lang w:val="en-US"/>
         </w:rPr>
@@ -3564,7 +3588,6 @@
     </w:p>
     <w:p>
       <w:pPr>
-        <w:spacing w:after="0"/>
         <w:rPr>
           <w:lang w:val="en-US"/>
         </w:rPr>
@@ -3573,7 +3596,6 @@
         <w:rPr>
           <w:noProof/>
         </w:rPr>
-        <w:lastRenderedPageBreak/>
         <mc:AlternateContent>
           <mc:Choice Requires="wps">
             <w:drawing>
@@ -3808,7 +3830,6 @@
     </w:p>
     <w:p>
       <w:pPr>
-        <w:spacing w:after="0"/>
         <w:rPr>
           <w:lang w:val="en-US"/>
         </w:rPr>
@@ -3816,7 +3837,6 @@
     </w:p>
     <w:p>
       <w:pPr>
-        <w:spacing w:after="0"/>
         <w:rPr>
           <w:lang w:val="en-US"/>
         </w:rPr>
@@ -3865,6 +3885,7 @@
     <w:p>
       <w:pPr>
         <w:pStyle w:val="berschrift2"/>
+        <w:spacing w:before="0"/>
         <w:rPr>
           <w:sz w:val="32"/>
           <w:szCs w:val="32"/>
@@ -3875,6 +3896,7 @@
     <w:p>
       <w:pPr>
         <w:pStyle w:val="berschrift2"/>
+        <w:spacing w:before="0"/>
         <w:rPr>
           <w:sz w:val="32"/>
           <w:szCs w:val="32"/>
@@ -3895,6 +3917,7 @@
     <w:p>
       <w:pPr>
         <w:pStyle w:val="berschrift2"/>
+        <w:spacing w:before="0"/>
         <w:rPr>
           <w:sz w:val="32"/>
           <w:szCs w:val="32"/>
@@ -3922,11 +3945,9 @@
       <w:r>
         <w:t xml:space="preserve">“ Bindung </w:t>
       </w:r>
-      <w:proofErr w:type="gramStart"/>
-      <w:r>
-        <w:t>zu der Variable</w:t>
-      </w:r>
-      <w:proofErr w:type="gramEnd"/>
+      <w:r>
+        <w:t>zu der Variablen</w:t>
+      </w:r>
       <w:r>
         <w:t xml:space="preserve"> „</w:t>
       </w:r>
@@ -3953,6 +3974,7 @@
         <w:rPr>
           <w:noProof/>
         </w:rPr>
+        <w:lastRenderedPageBreak/>
         <mc:AlternateContent>
           <mc:Choice Requires="wps">
             <w:drawing>
@@ -4266,21 +4288,36 @@
           <w:szCs w:val="32"/>
         </w:rPr>
       </w:pPr>
-      <w:bookmarkStart w:id="8" w:name="_Toc973138"/>
-      <w:r>
+    </w:p>
+    <w:p>
+      <w:pPr>
+        <w:pStyle w:val="berschrift2"/>
         <w:rPr>
           <w:sz w:val="32"/>
           <w:szCs w:val="32"/>
         </w:rPr>
+      </w:pPr>
+    </w:p>
+    <w:p/>
+    <w:p>
+      <w:pPr>
+        <w:pStyle w:val="berschrift2"/>
+        <w:rPr>
+          <w:sz w:val="32"/>
+          <w:szCs w:val="32"/>
+        </w:rPr>
+      </w:pPr>
+      <w:bookmarkStart w:id="7" w:name="_Toc974706"/>
+      <w:r>
+        <w:rPr>
+          <w:sz w:val="32"/>
+          <w:szCs w:val="32"/>
+        </w:rPr>
         <w:t>Spring</w:t>
       </w:r>
-      <w:bookmarkEnd w:id="8"/>
-    </w:p>
-    <w:p>
-      <w:pPr>
-        <w:spacing w:after="0"/>
-      </w:pPr>
-    </w:p>
+      <w:bookmarkEnd w:id="7"/>
+    </w:p>
+    <w:p/>
     <w:p>
       <w:r>
         <w:rPr>
@@ -4528,6 +4565,7 @@
     </w:p>
     <w:p>
       <w:r>
+        <w:lastRenderedPageBreak/>
         <w:t>Wie der Name schon vermuten lässt, kann man das MVC Architekturmuster in drei Komponenten aufteilen: Das Modell (Model), die Präsentation (View) und die Steuerung (Controller)</w:t>
       </w:r>
       <w:r>
@@ -4536,7 +4574,6 @@
     </w:p>
     <w:p>
       <w:r>
-        <w:lastRenderedPageBreak/>
         <w:t xml:space="preserve">Außerdem enthält Spring das Prinzip der </w:t>
       </w:r>
       <w:proofErr w:type="spellStart"/>
@@ -4556,6 +4593,8 @@
         <w:t xml:space="preserve">, wodurch den Objekten die benötigten Ressourcen zugewiesen werden und der Programmierer diese nicht selbst suchen muss. </w:t>
       </w:r>
     </w:p>
+    <w:p/>
+    <w:p/>
     <w:p>
       <w:pPr>
         <w:pStyle w:val="berschrift2"/>
@@ -4564,7 +4603,7 @@
           <w:szCs w:val="32"/>
         </w:rPr>
       </w:pPr>
-      <w:bookmarkStart w:id="9" w:name="_Toc973139"/>
+      <w:bookmarkStart w:id="8" w:name="_Toc974707"/>
       <w:r>
         <w:rPr>
           <w:sz w:val="32"/>
@@ -4572,17 +4611,10 @@
         </w:rPr>
         <w:t>JPA</w:t>
       </w:r>
-      <w:bookmarkEnd w:id="9"/>
-    </w:p>
-    <w:p>
-      <w:pPr>
-        <w:spacing w:after="0"/>
-      </w:pPr>
-    </w:p>
-    <w:p>
-      <w:pPr>
-        <w:spacing w:after="0"/>
-      </w:pPr>
+      <w:bookmarkEnd w:id="8"/>
+    </w:p>
+    <w:p/>
+    <w:p>
       <w:r>
         <w:t>Die Java Persistence API, oder k</w:t>
       </w:r>
@@ -4599,15 +4631,8 @@
         <w:t xml:space="preserve"> Java Objekte zur Laufzeit über eine Sitzung in relationale Datenbanken gespeichert werden können.</w:t>
       </w:r>
     </w:p>
-    <w:p>
-      <w:pPr>
-        <w:spacing w:after="0"/>
-      </w:pPr>
-    </w:p>
-    <w:p>
-      <w:pPr>
-        <w:spacing w:after="0"/>
-      </w:pPr>
+    <w:p/>
+    <w:p>
       <w:r>
         <w:t xml:space="preserve">Hierzu werden in Java </w:t>
       </w:r>
@@ -4640,11 +4665,7 @@
         <w:t>.</w:t>
       </w:r>
     </w:p>
-    <w:p>
-      <w:pPr>
-        <w:spacing w:after="0"/>
-      </w:pPr>
-    </w:p>
+    <w:p/>
     <w:p>
       <w:pPr>
         <w:pStyle w:val="Beschriftung"/>
@@ -4947,44 +4968,166 @@
         <w:t>: JPA Annotationen</w:t>
       </w:r>
     </w:p>
-    <w:p>
-      <w:pPr>
-        <w:spacing w:after="0"/>
-      </w:pPr>
-    </w:p>
+    <w:p/>
     <w:p/>
     <w:p>
       <w:pPr>
         <w:pStyle w:val="berschrift2"/>
+        <w:spacing w:before="0"/>
         <w:rPr>
           <w:sz w:val="32"/>
           <w:szCs w:val="32"/>
         </w:rPr>
       </w:pPr>
-      <w:bookmarkStart w:id="10" w:name="_Toc973140"/>
+      <w:bookmarkStart w:id="9" w:name="_Toc974708"/>
       <w:r>
         <w:rPr>
           <w:sz w:val="32"/>
           <w:szCs w:val="32"/>
         </w:rPr>
+        <w:lastRenderedPageBreak/>
         <w:t>REST</w:t>
       </w:r>
-      <w:bookmarkEnd w:id="10"/>
-    </w:p>
-    <w:p>
-      <w:pPr>
-        <w:spacing w:after="360"/>
-      </w:pPr>
-    </w:p>
+      <w:bookmarkEnd w:id="9"/>
+    </w:p>
+    <w:p/>
+    <w:p>
+      <w:proofErr w:type="spellStart"/>
+      <w:r>
+        <w:t>Representational</w:t>
+      </w:r>
+      <w:proofErr w:type="spellEnd"/>
+      <w:r>
+        <w:t xml:space="preserve"> State Transfer oder auch REST gen</w:t>
+      </w:r>
+      <w:r>
+        <w:t>annt ist eine API für die Kommunikation zwischen Client und Server in Netzwerken. Verteilte Systeme können sich so über das Programmierparadigma austauschen.</w:t>
+      </w:r>
+      <w:r>
+        <w:t xml:space="preserve"> Da das Konzept parallel zu HTTP 1.1 entwickelt wurde, liefert das World Wide Web bereits einen Großteil der nötigen Infrastruktur für REST.</w:t>
+      </w:r>
+      <w:r>
+        <w:t xml:space="preserve"> Der Datenaustausch erfolgt meist über JSON oder XML.</w:t>
+      </w:r>
+      <w:r>
+        <w:t xml:space="preserve"> In der Praxis wird REST über HTTP/HTTPS realisiert, indem die Services über die URL angesprochen werden und die entsprechende HTTP-Methode angibt, welche Operation ausgeführt wird.</w:t>
+      </w:r>
+      <w:r>
+        <w:t xml:space="preserve"> Die häufigsten Methoden werden in der folgenden Tabelle aufgelistet:</w:t>
+      </w:r>
+    </w:p>
+    <w:p/>
+    <w:tbl>
+      <w:tblPr>
+        <w:tblStyle w:val="Tabellenraster"/>
+        <w:tblW w:w="0" w:type="auto"/>
+        <w:tblLook w:val="04A0" w:firstRow="1" w:lastRow="0" w:firstColumn="1" w:lastColumn="0" w:noHBand="0" w:noVBand="1"/>
+      </w:tblPr>
+      <w:tblGrid>
+        <w:gridCol w:w="4388"/>
+        <w:gridCol w:w="4389"/>
+      </w:tblGrid>
+      <w:tr>
+        <w:tc>
+          <w:tcPr>
+            <w:tcW w:w="4388" w:type="dxa"/>
+          </w:tcPr>
+          <w:p>
+            <w:r>
+              <w:t>GET</w:t>
+            </w:r>
+          </w:p>
+        </w:tc>
+        <w:tc>
+          <w:tcPr>
+            <w:tcW w:w="4389" w:type="dxa"/>
+          </w:tcPr>
+          <w:p>
+            <w:r>
+              <w:t>Fordert Daten von einem Server an.</w:t>
+            </w:r>
+          </w:p>
+        </w:tc>
+      </w:tr>
+      <w:tr>
+        <w:tc>
+          <w:tcPr>
+            <w:tcW w:w="4388" w:type="dxa"/>
+          </w:tcPr>
+          <w:p>
+            <w:r>
+              <w:t>POST</w:t>
+            </w:r>
+          </w:p>
+        </w:tc>
+        <w:tc>
+          <w:tcPr>
+            <w:tcW w:w="4389" w:type="dxa"/>
+          </w:tcPr>
+          <w:p>
+            <w:r>
+              <w:t>Übermittelt Daten an einen Server.</w:t>
+            </w:r>
+          </w:p>
+        </w:tc>
+      </w:tr>
+      <w:tr>
+        <w:tc>
+          <w:tcPr>
+            <w:tcW w:w="4388" w:type="dxa"/>
+          </w:tcPr>
+          <w:p>
+            <w:r>
+              <w:t>PUT</w:t>
+            </w:r>
+          </w:p>
+        </w:tc>
+        <w:tc>
+          <w:tcPr>
+            <w:tcW w:w="4389" w:type="dxa"/>
+          </w:tcPr>
+          <w:p>
+            <w:r>
+              <w:t>Ändert bestehende Daten auf einem Server.</w:t>
+            </w:r>
+          </w:p>
+        </w:tc>
+      </w:tr>
+      <w:tr>
+        <w:tc>
+          <w:tcPr>
+            <w:tcW w:w="4388" w:type="dxa"/>
+          </w:tcPr>
+          <w:p>
+            <w:r>
+              <w:t>DELETE</w:t>
+            </w:r>
+          </w:p>
+        </w:tc>
+        <w:tc>
+          <w:tcPr>
+            <w:tcW w:w="4389" w:type="dxa"/>
+          </w:tcPr>
+          <w:p>
+            <w:r>
+              <w:t>Löscht bestehende Daten von einem Server.</w:t>
+            </w:r>
+          </w:p>
+        </w:tc>
+      </w:tr>
+    </w:tbl>
+    <w:p/>
+    <w:p/>
     <w:p>
       <w:pPr>
         <w:pStyle w:val="berschrift2"/>
+        <w:spacing w:before="0"/>
         <w:rPr>
           <w:sz w:val="32"/>
           <w:szCs w:val="32"/>
         </w:rPr>
       </w:pPr>
-      <w:bookmarkStart w:id="11" w:name="_Toc973141"/>
+      <w:bookmarkStart w:id="10" w:name="_Toc974709"/>
       <w:r>
         <w:rPr>
           <w:sz w:val="32"/>
@@ -4992,23 +5135,15 @@
         </w:rPr>
         <w:t>PostgreSQL</w:t>
       </w:r>
-      <w:bookmarkEnd w:id="11"/>
-    </w:p>
-    <w:p>
-      <w:pPr>
-        <w:spacing w:after="0"/>
-      </w:pPr>
-    </w:p>
+      <w:bookmarkEnd w:id="10"/>
+    </w:p>
+    <w:p/>
     <w:p>
       <w:r>
         <w:t xml:space="preserve">PostgreSQL ist ein relationales Open-Source Datenbankmanagementsystem. Es ist frei verfügbar und kann ohne Lizensierung benutzt werden. </w:t>
       </w:r>
       <w:r>
-        <w:t xml:space="preserve">Ursprünglich wurde es als universitäres Projekt entwickelt und seit 1996 </w:t>
-      </w:r>
-      <w:r>
-        <w:lastRenderedPageBreak/>
-        <w:t>wird es von vielen Programmierern weiterentwickelt. Verwendet wird die SQL Datensprache, jedoch muss man dank JPA keine</w:t>
+        <w:t>Ursprünglich wurde es als universitäres Projekt entwickelt und seit 1996 wird es von vielen Programmierern weiterentwickelt. Verwendet wird die SQL Datensprache, jedoch muss man dank JPA keine</w:t>
       </w:r>
       <w:r>
         <w:t xml:space="preserve"> eigenen</w:t>
@@ -5036,16 +5171,14 @@
         <w:t xml:space="preserve"> Monitoring System bereits mit PostgreSQL läuft, wurde auch für dieses Projekt das System verwendet. </w:t>
       </w:r>
     </w:p>
-    <w:p>
-      <w:pPr>
-        <w:spacing w:after="360"/>
-      </w:pPr>
-    </w:p>
+    <w:p/>
+    <w:p/>
     <w:p>
       <w:pPr>
         <w:pStyle w:val="berschrift1"/>
-      </w:pPr>
-      <w:bookmarkStart w:id="12" w:name="_Toc973142"/>
+        <w:spacing w:before="0"/>
+      </w:pPr>
+      <w:bookmarkStart w:id="11" w:name="_Toc974710"/>
       <w:r>
         <w:rPr>
           <w:sz w:val="36"/>
@@ -5067,17 +5200,10 @@
         </w:rPr>
         <w:t>ntwurf</w:t>
       </w:r>
-      <w:bookmarkEnd w:id="12"/>
-    </w:p>
-    <w:p>
-      <w:pPr>
-        <w:spacing w:after="0"/>
-      </w:pPr>
-    </w:p>
-    <w:p>
-      <w:pPr>
-        <w:spacing w:after="0"/>
-      </w:pPr>
+      <w:bookmarkEnd w:id="11"/>
+    </w:p>
+    <w:p/>
+    <w:p>
       <w:r>
         <w:t>Dieses Kapitel beschäftigt sich mit den Anforderungen der Software und den dazugehörigen Systemmodellierungen und Entwürfen. Der Software Entwurf ist ein wichtiger Bestandteil eines Projektes, um eine hohe Qualität der Software zu garantieren. Außerdem verringert es das Risiko von Fehlentwicklungen</w:t>
       </w:r>
@@ -5094,47 +5220,52 @@
         <w:t>.</w:t>
       </w:r>
     </w:p>
-    <w:p>
-      <w:pPr>
-        <w:spacing w:after="0"/>
-      </w:pPr>
-    </w:p>
-    <w:p>
-      <w:pPr>
-        <w:spacing w:after="0"/>
-      </w:pPr>
-    </w:p>
-    <w:p>
-      <w:pPr>
-        <w:spacing w:after="0"/>
-      </w:pPr>
-    </w:p>
+    <w:p/>
+    <w:p/>
     <w:p>
       <w:pPr>
         <w:pStyle w:val="berschrift2"/>
+        <w:spacing w:before="0"/>
         <w:rPr>
           <w:sz w:val="32"/>
           <w:szCs w:val="32"/>
         </w:rPr>
       </w:pPr>
-      <w:bookmarkStart w:id="13" w:name="_Toc973143"/>
-      <w:r>
+      <w:bookmarkStart w:id="12" w:name="_Toc974711"/>
+    </w:p>
+    <w:p>
+      <w:pPr>
+        <w:pStyle w:val="berschrift2"/>
+        <w:spacing w:before="0"/>
         <w:rPr>
           <w:sz w:val="32"/>
           <w:szCs w:val="32"/>
         </w:rPr>
+      </w:pPr>
+    </w:p>
+    <w:p/>
+    <w:p>
+      <w:pPr>
+        <w:pStyle w:val="berschrift2"/>
+        <w:spacing w:before="0"/>
+        <w:rPr>
+          <w:sz w:val="32"/>
+          <w:szCs w:val="32"/>
+        </w:rPr>
+      </w:pPr>
+      <w:r>
+        <w:rPr>
+          <w:sz w:val="32"/>
+          <w:szCs w:val="32"/>
+        </w:rPr>
+        <w:lastRenderedPageBreak/>
         <w:t>Funktionale Anforderungen</w:t>
       </w:r>
-      <w:bookmarkEnd w:id="13"/>
-    </w:p>
-    <w:p>
-      <w:pPr>
-        <w:spacing w:after="0"/>
-      </w:pPr>
-    </w:p>
-    <w:p>
-      <w:pPr>
-        <w:spacing w:after="360"/>
+      <w:bookmarkEnd w:id="12"/>
+    </w:p>
+    <w:p/>
+    <w:p>
+      <w:pPr>
         <w:rPr>
           <w:rFonts w:cstheme="minorHAnsi"/>
           <w:color w:val="000000" w:themeColor="text1"/>
@@ -5167,82 +5298,113 @@
     </w:p>
     <w:p>
       <w:pPr>
-        <w:spacing w:after="360"/>
         <w:rPr>
           <w:rFonts w:cstheme="minorHAnsi"/>
           <w:color w:val="000000" w:themeColor="text1"/>
         </w:rPr>
       </w:pPr>
-      <w:r>
+    </w:p>
+    <w:p>
+      <w:pPr>
+        <w:spacing w:after="360"/>
         <w:rPr>
           <w:rFonts w:cstheme="minorHAnsi"/>
           <w:color w:val="000000" w:themeColor="text1"/>
         </w:rPr>
-        <w:t xml:space="preserve">Das Ausfüllen erfolgt über verschiedene Eingabe- und Bedienelemente. </w:t>
-      </w:r>
+      </w:pPr>
       <w:r>
         <w:rPr>
           <w:rFonts w:cstheme="minorHAnsi"/>
           <w:color w:val="000000" w:themeColor="text1"/>
         </w:rPr>
-        <w:t xml:space="preserve">Bei Fragen wo der User mehrere Antworten auswählen darf, werden Checkboxen benutzt. Falls nur eine Antwort ausgewählt werden darf, kommen Radio-Buttons zum Einsatz. Wenn Zahleneingaben nötig sind, wird eine Kombination aus Schiebereglern und Textfeldern benutzt. Textfelder kommen außerdem zum Einsatz, wenn der User einen eigenen Text verfassen soll. </w:t>
-      </w:r>
-    </w:p>
-    <w:p>
-      <w:pPr>
-        <w:spacing w:after="360"/>
+        <w:t xml:space="preserve">Das Ausfüllen erfolgt über verschiedene Eingabe- und Bedienelemente. </w:t>
+      </w:r>
+      <w:r>
         <w:rPr>
           <w:rFonts w:cstheme="minorHAnsi"/>
           <w:color w:val="000000" w:themeColor="text1"/>
         </w:rPr>
-      </w:pPr>
-      <w:r>
+        <w:t xml:space="preserve">Bei Fragen wo der User mehrere Antworten auswählen darf, werden Checkboxen benutzt. Falls nur eine Antwort ausgewählt werden darf, kommen Radio-Buttons zum Einsatz. Wenn Zahleneingaben nötig sind, wird eine Kombination aus Schiebereglern und Textfeldern benutzt. Textfelder kommen außerdem zum Einsatz, wenn der User einen eigenen Text verfassen soll. </w:t>
+      </w:r>
+    </w:p>
+    <w:p>
+      <w:pPr>
         <w:rPr>
           <w:rFonts w:cstheme="minorHAnsi"/>
           <w:color w:val="000000" w:themeColor="text1"/>
         </w:rPr>
-        <w:t>Die Navigation erfolgt über zwei Buttons zum Wechseln der Seiten beziehungsweise zum Starten und Absenden des Fragebogens.</w:t>
-      </w:r>
+      </w:pPr>
       <w:r>
         <w:rPr>
           <w:rFonts w:cstheme="minorHAnsi"/>
           <w:color w:val="000000" w:themeColor="text1"/>
         </w:rPr>
-        <w:t xml:space="preserve"> Außerdem enthält jede Seite Information zur Fragestellung, damit der User immer weiß</w:t>
+        <w:t>Die Navigation erfolgt über zwei Buttons zum Wechseln der Seiten beziehungsweise zum Starten und Absenden des Fragebogens.</w:t>
       </w:r>
       <w:r>
         <w:rPr>
           <w:rFonts w:cstheme="minorHAnsi"/>
           <w:color w:val="000000" w:themeColor="text1"/>
         </w:rPr>
-        <w:t xml:space="preserve"> wie er die jeweilige Frage zu beantworten hat. Falls Eingaben fehlerhaft sind, wird der User daran gehindert zur nächsten Frage zu springen und erhält Informationen zum Fehler.</w:t>
-      </w:r>
-    </w:p>
-    <w:p>
-      <w:pPr>
+        <w:t xml:space="preserve"> Außerdem enthält jede Seite Information zur Fragestellung, damit der User immer weiß</w:t>
+      </w:r>
+      <w:r>
         <w:rPr>
           <w:rFonts w:cstheme="minorHAnsi"/>
           <w:color w:val="000000" w:themeColor="text1"/>
         </w:rPr>
-      </w:pPr>
-      <w:r>
+        <w:t xml:space="preserve"> wie er die jeweilige Frage zu beantworten hat. Falls Eingaben fehlerhaft sind, wird der User daran gehindert zur nächsten Frage zu springen und erhält Informationen zum Fehler.</w:t>
+      </w:r>
+    </w:p>
+    <w:p>
+      <w:pPr>
         <w:rPr>
           <w:rFonts w:cstheme="minorHAnsi"/>
           <w:color w:val="000000" w:themeColor="text1"/>
         </w:rPr>
-        <w:lastRenderedPageBreak/>
+      </w:pPr>
+    </w:p>
+    <w:p>
+      <w:pPr>
+        <w:rPr>
+          <w:rFonts w:cstheme="minorHAnsi"/>
+          <w:color w:val="000000" w:themeColor="text1"/>
+        </w:rPr>
+      </w:pPr>
+      <w:r>
+        <w:rPr>
+          <w:rFonts w:cstheme="minorHAnsi"/>
+          <w:color w:val="000000" w:themeColor="text1"/>
+        </w:rPr>
         <w:t xml:space="preserve">Zusätzlich enthält die Software eine Authentifizierung, damit ein User den Fragebogen nicht mehrmals ausfüllen kann. </w:t>
       </w:r>
     </w:p>
     <w:p>
       <w:pPr>
+        <w:rPr>
+          <w:rFonts w:cstheme="minorHAnsi"/>
+          <w:color w:val="000000" w:themeColor="text1"/>
+        </w:rPr>
+      </w:pPr>
+    </w:p>
+    <w:p>
+      <w:pPr>
+        <w:rPr>
+          <w:rFonts w:cstheme="minorHAnsi"/>
+          <w:color w:val="000000" w:themeColor="text1"/>
+        </w:rPr>
+      </w:pPr>
+    </w:p>
+    <w:p>
+      <w:pPr>
         <w:pStyle w:val="berschrift2"/>
+        <w:spacing w:before="0"/>
         <w:rPr>
           <w:sz w:val="32"/>
           <w:szCs w:val="32"/>
         </w:rPr>
       </w:pPr>
-      <w:bookmarkStart w:id="14" w:name="_Toc973144"/>
+      <w:bookmarkStart w:id="13" w:name="_Toc974712"/>
       <w:r>
         <w:rPr>
           <w:sz w:val="32"/>
@@ -5264,75 +5426,33 @@
         </w:rPr>
         <w:t>unktionale Anforderungen</w:t>
       </w:r>
-      <w:bookmarkEnd w:id="14"/>
-    </w:p>
-    <w:p>
-      <w:pPr>
-        <w:spacing w:after="0"/>
-      </w:pPr>
-    </w:p>
-    <w:p>
-      <w:pPr>
-        <w:spacing w:after="0"/>
-      </w:pPr>
+      <w:bookmarkEnd w:id="13"/>
+    </w:p>
+    <w:p/>
+    <w:p>
       <w:r>
         <w:t>Gerade bei einem Fragebogen ist die Usability von besonderer Bedeutung, da sich der User nicht lange mit dem Ausfüllen eines Fragebogens beschäftigen will. Also muss die Seite simpel gestaltet und intuitiv nutzbar sein. Außerdem sollte die Erledigung nicht mehr als 10 bis 15 Minuten beanspruchen.</w:t>
       </w:r>
     </w:p>
-    <w:p>
-      <w:pPr>
-        <w:spacing w:after="0"/>
-      </w:pPr>
-    </w:p>
-    <w:p>
-      <w:pPr>
-        <w:spacing w:after="0"/>
-      </w:pPr>
+    <w:p/>
+    <w:p>
       <w:r>
         <w:t>Zuverlässigkeit muss auch gewährleistet sein, da die korrekte Datenübertragung in die Datenbank essenziell für einen Fragebogen ist, sonst würde dieser seinen gesamten Zweck verfehlen.</w:t>
       </w:r>
     </w:p>
-    <w:p>
-      <w:pPr>
-        <w:spacing w:after="0"/>
-      </w:pPr>
-    </w:p>
-    <w:p>
-      <w:pPr>
-        <w:spacing w:after="0"/>
-      </w:pPr>
+    <w:p/>
+    <w:p>
       <w:r>
         <w:t>Die Webseite muss von jedem Rechner mit Internetzugang erreichbar sein.</w:t>
       </w:r>
     </w:p>
-    <w:p>
-      <w:pPr>
-        <w:spacing w:after="0"/>
-      </w:pPr>
-    </w:p>
-    <w:p>
-      <w:pPr>
-        <w:spacing w:after="0"/>
-      </w:pPr>
+    <w:p/>
+    <w:p>
       <w:r>
         <w:t>Der Wechsel zwischen den Seiten und die Eingabe über die Bedienelemente muss zudem schnell vonstattengehen. Dies hängt auch mit der Usability der Seite zusammen.</w:t>
       </w:r>
     </w:p>
-    <w:p>
-      <w:pPr>
-        <w:spacing w:after="0"/>
-      </w:pPr>
-    </w:p>
-    <w:p>
-      <w:pPr>
-        <w:spacing w:after="0"/>
-      </w:pPr>
-    </w:p>
-    <w:p>
-      <w:pPr>
-        <w:spacing w:after="0"/>
-      </w:pPr>
-    </w:p>
+    <w:p/>
     <w:p>
       <w:pPr>
         <w:pStyle w:val="berschrift2"/>
@@ -5341,32 +5461,37 @@
           <w:szCs w:val="32"/>
         </w:rPr>
       </w:pPr>
-      <w:bookmarkStart w:id="15" w:name="_Toc973145"/>
-      <w:r>
+      <w:bookmarkStart w:id="14" w:name="_Toc974713"/>
+    </w:p>
+    <w:p/>
+    <w:p>
+      <w:pPr>
+        <w:pStyle w:val="berschrift2"/>
+        <w:spacing w:before="0"/>
         <w:rPr>
           <w:sz w:val="32"/>
           <w:szCs w:val="32"/>
         </w:rPr>
-        <w:t>Use</w:t>
-      </w:r>
+      </w:pPr>
       <w:r>
         <w:rPr>
           <w:sz w:val="32"/>
           <w:szCs w:val="32"/>
         </w:rPr>
+        <w:lastRenderedPageBreak/>
+        <w:t>Use</w:t>
+      </w:r>
+      <w:r>
+        <w:rPr>
+          <w:sz w:val="32"/>
+          <w:szCs w:val="32"/>
+        </w:rPr>
         <w:t xml:space="preserve"> Case</w:t>
       </w:r>
-      <w:bookmarkEnd w:id="15"/>
-    </w:p>
-    <w:p>
-      <w:pPr>
-        <w:spacing w:after="0"/>
-      </w:pPr>
-    </w:p>
-    <w:p>
-      <w:pPr>
-        <w:spacing w:after="0"/>
-      </w:pPr>
+      <w:bookmarkEnd w:id="14"/>
+    </w:p>
+    <w:p/>
+    <w:p>
       <w:r>
         <w:t xml:space="preserve">Für den Fragebogen wurden zwei Use Case Diagramme entwickelt. Das erste Diagramm bezieht sich auf den User und seinen Anwendungsfällen. </w:t>
       </w:r>
@@ -5377,15 +5502,8 @@
         <w:t xml:space="preserve"> Der User füllt den Fragebogen aus, indem er die Fragen beantwortet. Dies beinhaltet auch die Anwendungsfälle „Fragebogen starten“ und „Fragebogen abschicken“. Zudem wird das Ausfüllen durch den Anwendungsfall „Zwischen Seiten wechseln“ erweitert.</w:t>
       </w:r>
     </w:p>
-    <w:p>
-      <w:pPr>
-        <w:spacing w:after="0"/>
-      </w:pPr>
-    </w:p>
-    <w:p>
-      <w:pPr>
-        <w:spacing w:after="0"/>
-      </w:pPr>
+    <w:p/>
+    <w:p>
       <w:r>
         <w:t xml:space="preserve">Das System </w:t>
       </w:r>
@@ -5393,20 +5511,12 @@
         <w:t>dagegen kümmert sich darum die Eingaben eines komplett ausgefüllten Fragebogens in die Datenbank zu überführen und die Daten aus der Datenbank in eine Excel Tabelle einzutragen.</w:t>
       </w:r>
     </w:p>
-    <w:p>
-      <w:pPr>
-        <w:spacing w:after="0"/>
-      </w:pPr>
-    </w:p>
-    <w:p>
-      <w:pPr>
-        <w:spacing w:after="0"/>
-      </w:pPr>
+    <w:p/>
+    <w:p>
       <w:r>
         <w:rPr>
           <w:noProof/>
         </w:rPr>
-        <w:lastRenderedPageBreak/>
         <w:drawing>
           <wp:anchor distT="0" distB="0" distL="114300" distR="114300" simplePos="0" relativeHeight="251664384" behindDoc="0" locked="0" layoutInCell="1" allowOverlap="1" wp14:anchorId="17A4F62B">
             <wp:simplePos x="0" y="0"/>
@@ -5467,41 +5577,13 @@
         <w:t xml:space="preserve"> </w:t>
       </w:r>
     </w:p>
-    <w:p>
-      <w:pPr>
-        <w:spacing w:after="0"/>
-      </w:pPr>
-    </w:p>
-    <w:p>
-      <w:pPr>
-        <w:spacing w:after="0"/>
-      </w:pPr>
-    </w:p>
-    <w:p>
-      <w:pPr>
-        <w:spacing w:after="0"/>
-      </w:pPr>
-    </w:p>
-    <w:p>
-      <w:pPr>
-        <w:spacing w:after="0"/>
-      </w:pPr>
-    </w:p>
-    <w:p>
-      <w:pPr>
-        <w:spacing w:after="0"/>
-      </w:pPr>
-    </w:p>
-    <w:p>
-      <w:pPr>
-        <w:spacing w:after="0"/>
-      </w:pPr>
-    </w:p>
-    <w:p>
-      <w:pPr>
-        <w:spacing w:after="0"/>
-      </w:pPr>
-    </w:p>
+    <w:p/>
+    <w:p/>
+    <w:p/>
+    <w:p/>
+    <w:p/>
+    <w:p/>
+    <w:p/>
     <w:p>
       <w:pPr>
         <w:spacing w:after="360"/>
@@ -5775,6 +5857,9 @@
         <w:spacing w:after="360"/>
       </w:pPr>
     </w:p>
+    <w:p/>
+    <w:p/>
+    <w:p/>
     <w:p>
       <w:r>
         <w:rPr>
@@ -5789,7 +5874,7 @@
                   <wp:align>center</wp:align>
                 </wp:positionH>
                 <wp:positionV relativeFrom="paragraph">
-                  <wp:posOffset>408305</wp:posOffset>
+                  <wp:posOffset>8890</wp:posOffset>
                 </wp:positionV>
                 <wp:extent cx="2590800" cy="635"/>
                 <wp:effectExtent l="0" t="0" r="0" b="0"/>
@@ -5875,7 +5960,7 @@
           </mc:Choice>
           <mc:Fallback>
             <w:pict>
-              <v:shape w14:anchorId="1BD75648" id="Textfeld 5" o:spid="_x0000_s1033" type="#_x0000_t202" style="position:absolute;margin-left:0;margin-top:32.15pt;width:204pt;height:.05pt;z-index:251678720;visibility:visible;mso-wrap-style:square;mso-wrap-distance-left:9pt;mso-wrap-distance-top:0;mso-wrap-distance-right:9pt;mso-wrap-distance-bottom:0;mso-position-horizontal:center;mso-position-horizontal-relative:page;mso-position-vertical:absolute;mso-position-vertical-relative:text;v-text-anchor:top" o:gfxdata="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" stroked="f">
+              <v:shape w14:anchorId="1BD75648" id="Textfeld 5" o:spid="_x0000_s1033" type="#_x0000_t202" style="position:absolute;margin-left:0;margin-top:.7pt;width:204pt;height:.05pt;z-index:251678720;visibility:visible;mso-wrap-style:square;mso-wrap-distance-left:9pt;mso-wrap-distance-top:0;mso-wrap-distance-right:9pt;mso-wrap-distance-bottom:0;mso-position-horizontal:center;mso-position-horizontal-relative:page;mso-position-vertical:absolute;mso-position-vertical-relative:text;v-text-anchor:top" o:gfxdata="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" stroked="f">
                 <v:textbox style="mso-fit-shape-to-text:t" inset="0,0,0,0">
                   <w:txbxContent>
                     <w:p>
@@ -5929,33 +6014,19 @@
         </mc:AlternateContent>
       </w:r>
     </w:p>
-    <w:p>
-      <w:pPr>
-        <w:spacing w:after="0"/>
-      </w:pPr>
-    </w:p>
-    <w:p>
-      <w:pPr>
-        <w:spacing w:after="0"/>
-      </w:pPr>
-    </w:p>
-    <w:p>
-      <w:pPr>
-        <w:spacing w:after="0"/>
-      </w:pPr>
-      <w:r>
+    <w:p/>
+    <w:p/>
+    <w:p>
+      <w:r>
+        <w:lastRenderedPageBreak/>
         <w:t>Die folgende Tabelle zeigt die textuelle Beschreibung des Use Cases.</w:t>
       </w:r>
     </w:p>
     <w:p>
-      <w:pPr>
-        <w:spacing w:after="0"/>
-      </w:pPr>
       <w:r>
         <w:rPr>
           <w:noProof/>
         </w:rPr>
-        <w:lastRenderedPageBreak/>
         <w:drawing>
           <wp:anchor distT="0" distB="0" distL="114300" distR="114300" simplePos="0" relativeHeight="251670528" behindDoc="0" locked="0" layoutInCell="1" allowOverlap="1" wp14:anchorId="753326B0">
             <wp:simplePos x="0" y="0"/>
@@ -6020,11 +6091,7 @@
         </w:drawing>
       </w:r>
     </w:p>
-    <w:p>
-      <w:pPr>
-        <w:spacing w:after="0"/>
-      </w:pPr>
-    </w:p>
+    <w:p/>
     <w:p>
       <w:pPr>
         <w:pStyle w:val="berschrift2"/>
@@ -6070,6 +6137,60 @@
       <w:pPr>
         <w:rPr>
           <w:szCs w:val="20"/>
+        </w:rPr>
+      </w:pPr>
+    </w:p>
+    <w:p/>
+    <w:p>
+      <w:pPr>
+        <w:rPr>
+          <w:szCs w:val="20"/>
+        </w:rPr>
+      </w:pPr>
+    </w:p>
+    <w:p>
+      <w:pPr>
+        <w:rPr>
+          <w:szCs w:val="20"/>
+        </w:rPr>
+      </w:pPr>
+    </w:p>
+    <w:p>
+      <w:pPr>
+        <w:rPr>
+          <w:szCs w:val="20"/>
+        </w:rPr>
+      </w:pPr>
+      <w:r>
+        <w:rPr>
+          <w:szCs w:val="20"/>
+        </w:rPr>
+        <w:t xml:space="preserve"> </w:t>
+      </w:r>
+    </w:p>
+    <w:p>
+      <w:pPr>
+        <w:rPr>
+          <w:sz w:val="32"/>
+          <w:szCs w:val="32"/>
+        </w:rPr>
+      </w:pPr>
+    </w:p>
+    <w:p>
+      <w:pPr>
+        <w:pStyle w:val="berschrift2"/>
+        <w:rPr>
+          <w:sz w:val="32"/>
+          <w:szCs w:val="32"/>
+        </w:rPr>
+      </w:pPr>
+    </w:p>
+    <w:p>
+      <w:pPr>
+        <w:pStyle w:val="berschrift2"/>
+        <w:rPr>
+          <w:sz w:val="32"/>
+          <w:szCs w:val="32"/>
         </w:rPr>
       </w:pPr>
     </w:p>
@@ -6084,10 +6205,10 @@
               <wp:anchor distT="0" distB="0" distL="114300" distR="114300" simplePos="0" relativeHeight="251673600" behindDoc="0" locked="0" layoutInCell="1" allowOverlap="1" wp14:anchorId="0FA42F00" wp14:editId="28ABC0A2">
                 <wp:simplePos x="0" y="0"/>
                 <wp:positionH relativeFrom="page">
-                  <wp:align>center</wp:align>
+                  <wp:posOffset>1908378</wp:posOffset>
                 </wp:positionH>
                 <wp:positionV relativeFrom="paragraph">
-                  <wp:posOffset>283903</wp:posOffset>
+                  <wp:posOffset>184734</wp:posOffset>
                 </wp:positionV>
                 <wp:extent cx="4340860" cy="635"/>
                 <wp:effectExtent l="0" t="0" r="2540" b="0"/>
@@ -6173,7 +6294,7 @@
           </mc:Choice>
           <mc:Fallback>
             <w:pict>
-              <v:shape w14:anchorId="0FA42F00" id="Textfeld 13" o:spid="_x0000_s1034" type="#_x0000_t202" style="position:absolute;margin-left:0;margin-top:22.35pt;width:341.8pt;height:.05pt;z-index:251673600;visibility:visible;mso-wrap-style:square;mso-wrap-distance-left:9pt;mso-wrap-distance-top:0;mso-wrap-distance-right:9pt;mso-wrap-distance-bottom:0;mso-position-horizontal:center;mso-position-horizontal-relative:page;mso-position-vertical:absolute;mso-position-vertical-relative:text;v-text-anchor:top" o:gfxdata="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" stroked="f">
+              <v:shape w14:anchorId="0FA42F00" id="Textfeld 13" o:spid="_x0000_s1034" type="#_x0000_t202" style="position:absolute;margin-left:150.25pt;margin-top:14.55pt;width:341.8pt;height:.05pt;z-index:251673600;visibility:visible;mso-wrap-style:square;mso-wrap-distance-left:9pt;mso-wrap-distance-top:0;mso-wrap-distance-right:9pt;mso-wrap-distance-bottom:0;mso-position-horizontal:absolute;mso-position-horizontal-relative:page;mso-position-vertical:absolute;mso-position-vertical-relative:text;v-text-anchor:top" o:gfxdata="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" stroked="f">
                 <v:textbox style="mso-fit-shape-to-text:t" inset="0,0,0,0">
                   <w:txbxContent>
                     <w:p>
@@ -6229,10 +6350,31 @@
     </w:p>
     <w:p>
       <w:pPr>
-        <w:rPr>
-          <w:szCs w:val="20"/>
-        </w:rPr>
-      </w:pPr>
+        <w:pStyle w:val="berschrift2"/>
+        <w:rPr>
+          <w:sz w:val="32"/>
+          <w:szCs w:val="32"/>
+        </w:rPr>
+      </w:pPr>
+    </w:p>
+    <w:p>
+      <w:pPr>
+        <w:pStyle w:val="berschrift2"/>
+        <w:rPr>
+          <w:sz w:val="32"/>
+          <w:szCs w:val="32"/>
+        </w:rPr>
+      </w:pPr>
+    </w:p>
+    <w:p>
+      <w:pPr>
+        <w:pStyle w:val="berschrift2"/>
+        <w:rPr>
+          <w:sz w:val="32"/>
+          <w:szCs w:val="32"/>
+        </w:rPr>
+      </w:pPr>
+      <w:bookmarkStart w:id="15" w:name="_Toc974714"/>
       <w:r>
         <w:rPr>
           <w:noProof/>
@@ -6244,7 +6386,7 @@
               <wp:align>center</wp:align>
             </wp:positionH>
             <wp:positionV relativeFrom="paragraph">
-              <wp:posOffset>39370</wp:posOffset>
+              <wp:posOffset>27838</wp:posOffset>
             </wp:positionV>
             <wp:extent cx="3557905" cy="1775460"/>
             <wp:effectExtent l="0" t="0" r="4445" b="0"/>
@@ -6300,34 +6442,71 @@
           </wp:anchor>
         </w:drawing>
       </w:r>
-    </w:p>
-    <w:p>
-      <w:pPr>
-        <w:rPr>
-          <w:szCs w:val="20"/>
-        </w:rPr>
-      </w:pPr>
-    </w:p>
-    <w:p>
-      <w:pPr>
-        <w:rPr>
-          <w:szCs w:val="20"/>
-        </w:rPr>
-      </w:pPr>
-      <w:r>
-        <w:rPr>
-          <w:szCs w:val="20"/>
-        </w:rPr>
-        <w:t xml:space="preserve"> </w:t>
-      </w:r>
-    </w:p>
-    <w:p>
-      <w:pPr>
+      <w:bookmarkEnd w:id="15"/>
+    </w:p>
+    <w:p>
+      <w:pPr>
+        <w:pStyle w:val="berschrift2"/>
         <w:rPr>
           <w:sz w:val="32"/>
           <w:szCs w:val="32"/>
         </w:rPr>
       </w:pPr>
+    </w:p>
+    <w:p>
+      <w:pPr>
+        <w:pStyle w:val="berschrift2"/>
+        <w:rPr>
+          <w:sz w:val="32"/>
+          <w:szCs w:val="32"/>
+        </w:rPr>
+      </w:pPr>
+    </w:p>
+    <w:p>
+      <w:pPr>
+        <w:pStyle w:val="berschrift2"/>
+        <w:rPr>
+          <w:sz w:val="32"/>
+          <w:szCs w:val="32"/>
+        </w:rPr>
+      </w:pPr>
+    </w:p>
+    <w:p>
+      <w:pPr>
+        <w:pStyle w:val="berschrift2"/>
+        <w:rPr>
+          <w:sz w:val="32"/>
+          <w:szCs w:val="32"/>
+        </w:rPr>
+      </w:pPr>
+    </w:p>
+    <w:p>
+      <w:pPr>
+        <w:pStyle w:val="berschrift2"/>
+        <w:rPr>
+          <w:sz w:val="32"/>
+          <w:szCs w:val="32"/>
+        </w:rPr>
+      </w:pPr>
+    </w:p>
+    <w:p>
+      <w:pPr>
+        <w:pStyle w:val="berschrift2"/>
+        <w:rPr>
+          <w:sz w:val="32"/>
+          <w:szCs w:val="32"/>
+        </w:rPr>
+      </w:pPr>
+    </w:p>
+    <w:p>
+      <w:pPr>
+        <w:pStyle w:val="berschrift2"/>
+        <w:rPr>
+          <w:sz w:val="32"/>
+          <w:szCs w:val="32"/>
+        </w:rPr>
+      </w:pPr>
+      <w:bookmarkStart w:id="16" w:name="_Toc974715"/>
       <w:r>
         <w:rPr>
           <w:noProof/>
@@ -6338,10 +6517,10 @@
               <wp:anchor distT="0" distB="0" distL="114300" distR="114300" simplePos="0" relativeHeight="251675648" behindDoc="0" locked="0" layoutInCell="1" allowOverlap="1" wp14:anchorId="07EA267F" wp14:editId="3CD396F3">
                 <wp:simplePos x="0" y="0"/>
                 <wp:positionH relativeFrom="margin">
-                  <wp:align>center</wp:align>
+                  <wp:posOffset>1161517</wp:posOffset>
                 </wp:positionH>
                 <wp:positionV relativeFrom="paragraph">
-                  <wp:posOffset>233680</wp:posOffset>
+                  <wp:posOffset>88037</wp:posOffset>
                 </wp:positionV>
                 <wp:extent cx="3557905" cy="635"/>
                 <wp:effectExtent l="0" t="0" r="4445" b="0"/>
@@ -6440,7 +6619,7 @@
           </mc:Choice>
           <mc:Fallback>
             <w:pict>
-              <v:shape w14:anchorId="07EA267F" id="Textfeld 14" o:spid="_x0000_s1035" type="#_x0000_t202" style="position:absolute;margin-left:0;margin-top:18.4pt;width:280.15pt;height:.05pt;z-index:251675648;visibility:visible;mso-wrap-style:square;mso-wrap-distance-left:9pt;mso-wrap-distance-top:0;mso-wrap-distance-right:9pt;mso-wrap-distance-bottom:0;mso-position-horizontal:center;mso-position-horizontal-relative:margin;mso-position-vertical:absolute;mso-position-vertical-relative:text;v-text-anchor:top" o:gfxdata="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" stroked="f">
+              <v:shape w14:anchorId="07EA267F" id="Textfeld 14" o:spid="_x0000_s1035" type="#_x0000_t202" style="position:absolute;margin-left:91.45pt;margin-top:6.95pt;width:280.15pt;height:.05pt;z-index:251675648;visibility:visible;mso-wrap-style:square;mso-wrap-distance-left:9pt;mso-wrap-distance-top:0;mso-wrap-distance-right:9pt;mso-wrap-distance-bottom:0;mso-position-horizontal:absolute;mso-position-horizontal-relative:margin;mso-position-vertical:absolute;mso-position-vertical-relative:text;v-text-anchor:top" o:gfxdata="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" stroked="f">
                 <v:textbox style="mso-fit-shape-to-text:t" inset="0,0,0,0">
                   <w:txbxContent>
                     <w:p>
@@ -6506,6 +6685,7 @@
           </mc:Fallback>
         </mc:AlternateContent>
       </w:r>
+      <w:bookmarkEnd w:id="16"/>
     </w:p>
     <w:p>
       <w:pPr>
@@ -6516,47 +6696,34 @@
         </w:rPr>
       </w:pPr>
     </w:p>
+    <w:p/>
+    <w:p/>
     <w:p>
       <w:pPr>
         <w:pStyle w:val="berschrift2"/>
+        <w:spacing w:before="0"/>
         <w:rPr>
           <w:sz w:val="32"/>
           <w:szCs w:val="32"/>
         </w:rPr>
       </w:pPr>
-    </w:p>
-    <w:p>
-      <w:pPr>
-        <w:pStyle w:val="berschrift2"/>
+      <w:bookmarkStart w:id="17" w:name="_Toc974716"/>
+      <w:r>
         <w:rPr>
           <w:sz w:val="32"/>
           <w:szCs w:val="32"/>
         </w:rPr>
-      </w:pPr>
-      <w:bookmarkStart w:id="16" w:name="_Toc973146"/>
-      <w:r>
-        <w:rPr>
-          <w:sz w:val="32"/>
-          <w:szCs w:val="32"/>
-        </w:rPr>
+        <w:lastRenderedPageBreak/>
         <w:t>Aktivitätsdiagramm</w:t>
       </w:r>
-      <w:bookmarkEnd w:id="16"/>
-    </w:p>
-    <w:p>
-      <w:pPr>
-        <w:spacing w:after="0"/>
-      </w:pPr>
-    </w:p>
-    <w:p>
-      <w:pPr>
-        <w:spacing w:after="0"/>
-      </w:pPr>
+      <w:bookmarkEnd w:id="17"/>
+    </w:p>
+    <w:p/>
+    <w:p>
       <w:r>
         <w:rPr>
           <w:noProof/>
         </w:rPr>
-        <w:lastRenderedPageBreak/>
         <mc:AlternateContent>
           <mc:Choice Requires="wps">
             <w:drawing>
@@ -6798,37 +6965,115 @@
           <w:szCs w:val="32"/>
         </w:rPr>
       </w:pPr>
-      <w:bookmarkStart w:id="17" w:name="_Toc973147"/>
-      <w:r>
+    </w:p>
+    <w:p>
+      <w:pPr>
+        <w:pStyle w:val="berschrift2"/>
         <w:rPr>
           <w:sz w:val="32"/>
           <w:szCs w:val="32"/>
         </w:rPr>
-        <w:t>Mockup</w:t>
-      </w:r>
-      <w:r>
+      </w:pPr>
+    </w:p>
+    <w:p>
+      <w:pPr>
+        <w:pStyle w:val="berschrift2"/>
         <w:rPr>
           <w:sz w:val="32"/>
           <w:szCs w:val="32"/>
         </w:rPr>
+      </w:pPr>
+    </w:p>
+    <w:p>
+      <w:pPr>
+        <w:pStyle w:val="berschrift2"/>
+        <w:rPr>
+          <w:sz w:val="32"/>
+          <w:szCs w:val="32"/>
+        </w:rPr>
+      </w:pPr>
+    </w:p>
+    <w:p>
+      <w:pPr>
+        <w:pStyle w:val="berschrift2"/>
+        <w:rPr>
+          <w:sz w:val="32"/>
+          <w:szCs w:val="32"/>
+        </w:rPr>
+      </w:pPr>
+    </w:p>
+    <w:p>
+      <w:pPr>
+        <w:pStyle w:val="berschrift2"/>
+        <w:rPr>
+          <w:sz w:val="32"/>
+          <w:szCs w:val="32"/>
+        </w:rPr>
+      </w:pPr>
+    </w:p>
+    <w:p>
+      <w:pPr>
+        <w:pStyle w:val="berschrift2"/>
+        <w:rPr>
+          <w:sz w:val="32"/>
+          <w:szCs w:val="32"/>
+        </w:rPr>
+      </w:pPr>
+    </w:p>
+    <w:p>
+      <w:pPr>
+        <w:pStyle w:val="berschrift2"/>
+        <w:rPr>
+          <w:sz w:val="32"/>
+          <w:szCs w:val="32"/>
+        </w:rPr>
+      </w:pPr>
+    </w:p>
+    <w:p>
+      <w:pPr>
+        <w:pStyle w:val="berschrift2"/>
+        <w:rPr>
+          <w:sz w:val="32"/>
+          <w:szCs w:val="32"/>
+        </w:rPr>
+      </w:pPr>
+    </w:p>
+    <w:p/>
+    <w:p/>
+    <w:p/>
+    <w:p/>
+    <w:p>
+      <w:pPr>
+        <w:pStyle w:val="berschrift2"/>
+        <w:rPr>
+          <w:sz w:val="32"/>
+          <w:szCs w:val="32"/>
+        </w:rPr>
+      </w:pPr>
+      <w:bookmarkStart w:id="18" w:name="_Toc974717"/>
+      <w:r>
+        <w:rPr>
+          <w:sz w:val="32"/>
+          <w:szCs w:val="32"/>
+        </w:rPr>
+        <w:lastRenderedPageBreak/>
+        <w:t>Mockup</w:t>
+      </w:r>
+      <w:r>
+        <w:rPr>
+          <w:sz w:val="32"/>
+          <w:szCs w:val="32"/>
+        </w:rPr>
         <w:t>s</w:t>
       </w:r>
-      <w:bookmarkEnd w:id="17"/>
-    </w:p>
-    <w:p>
-      <w:pPr>
-        <w:spacing w:after="0"/>
-      </w:pPr>
-    </w:p>
-    <w:p>
-      <w:pPr>
-        <w:spacing w:after="0"/>
-      </w:pPr>
+      <w:bookmarkEnd w:id="18"/>
+    </w:p>
+    <w:p/>
+    <w:p>
       <w:r>
         <w:rPr>
           <w:noProof/>
         </w:rPr>
-        <w:lastRenderedPageBreak/>
         <mc:AlternateContent>
           <mc:Choice Requires="wps">
             <w:drawing>
@@ -7343,7 +7588,6 @@
     </w:p>
     <w:p>
       <w:pPr>
-        <w:spacing w:after="0"/>
         <w:rPr>
           <w:szCs w:val="20"/>
         </w:rPr>
@@ -7351,7 +7595,6 @@
     </w:p>
     <w:p>
       <w:pPr>
-        <w:spacing w:after="0"/>
         <w:rPr>
           <w:szCs w:val="20"/>
         </w:rPr>
@@ -7381,6 +7624,8 @@
         <w:t xml:space="preserve"> der Seite.</w:t>
       </w:r>
     </w:p>
+    <w:p/>
+    <w:p/>
     <w:p>
       <w:pPr>
         <w:pStyle w:val="berschrift2"/>
@@ -7389,8 +7634,8 @@
           <w:szCs w:val="32"/>
         </w:rPr>
       </w:pPr>
-    </w:p>
-    <w:p/>
+      <w:bookmarkStart w:id="19" w:name="_Toc974718"/>
+    </w:p>
     <w:p>
       <w:pPr>
         <w:pStyle w:val="berschrift2"/>
@@ -7400,8 +7645,6 @@
         </w:rPr>
       </w:pPr>
     </w:p>
-    <w:p/>
-    <w:p/>
     <w:p>
       <w:pPr>
         <w:pStyle w:val="berschrift2"/>
@@ -7410,20 +7653,56 @@
           <w:szCs w:val="32"/>
         </w:rPr>
       </w:pPr>
-      <w:bookmarkStart w:id="18" w:name="_Toc973148"/>
-      <w:r>
+    </w:p>
+    <w:p>
+      <w:pPr>
+        <w:pStyle w:val="berschrift2"/>
         <w:rPr>
           <w:sz w:val="32"/>
           <w:szCs w:val="32"/>
         </w:rPr>
+      </w:pPr>
+    </w:p>
+    <w:p>
+      <w:pPr>
+        <w:pStyle w:val="berschrift2"/>
+        <w:rPr>
+          <w:sz w:val="32"/>
+          <w:szCs w:val="32"/>
+        </w:rPr>
+      </w:pPr>
+    </w:p>
+    <w:p>
+      <w:pPr>
+        <w:pStyle w:val="berschrift2"/>
+        <w:rPr>
+          <w:sz w:val="32"/>
+          <w:szCs w:val="32"/>
+        </w:rPr>
+      </w:pPr>
+    </w:p>
+    <w:p/>
+    <w:p>
+      <w:pPr>
+        <w:pStyle w:val="berschrift2"/>
+        <w:spacing w:before="0"/>
+        <w:rPr>
+          <w:sz w:val="32"/>
+          <w:szCs w:val="32"/>
+        </w:rPr>
+      </w:pPr>
+      <w:r>
+        <w:rPr>
+          <w:sz w:val="32"/>
+          <w:szCs w:val="32"/>
+        </w:rPr>
         <w:lastRenderedPageBreak/>
         <w:t>Komponentendiagramm</w:t>
       </w:r>
-      <w:bookmarkEnd w:id="18"/>
-    </w:p>
-    <w:p>
-      <w:pPr>
-        <w:spacing w:after="0"/>
+      <w:bookmarkEnd w:id="19"/>
+    </w:p>
+    <w:p>
+      <w:pPr>
         <w:rPr>
           <w:szCs w:val="20"/>
         </w:rPr>
@@ -7431,7 +7710,37 @@
     </w:p>
     <w:p>
       <w:pPr>
-        <w:spacing w:after="0"/>
+        <w:rPr>
+          <w:szCs w:val="20"/>
+        </w:rPr>
+      </w:pPr>
+      <w:r>
+        <w:rPr>
+          <w:szCs w:val="20"/>
+        </w:rPr>
+        <w:t xml:space="preserve">Komponentendiagramme bieten eine gute Möglichkeit die Struktur eines Systems darzustellen. Es enthält die verschiedenen Komponenten mit deren Schnittstellen und zudem auch die Abhängigkeitsbeziehungen und Konnektoren zwischen den Komponenten. </w:t>
+      </w:r>
+      <w:r>
+        <w:rPr>
+          <w:szCs w:val="20"/>
+        </w:rPr>
+        <w:t xml:space="preserve">Die Anfertigung eines Komponentendiagramms vereinfacht außerdem den Implementierungsprozess, da das Diagramm als Richtlinie fungiert. </w:t>
+      </w:r>
+      <w:r>
+        <w:rPr>
+          <w:szCs w:val="20"/>
+        </w:rPr>
+        <w:t xml:space="preserve">Die folgende Abbildung umfasst </w:t>
+      </w:r>
+      <w:r>
+        <w:rPr>
+          <w:szCs w:val="20"/>
+        </w:rPr>
+        <w:t>das Komponentendiagramm unseres Systems.</w:t>
+      </w:r>
+    </w:p>
+    <w:p>
+      <w:pPr>
         <w:rPr>
           <w:szCs w:val="20"/>
         </w:rPr>
@@ -7449,7 +7758,7 @@
                   <wp:posOffset>-635</wp:posOffset>
                 </wp:positionH>
                 <wp:positionV relativeFrom="paragraph">
-                  <wp:posOffset>3870966</wp:posOffset>
+                  <wp:posOffset>2667584</wp:posOffset>
                 </wp:positionV>
                 <wp:extent cx="5920105" cy="635"/>
                 <wp:effectExtent l="0" t="0" r="4445" b="0"/>
@@ -7535,7 +7844,7 @@
           </mc:Choice>
           <mc:Fallback>
             <w:pict>
-              <v:shape w14:anchorId="21FA51B1" id="Textfeld 10" o:spid="_x0000_s1039" type="#_x0000_t202" style="position:absolute;margin-left:-.05pt;margin-top:304.8pt;width:466.15pt;height:.05pt;z-index:251687936;visibility:visible;mso-wrap-style:square;mso-wrap-distance-left:9pt;mso-wrap-distance-top:0;mso-wrap-distance-right:9pt;mso-wrap-distance-bottom:0;mso-position-horizontal:absolute;mso-position-horizontal-relative:margin;mso-position-vertical:absolute;mso-position-vertical-relative:text;v-text-anchor:top" o:gfxdata="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" stroked="f">
+              <v:shape w14:anchorId="21FA51B1" id="Textfeld 10" o:spid="_x0000_s1039" type="#_x0000_t202" style="position:absolute;margin-left:-.05pt;margin-top:210.05pt;width:466.15pt;height:.05pt;z-index:251687936;visibility:visible;mso-wrap-style:square;mso-wrap-distance-left:9pt;mso-wrap-distance-top:0;mso-wrap-distance-right:9pt;mso-wrap-distance-bottom:0;mso-position-horizontal:absolute;mso-position-horizontal-relative:margin;mso-position-vertical:absolute;mso-position-vertical-relative:text;v-text-anchor:top" o:gfxdata="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" stroked="f">
                 <v:textbox style="mso-fit-shape-to-text:t" inset="0,0,0,0">
                   <w:txbxContent>
                     <w:p>
@@ -7590,38 +7899,6 @@
       </w:r>
       <w:r>
         <w:rPr>
-          <w:szCs w:val="20"/>
-        </w:rPr>
-        <w:t xml:space="preserve">Komponentendiagramme bieten eine gute Möglichkeit die Struktur eines Systems darzustellen. Es enthält die verschiedenen Komponenten mit deren Schnittstellen und zudem auch die Abhängigkeitsbeziehungen und Konnektoren zwischen den Komponenten. </w:t>
-      </w:r>
-      <w:r>
-        <w:rPr>
-          <w:szCs w:val="20"/>
-        </w:rPr>
-        <w:t xml:space="preserve">Die Anfertigung eines Komponentendiagramms vereinfacht außerdem den Implementierungsprozess, da das Diagramm als Richtlinie fungiert. </w:t>
-      </w:r>
-      <w:r>
-        <w:rPr>
-          <w:szCs w:val="20"/>
-        </w:rPr>
-        <w:t xml:space="preserve">Die folgende Abbildung umfasst </w:t>
-      </w:r>
-      <w:r>
-        <w:rPr>
-          <w:szCs w:val="20"/>
-        </w:rPr>
-        <w:t>das Komponentendiagramm unseres Systems.</w:t>
-      </w:r>
-    </w:p>
-    <w:p>
-      <w:pPr>
-        <w:spacing w:after="0"/>
-        <w:rPr>
-          <w:szCs w:val="20"/>
-        </w:rPr>
-      </w:pPr>
-      <w:r>
-        <w:rPr>
           <w:noProof/>
         </w:rPr>
         <w:drawing>
@@ -7631,7 +7908,7 @@
               <wp:align>center</wp:align>
             </wp:positionH>
             <wp:positionV relativeFrom="paragraph">
-              <wp:posOffset>210946</wp:posOffset>
+              <wp:posOffset>-178</wp:posOffset>
             </wp:positionV>
             <wp:extent cx="5920105" cy="2960370"/>
             <wp:effectExtent l="0" t="0" r="0" b="0"/>
@@ -7708,7 +7985,6 @@
     </w:p>
     <w:p>
       <w:pPr>
-        <w:spacing w:after="0"/>
         <w:rPr>
           <w:szCs w:val="20"/>
         </w:rPr>
@@ -7716,7 +7992,6 @@
     </w:p>
     <w:p>
       <w:pPr>
-        <w:spacing w:after="0"/>
         <w:rPr>
           <w:szCs w:val="20"/>
         </w:rPr>
@@ -7736,7 +8011,6 @@
     </w:p>
     <w:p>
       <w:pPr>
-        <w:spacing w:after="0"/>
         <w:rPr>
           <w:szCs w:val="20"/>
         </w:rPr>
@@ -7744,7 +8018,6 @@
     </w:p>
     <w:p>
       <w:pPr>
-        <w:spacing w:after="0"/>
         <w:rPr>
           <w:szCs w:val="20"/>
         </w:rPr>
@@ -7752,7 +8025,6 @@
     </w:p>
     <w:p>
       <w:pPr>
-        <w:spacing w:after="240"/>
         <w:rPr>
           <w:szCs w:val="20"/>
         </w:rPr>
@@ -7760,7 +8032,6 @@
     </w:p>
     <w:p>
       <w:pPr>
-        <w:spacing w:after="0"/>
         <w:rPr>
           <w:szCs w:val="20"/>
         </w:rPr>
@@ -7768,7 +8039,6 @@
     </w:p>
     <w:p>
       <w:pPr>
-        <w:spacing w:after="1680"/>
         <w:rPr>
           <w:szCs w:val="20"/>
         </w:rPr>
@@ -7776,13 +8046,42 @@
     </w:p>
     <w:p>
       <w:pPr>
+        <w:rPr>
+          <w:szCs w:val="20"/>
+        </w:rPr>
+      </w:pPr>
+    </w:p>
+    <w:p>
+      <w:pPr>
+        <w:rPr>
+          <w:szCs w:val="20"/>
+        </w:rPr>
+      </w:pPr>
+    </w:p>
+    <w:p>
+      <w:pPr>
+        <w:rPr>
+          <w:szCs w:val="20"/>
+        </w:rPr>
+      </w:pPr>
+    </w:p>
+    <w:p>
+      <w:pPr>
+        <w:rPr>
+          <w:szCs w:val="20"/>
+        </w:rPr>
+      </w:pPr>
+    </w:p>
+    <w:p>
+      <w:pPr>
         <w:pStyle w:val="berschrift2"/>
+        <w:spacing w:before="0"/>
         <w:rPr>
           <w:sz w:val="32"/>
           <w:szCs w:val="32"/>
         </w:rPr>
       </w:pPr>
-      <w:bookmarkStart w:id="19" w:name="_Toc973149"/>
+      <w:bookmarkStart w:id="20" w:name="_Toc974719"/>
       <w:r>
         <w:rPr>
           <w:sz w:val="32"/>
@@ -7807,17 +8106,10 @@
         </w:rPr>
         <w:t>-Modell</w:t>
       </w:r>
-      <w:bookmarkEnd w:id="19"/>
-    </w:p>
-    <w:p>
-      <w:pPr>
-        <w:spacing w:after="0"/>
-      </w:pPr>
-    </w:p>
-    <w:p>
-      <w:pPr>
-        <w:spacing w:after="0"/>
-      </w:pPr>
+      <w:bookmarkEnd w:id="20"/>
+    </w:p>
+    <w:p/>
+    <w:p>
       <w:r>
         <w:t>Das Entity-</w:t>
       </w:r>
@@ -7831,9 +8123,6 @@
       </w:r>
     </w:p>
     <w:p>
-      <w:pPr>
-        <w:spacing w:after="0"/>
-      </w:pPr>
       <w:r>
         <w:rPr>
           <w:noProof/>
@@ -8070,21 +8359,9 @@
         </w:drawing>
       </w:r>
     </w:p>
-    <w:p>
-      <w:pPr>
-        <w:spacing w:after="0"/>
-      </w:pPr>
-    </w:p>
-    <w:p>
-      <w:pPr>
-        <w:spacing w:after="0"/>
-      </w:pPr>
-    </w:p>
-    <w:p>
-      <w:pPr>
-        <w:spacing w:after="0"/>
-      </w:pPr>
-    </w:p>
+    <w:p/>
+    <w:p/>
+    <w:p/>
     <w:p>
       <w:pPr>
         <w:pStyle w:val="berschrift2"/>
@@ -8149,25 +8426,11 @@
         </w:rPr>
       </w:pPr>
     </w:p>
-    <w:p>
-      <w:pPr>
-        <w:spacing w:after="0"/>
-      </w:pPr>
-    </w:p>
-    <w:p>
-      <w:pPr>
-        <w:spacing w:after="0"/>
-      </w:pPr>
-    </w:p>
-    <w:p>
-      <w:pPr>
-        <w:spacing w:after="0"/>
-      </w:pPr>
-    </w:p>
-    <w:p>
-      <w:pPr>
-        <w:spacing w:after="0"/>
-      </w:pPr>
+    <w:p/>
+    <w:p/>
+    <w:p/>
+    <w:p/>
+    <w:p>
       <w:r>
         <w:t xml:space="preserve">Das Modell enthält 4 Entitäten. </w:t>
       </w:r>
@@ -8287,6 +8550,9 @@
       </w:pPr>
     </w:p>
     <w:p/>
+    <w:p/>
+    <w:p/>
+    <w:p/>
     <w:p>
       <w:pPr>
         <w:pStyle w:val="berschrift2"/>
@@ -8295,7 +8561,7 @@
           <w:szCs w:val="32"/>
         </w:rPr>
       </w:pPr>
-      <w:bookmarkStart w:id="20" w:name="_Toc973150"/>
+      <w:bookmarkStart w:id="21" w:name="_Toc974720"/>
       <w:r>
         <w:rPr>
           <w:sz w:val="32"/>
@@ -8304,17 +8570,10 @@
         <w:lastRenderedPageBreak/>
         <w:t>Klassendiagramm</w:t>
       </w:r>
-      <w:bookmarkEnd w:id="20"/>
-    </w:p>
-    <w:p>
-      <w:pPr>
-        <w:spacing w:after="0"/>
-      </w:pPr>
-    </w:p>
-    <w:p>
-      <w:pPr>
-        <w:spacing w:after="0"/>
-      </w:pPr>
+      <w:bookmarkEnd w:id="21"/>
+    </w:p>
+    <w:p/>
+    <w:p>
       <w:r>
         <w:rPr>
           <w:noProof/>
@@ -8544,15 +8803,8 @@
         <w:t>ist ein Strukturdiagramm zur grafischen Darstellung von Klassen und deren Beziehungen. Das Klassendiagramm für unsere Software bezieht sich nur auf das Back-End, genauer gesagt auf die Java Klassen.</w:t>
       </w:r>
     </w:p>
-    <w:p>
-      <w:pPr>
-        <w:spacing w:after="0"/>
-      </w:pPr>
-    </w:p>
-    <w:p>
-      <w:pPr>
-        <w:spacing w:after="0"/>
-      </w:pPr>
+    <w:p/>
+    <w:p>
       <w:r>
         <w:t xml:space="preserve">Auf der rechten Seite des Klassendiagramms erkennt man zunächst die JPA Entitäten </w:t>
       </w:r>
@@ -8654,31 +8906,11 @@
         <w:t>“. Die erste Klasse dient zum Starten der Anwendung, während die zweite für die Erstellung des Excel Dokuments zuständig ist.</w:t>
       </w:r>
     </w:p>
-    <w:p>
-      <w:pPr>
-        <w:spacing w:after="0"/>
-      </w:pPr>
-    </w:p>
-    <w:p>
-      <w:pPr>
-        <w:spacing w:after="0"/>
-      </w:pPr>
-    </w:p>
-    <w:p>
-      <w:pPr>
-        <w:spacing w:after="0"/>
-      </w:pPr>
-    </w:p>
-    <w:p>
-      <w:pPr>
-        <w:spacing w:after="0"/>
-      </w:pPr>
-    </w:p>
-    <w:p>
-      <w:pPr>
-        <w:spacing w:after="0"/>
-      </w:pPr>
-    </w:p>
+    <w:p/>
+    <w:p/>
+    <w:p/>
+    <w:p/>
+    <w:p/>
     <w:p>
       <w:pPr>
         <w:pStyle w:val="berschrift1"/>
@@ -8687,7 +8919,7 @@
           <w:szCs w:val="36"/>
         </w:rPr>
       </w:pPr>
-      <w:bookmarkStart w:id="21" w:name="_Toc973151"/>
+      <w:bookmarkStart w:id="22" w:name="_Toc974721"/>
       <w:r>
         <w:rPr>
           <w:sz w:val="36"/>
@@ -8696,17 +8928,10 @@
         <w:lastRenderedPageBreak/>
         <w:t>Implementierungsdetails</w:t>
       </w:r>
-      <w:bookmarkEnd w:id="21"/>
-    </w:p>
-    <w:p>
-      <w:pPr>
-        <w:spacing w:after="0"/>
-      </w:pPr>
-    </w:p>
-    <w:p>
-      <w:pPr>
-        <w:spacing w:after="0"/>
-      </w:pPr>
+      <w:bookmarkEnd w:id="22"/>
+    </w:p>
+    <w:p/>
+    <w:p>
       <w:r>
         <w:t>Hier werden</w:t>
       </w:r>
@@ -8720,16 +8945,8 @@
         <w:t xml:space="preserve">Code-Ausschnitte gezeigt, um das Verständnis für die Software zu verbessern. </w:t>
       </w:r>
     </w:p>
-    <w:p>
-      <w:pPr>
-        <w:spacing w:after="0"/>
-      </w:pPr>
-    </w:p>
-    <w:p>
-      <w:pPr>
-        <w:spacing w:after="0"/>
-      </w:pPr>
-    </w:p>
+    <w:p/>
+    <w:p/>
     <w:p>
       <w:pPr>
         <w:pStyle w:val="berschrift2"/>
@@ -8738,7 +8955,7 @@
           <w:szCs w:val="32"/>
         </w:rPr>
       </w:pPr>
-      <w:bookmarkStart w:id="22" w:name="_Toc973152"/>
+      <w:bookmarkStart w:id="23" w:name="_Toc974722"/>
       <w:r>
         <w:rPr>
           <w:sz w:val="32"/>
@@ -8746,17 +8963,10 @@
         </w:rPr>
         <w:t>HTML/CSS/JavaScript</w:t>
       </w:r>
-      <w:bookmarkEnd w:id="22"/>
-    </w:p>
-    <w:p>
-      <w:pPr>
-        <w:spacing w:after="0"/>
-      </w:pPr>
-    </w:p>
-    <w:p>
-      <w:pPr>
-        <w:spacing w:after="0"/>
-      </w:pPr>
+      <w:bookmarkEnd w:id="23"/>
+    </w:p>
+    <w:p/>
+    <w:p>
       <w:r>
         <w:t xml:space="preserve">Insgesamt gibt es 4 HTML Dokumente für die Software. Es gibt die Startseite, die den Informationstext enthält, das Impressum, die Datenschutzerklärung und natürlich ein Dokument für alle Fragen. Da die Startseite, das Impressum und die Datenschutzerklärung nicht sehr aufwendig sind und nicht viel Raum für Code-Ausschnitte bieten, fokussiert sich dieser Abschnitt mit dem </w:t>
       </w:r>
@@ -8767,15 +8977,8 @@
         <w:t xml:space="preserve"> </w:t>
       </w:r>
     </w:p>
-    <w:p>
-      <w:pPr>
-        <w:spacing w:after="0"/>
-      </w:pPr>
-    </w:p>
-    <w:p>
-      <w:pPr>
-        <w:spacing w:after="0"/>
-      </w:pPr>
+    <w:p/>
+    <w:p>
       <w:r>
         <w:rPr>
           <w:noProof/>
@@ -8999,15 +9202,8 @@
         <w:t>Zunächst wird die Implementierung der Kategorie und der Fortschrittsanzeige erklärt.</w:t>
       </w:r>
     </w:p>
-    <w:p>
-      <w:pPr>
-        <w:spacing w:after="0"/>
-      </w:pPr>
-    </w:p>
-    <w:p>
-      <w:pPr>
-        <w:spacing w:after="0"/>
-      </w:pPr>
+    <w:p/>
+    <w:p>
       <w:r>
         <w:t>Wie man sehen kann ist sowohl die Kategorie als auch die Fortschrittsanzeige in einem div-Element eingebettet. Dieser Block besitzt durch die UIKit Klasse „</w:t>
       </w:r>
@@ -9152,9 +9348,6 @@
       </w:r>
     </w:p>
     <w:p>
-      <w:pPr>
-        <w:spacing w:after="0"/>
-      </w:pPr>
       <w:r>
         <w:rPr>
           <w:noProof/>
@@ -9375,48 +9568,18 @@
         </w:drawing>
       </w:r>
     </w:p>
-    <w:p>
-      <w:pPr>
-        <w:spacing w:after="0"/>
-      </w:pPr>
-    </w:p>
-    <w:p>
-      <w:pPr>
-        <w:spacing w:after="0"/>
-      </w:pPr>
-    </w:p>
-    <w:p>
-      <w:pPr>
-        <w:spacing w:after="0"/>
-      </w:pPr>
-    </w:p>
-    <w:p>
-      <w:pPr>
-        <w:spacing w:after="0"/>
-      </w:pPr>
-    </w:p>
-    <w:p>
-      <w:pPr>
-        <w:spacing w:after="0"/>
-      </w:pPr>
-    </w:p>
-    <w:p>
-      <w:pPr>
-        <w:spacing w:after="0"/>
-      </w:pPr>
+    <w:p/>
+    <w:p/>
+    <w:p/>
+    <w:p/>
+    <w:p/>
+    <w:p>
       <w:r>
         <w:t xml:space="preserve">Ein weiteres wichtiges Merkmal der Seite sind die Fehlermeldung falls Eingaben fehlen oder falsche getätigt wurden. </w:t>
       </w:r>
     </w:p>
-    <w:p>
-      <w:pPr>
-        <w:spacing w:after="0"/>
-      </w:pPr>
-    </w:p>
-    <w:p>
-      <w:pPr>
-        <w:spacing w:after="0"/>
-      </w:pPr>
+    <w:p/>
+    <w:p>
       <w:r>
         <w:rPr>
           <w:noProof/>
@@ -9637,27 +9800,12 @@
         </w:drawing>
       </w:r>
     </w:p>
-    <w:p>
-      <w:pPr>
-        <w:spacing w:after="0"/>
-      </w:pPr>
-    </w:p>
-    <w:p>
-      <w:pPr>
-        <w:spacing w:after="0"/>
-      </w:pPr>
-    </w:p>
-    <w:p>
-      <w:pPr>
-        <w:spacing w:after="0"/>
-      </w:pPr>
-    </w:p>
-    <w:bookmarkStart w:id="23" w:name="_MON_1611416825"/>
-    <w:bookmarkEnd w:id="23"/>
-    <w:p>
-      <w:pPr>
-        <w:spacing w:after="0"/>
-      </w:pPr>
+    <w:p/>
+    <w:p/>
+    <w:p/>
+    <w:bookmarkStart w:id="24" w:name="_MON_1611416825"/>
+    <w:bookmarkEnd w:id="24"/>
+    <w:p>
       <w:r>
         <w:rPr>
           <w:noProof/>
@@ -9682,19 +9830,16 @@
             <v:path o:extrusionok="f" gradientshapeok="t" o:connecttype="rect"/>
             <o:lock v:ext="edit" aspectratio="t"/>
           </v:shapetype>
-          <v:shape id="_x0000_i1025" type="#_x0000_t75" alt="" style="width:454.05pt;height:165pt;mso-width-percent:0;mso-height-percent:0;mso-width-percent:0;mso-height-percent:0" o:ole="">
+          <v:shape id="_x0000_i1025" type="#_x0000_t75" alt="" style="width:453.9pt;height:164.75pt;mso-width-percent:0;mso-height-percent:0;mso-width-percent:0;mso-height-percent:0" o:ole="">
             <v:imagedata r:id="rId26" o:title=""/>
           </v:shape>
-          <o:OLEObject Type="Embed" ProgID="Word.Document.12" ShapeID="_x0000_i1025" DrawAspect="Content" ObjectID="_1611585891" r:id="rId27">
+          <o:OLEObject Type="Embed" ProgID="Word.Document.12" ShapeID="_x0000_i1025" DrawAspect="Content" ObjectID="_1611590299" r:id="rId27">
             <o:FieldCodes>\s</o:FieldCodes>
           </o:OLEObject>
         </w:object>
       </w:r>
     </w:p>
     <w:p>
-      <w:pPr>
-        <w:spacing w:after="0"/>
-      </w:pPr>
       <w:r>
         <w:t>Die Fehlermeldung wird über die UIKit Komponente „</w:t>
       </w:r>
@@ -9750,15 +9895,8 @@
         <w:t>Die Validierung der Eingaben erfolgt über eine JavaScript-Methode, indem je nach Typ der Frage (Checkbox, Radio-Button etc.) bestimmte Bedingungen erfüllt sein müssen, damit kein Fehler erscheint. Die folgende Abbildung zeigt die Überprüfung für Fragen mit Radio-Buttons.</w:t>
       </w:r>
     </w:p>
-    <w:p>
-      <w:pPr>
-        <w:spacing w:after="0"/>
-      </w:pPr>
-    </w:p>
-    <w:p>
-      <w:pPr>
-        <w:spacing w:after="0"/>
-      </w:pPr>
+    <w:p/>
+    <w:p>
       <w:r>
         <w:rPr>
           <w:noProof/>
@@ -9827,11 +9965,7 @@
         </w:drawing>
       </w:r>
     </w:p>
-    <w:p>
-      <w:pPr>
-        <w:spacing w:after="0"/>
-      </w:pPr>
-    </w:p>
+    <w:p/>
     <w:p>
       <w:pPr>
         <w:spacing w:after="600"/>
@@ -10259,17 +10393,17 @@
       <w:r>
         <w:t xml:space="preserve"> Dies sieht dann so aus:</w:t>
       </w:r>
-      <w:bookmarkStart w:id="24" w:name="_MON_1611416955"/>
-      <w:bookmarkEnd w:id="24"/>
+      <w:bookmarkStart w:id="25" w:name="_MON_1611416955"/>
+      <w:bookmarkEnd w:id="25"/>
       <w:r>
         <w:rPr>
           <w:noProof/>
         </w:rPr>
         <w:object w:dxaOrig="5847" w:dyaOrig="4155">
-          <v:shape id="_x0000_i1026" type="#_x0000_t75" alt="" style="width:292.95pt;height:207.95pt;mso-width-percent:0;mso-height-percent:0;mso-width-percent:0;mso-height-percent:0" o:ole="">
+          <v:shape id="_x0000_i1026" type="#_x0000_t75" alt="" style="width:293.2pt;height:207.95pt;mso-width-percent:0;mso-height-percent:0;mso-width-percent:0;mso-height-percent:0" o:ole="">
             <v:imagedata r:id="rId30" o:title=""/>
           </v:shape>
-          <o:OLEObject Type="Embed" ProgID="Word.Document.12" ShapeID="_x0000_i1026" DrawAspect="Content" ObjectID="_1611585892" r:id="rId31">
+          <o:OLEObject Type="Embed" ProgID="Word.Document.12" ShapeID="_x0000_i1026" DrawAspect="Content" ObjectID="_1611590300" r:id="rId31">
             <o:FieldCodes>\s</o:FieldCodes>
           </o:OLEObject>
         </w:object>
@@ -11094,9 +11228,6 @@
       </w:r>
     </w:p>
     <w:p>
-      <w:pPr>
-        <w:spacing w:after="0"/>
-      </w:pPr>
       <w:r>
         <w:t xml:space="preserve">Das </w:t>
       </w:r>
@@ -11134,15 +11265,8 @@
         <w:t>Textfeld für größere Eingaben besitzen.</w:t>
       </w:r>
     </w:p>
-    <w:p>
-      <w:pPr>
-        <w:spacing w:after="0"/>
-      </w:pPr>
-    </w:p>
-    <w:p>
-      <w:pPr>
-        <w:spacing w:after="0"/>
-      </w:pPr>
+    <w:p/>
+    <w:p>
       <w:r>
         <w:t>Wenn man sich nun nochmal das v-model-Attribut aus Abbildung 18 anguckt, sieht man, wie die Speicherung erfolgt. Und zwar werden die Werte aller Antworten je nach Frage im „</w:t>
       </w:r>
@@ -11163,11 +11287,7 @@
         <w:t xml:space="preserve"> gespeichert.</w:t>
       </w:r>
     </w:p>
-    <w:p>
-      <w:pPr>
-        <w:spacing w:after="0"/>
-      </w:pPr>
-    </w:p>
+    <w:p/>
     <w:p>
       <w:pPr>
         <w:spacing w:after="360"/>
@@ -11501,6 +11621,10 @@
     <w:p/>
     <w:p/>
     <w:p/>
+    <w:p/>
+    <w:p/>
+    <w:p/>
+    <w:p/>
     <w:p>
       <w:pPr>
         <w:pStyle w:val="berschrift2"/>
@@ -11509,7 +11633,7 @@
           <w:szCs w:val="32"/>
         </w:rPr>
       </w:pPr>
-      <w:bookmarkStart w:id="25" w:name="_Toc973153"/>
+      <w:bookmarkStart w:id="26" w:name="_Toc974723"/>
       <w:r>
         <w:rPr>
           <w:sz w:val="32"/>
@@ -11518,17 +11642,10 @@
         <w:lastRenderedPageBreak/>
         <w:t>Java</w:t>
       </w:r>
-      <w:bookmarkEnd w:id="25"/>
-    </w:p>
-    <w:p>
-      <w:pPr>
-        <w:spacing w:after="0"/>
-      </w:pPr>
-    </w:p>
-    <w:p>
-      <w:pPr>
-        <w:spacing w:after="0"/>
-      </w:pPr>
+      <w:bookmarkEnd w:id="26"/>
+    </w:p>
+    <w:p/>
+    <w:p>
       <w:r>
         <w:rPr>
           <w:noProof/>
@@ -11750,9 +11867,6 @@
       </w:r>
     </w:p>
     <w:p>
-      <w:pPr>
-        <w:spacing w:after="0"/>
-      </w:pPr>
       <w:r>
         <w:t>Zunächst fallen die Spring Annotation „@</w:t>
       </w:r>
@@ -11838,44 +11952,80 @@
         <w:t>“</w:t>
       </w:r>
       <w:r>
-        <w:t xml:space="preserve"> Attribut in der Annotation bindet die Methode an einen bestimmten Pfad. In </w:t>
+        <w:t xml:space="preserve"> Attribut in der Annotation bindet die Methode an einen bestimmten Pfad. In unserem Fall also „/</w:t>
+      </w:r>
+      <w:proofErr w:type="spellStart"/>
+      <w:r>
+        <w:t>saveAnswers</w:t>
+      </w:r>
+      <w:proofErr w:type="spellEnd"/>
+      <w:r>
+        <w:t>“.</w:t>
+      </w:r>
+      <w:r>
+        <w:t xml:space="preserve"> Dann werden noch die Attribute „</w:t>
+      </w:r>
+      <w:proofErr w:type="spellStart"/>
+      <w:r>
+        <w:t>produces</w:t>
+      </w:r>
+      <w:proofErr w:type="spellEnd"/>
+      <w:r>
+        <w:t>“ und „</w:t>
+      </w:r>
+      <w:proofErr w:type="spellStart"/>
+      <w:r>
+        <w:t>consumes</w:t>
+      </w:r>
+      <w:proofErr w:type="spellEnd"/>
+      <w:r>
+        <w:t xml:space="preserve">“ </w:t>
       </w:r>
       <w:r>
         <w:lastRenderedPageBreak/>
-        <w:t>unserem Fall also „/</w:t>
+        <w:t>verwendet, die der Methode einmal sagen welcher Medientyp produziert wird und welcher Typ konsumiert wird.</w:t>
+      </w:r>
+      <w:r>
+        <w:t xml:space="preserve"> Man erkennt, dass der Content-Type unsere</w:t>
+      </w:r>
+      <w:r>
+        <w:t xml:space="preserve">s </w:t>
       </w:r>
       <w:proofErr w:type="spellStart"/>
       <w:r>
-        <w:t>saveAnswers</w:t>
+        <w:t>Requests</w:t>
       </w:r>
       <w:proofErr w:type="spellEnd"/>
       <w:r>
-        <w:t>“.</w:t>
-      </w:r>
-      <w:r>
-        <w:t xml:space="preserve"> Dann werden noch die Attribute „</w:t>
+        <w:t xml:space="preserve"> </w:t>
+      </w:r>
+      <w:r>
+        <w:t>äquivalent zum konsumierten Medientypen ist.</w:t>
+      </w:r>
+      <w:r>
+        <w:t xml:space="preserve"> Die Parameter der Methode </w:t>
+      </w:r>
+      <w:r>
+        <w:t>sind beinhalten einmal „@</w:t>
       </w:r>
       <w:proofErr w:type="spellStart"/>
       <w:r>
-        <w:t>produces</w:t>
+        <w:t>RequestBody</w:t>
       </w:r>
       <w:proofErr w:type="spellEnd"/>
       <w:r>
-        <w:t>“ und „</w:t>
+        <w:t xml:space="preserve"> final String </w:t>
       </w:r>
       <w:proofErr w:type="spellStart"/>
       <w:r>
-        <w:t>consumes</w:t>
+        <w:t>answer</w:t>
       </w:r>
       <w:proofErr w:type="spellEnd"/>
       <w:r>
-        <w:t>“ verwendet, die der Methode einmal sagen welcher Medientyp produziert wird und welcher Typ konsumiert wird.</w:t>
-      </w:r>
-      <w:r>
-        <w:t xml:space="preserve"> Man erkennt, dass der Content-Type unsere</w:t>
-      </w:r>
-      <w:r>
-        <w:t xml:space="preserve">s </w:t>
+        <w:t xml:space="preserve">“ für den Zugriff auf den Body </w:t>
+      </w:r>
+      <w:r>
+        <w:t>des HTTP-</w:t>
       </w:r>
       <w:proofErr w:type="spellStart"/>
       <w:r>
@@ -11883,173 +12033,123 @@
       </w:r>
       <w:proofErr w:type="spellEnd"/>
       <w:r>
+        <w:t xml:space="preserve">, was in unserem Fall das </w:t>
+      </w:r>
+      <w:proofErr w:type="spellStart"/>
+      <w:r>
+        <w:t>JSONArray</w:t>
+      </w:r>
+      <w:proofErr w:type="spellEnd"/>
+      <w:r>
+        <w:t xml:space="preserve"> mit den Antworten wäre.</w:t>
+      </w:r>
+      <w:r>
+        <w:t xml:space="preserve"> Der zweite Parameter „</w:t>
+      </w:r>
+      <w:proofErr w:type="spellStart"/>
+      <w:r>
+        <w:t>HttpServletRequest</w:t>
+      </w:r>
+      <w:proofErr w:type="spellEnd"/>
+      <w:r>
         <w:t xml:space="preserve"> </w:t>
       </w:r>
-      <w:r>
-        <w:t>äquivalent zum konsumierten Medientypen ist.</w:t>
-      </w:r>
-      <w:r>
-        <w:t xml:space="preserve"> Die Parameter der Methode </w:t>
-      </w:r>
-      <w:r>
-        <w:t>sind beinhalten einmal „@</w:t>
-      </w:r>
       <w:proofErr w:type="spellStart"/>
       <w:r>
-        <w:t>RequestBody</w:t>
+        <w:t>request</w:t>
       </w:r>
       <w:proofErr w:type="spellEnd"/>
       <w:r>
-        <w:t xml:space="preserve"> final String </w:t>
+        <w:t xml:space="preserve">“ wird </w:t>
+      </w:r>
+      <w:r>
+        <w:t>benutzt,</w:t>
+      </w:r>
+      <w:r>
+        <w:t xml:space="preserve"> um </w:t>
+      </w:r>
+      <w:r>
+        <w:t xml:space="preserve">auf die Session ID des </w:t>
       </w:r>
       <w:proofErr w:type="spellStart"/>
       <w:r>
-        <w:t>answer</w:t>
+        <w:t>Requests</w:t>
       </w:r>
       <w:proofErr w:type="spellEnd"/>
       <w:r>
-        <w:t xml:space="preserve">“ für den Zugriff auf den Body </w:t>
-      </w:r>
-      <w:r>
-        <w:t>des HTTP-</w:t>
+        <w:t xml:space="preserve"> zuzugreifen.</w:t>
+      </w:r>
+    </w:p>
+    <w:p/>
+    <w:p>
+      <w:r>
+        <w:t xml:space="preserve">In der Methode wird zunächst überprüft ob der User den Fragebogen bereits ausgefüllt hat, indem die gesamte User Tabelle der Datenbank durchgegangen wird, um zu schauen ob die Session ID bereits enthalten ist oder nicht. Wenn die Session ID bereits vorkam, hat der User den Fragebogen bereits ausgefüllt und die Antworten werden nicht gespeichert. Wenn der User den Fragebogen zum ersten Mal ausgefüllt hat, wird die Session ID zunächst in der Tabelle gespeichert. Danach wird das </w:t>
       </w:r>
       <w:proofErr w:type="spellStart"/>
       <w:r>
-        <w:t>Requests</w:t>
+        <w:t>JSONArray</w:t>
       </w:r>
       <w:proofErr w:type="spellEnd"/>
       <w:r>
-        <w:t xml:space="preserve">, was in unserem Fall das </w:t>
+        <w:t xml:space="preserve"> durch iteriert. Dabei wird für jedes Objekt der Index der Frage gespeichert („</w:t>
       </w:r>
       <w:proofErr w:type="spellStart"/>
       <w:r>
+        <w:t>questionId</w:t>
+      </w:r>
+      <w:proofErr w:type="spellEnd"/>
+      <w:r>
+        <w:t>“), bevor die Antwort des Objektes im String „</w:t>
+      </w:r>
+      <w:proofErr w:type="spellStart"/>
+      <w:r>
+        <w:t>singleAnswer</w:t>
+      </w:r>
+      <w:proofErr w:type="spellEnd"/>
+      <w:r>
+        <w:t xml:space="preserve">“ gespeichert wird. Hier wird zuvor noch unterschieden, ob die Antwort in einem </w:t>
+      </w:r>
+      <w:proofErr w:type="spellStart"/>
+      <w:r>
         <w:t>JSONArray</w:t>
       </w:r>
       <w:proofErr w:type="spellEnd"/>
       <w:r>
-        <w:t xml:space="preserve"> mit den Antworten wäre.</w:t>
-      </w:r>
-      <w:r>
-        <w:t xml:space="preserve"> Der zweite Parameter „</w:t>
+        <w:t xml:space="preserve"> gespeichert wurde, falls eine Frage mehrere Eingabemöglichkeiten bietet, oder nur eine Antwort beinhaltet.</w:t>
+      </w:r>
+      <w:r>
+        <w:t xml:space="preserve"> </w:t>
+      </w:r>
+      <w:r>
+        <w:t>Am Ende einer Iteration wird dann die Methode „</w:t>
       </w:r>
       <w:proofErr w:type="spellStart"/>
       <w:r>
-        <w:t>HttpServletRequest</w:t>
+        <w:t>saveAnswer</w:t>
       </w:r>
       <w:proofErr w:type="spellEnd"/>
       <w:r>
-        <w:t xml:space="preserve"> </w:t>
+        <w:t>“ aufgerufen, welcher die „</w:t>
       </w:r>
       <w:proofErr w:type="spellStart"/>
       <w:r>
-        <w:t>request</w:t>
+        <w:t>questionId</w:t>
       </w:r>
       <w:proofErr w:type="spellEnd"/>
       <w:r>
-        <w:t xml:space="preserve">“ wird </w:t>
-      </w:r>
-      <w:r>
-        <w:t>benutzt,</w:t>
-      </w:r>
-      <w:r>
-        <w:t xml:space="preserve"> um </w:t>
-      </w:r>
-      <w:r>
-        <w:t xml:space="preserve">auf die Session ID des </w:t>
+        <w:t>“ und den „</w:t>
       </w:r>
       <w:proofErr w:type="spellStart"/>
       <w:r>
-        <w:t>Requests</w:t>
+        <w:t>user</w:t>
       </w:r>
       <w:proofErr w:type="spellEnd"/>
       <w:r>
-        <w:t xml:space="preserve"> zuzugreifen.</w:t>
-      </w:r>
-    </w:p>
-    <w:p>
-      <w:pPr>
-        <w:spacing w:after="0"/>
-      </w:pPr>
-    </w:p>
-    <w:p>
-      <w:pPr>
-        <w:spacing w:after="0"/>
-      </w:pPr>
-      <w:r>
-        <w:t xml:space="preserve">In der Methode wird zunächst überprüft ob der User den Fragebogen bereits ausgefüllt hat, indem die gesamte User Tabelle der Datenbank durchgegangen wird, um zu schauen ob die Session ID bereits enthalten ist oder nicht. Wenn die Session ID bereits vorkam, hat der User den Fragebogen bereits ausgefüllt und die Antworten werden nicht gespeichert. Wenn der User den Fragebogen zum ersten Mal ausgefüllt hat, wird die Session ID zunächst in der Tabelle gespeichert. Danach wird das </w:t>
-      </w:r>
-      <w:proofErr w:type="spellStart"/>
-      <w:r>
-        <w:t>JSONArray</w:t>
-      </w:r>
-      <w:proofErr w:type="spellEnd"/>
-      <w:r>
-        <w:t xml:space="preserve"> durch iteriert. Dabei wird für jedes Objekt der Index der Frage gespeichert („</w:t>
-      </w:r>
-      <w:proofErr w:type="spellStart"/>
-      <w:r>
-        <w:t>questionId</w:t>
-      </w:r>
-      <w:proofErr w:type="spellEnd"/>
-      <w:r>
-        <w:t>“), bevor die Antwort des Objektes im String „</w:t>
-      </w:r>
-      <w:proofErr w:type="spellStart"/>
-      <w:r>
-        <w:t>singleAnswer</w:t>
-      </w:r>
-      <w:proofErr w:type="spellEnd"/>
-      <w:r>
-        <w:t xml:space="preserve">“ gespeichert wird. Hier wird zuvor noch unterschieden, ob die Antwort in einem </w:t>
-      </w:r>
-      <w:proofErr w:type="spellStart"/>
-      <w:r>
-        <w:t>JSONArray</w:t>
-      </w:r>
-      <w:proofErr w:type="spellEnd"/>
-      <w:r>
-        <w:t xml:space="preserve"> gespeichert wurde, falls eine Frage mehrere Eingabemöglichkeiten bietet, oder nur eine Antwort beinhaltet.</w:t>
-      </w:r>
-      <w:r>
-        <w:t xml:space="preserve"> </w:t>
-      </w:r>
-      <w:r>
-        <w:t>Am Ende einer Iteration wird dann die Methode „</w:t>
-      </w:r>
-      <w:proofErr w:type="spellStart"/>
-      <w:r>
-        <w:t>saveAnswer</w:t>
-      </w:r>
-      <w:proofErr w:type="spellEnd"/>
-      <w:r>
-        <w:t>“ aufgerufen, welcher die „</w:t>
-      </w:r>
-      <w:proofErr w:type="spellStart"/>
-      <w:r>
-        <w:t>questionId</w:t>
-      </w:r>
-      <w:proofErr w:type="spellEnd"/>
-      <w:r>
-        <w:t>“ und den „</w:t>
-      </w:r>
-      <w:proofErr w:type="spellStart"/>
-      <w:r>
-        <w:t>user</w:t>
-      </w:r>
-      <w:proofErr w:type="spellEnd"/>
-      <w:r>
         <w:t>“ als Parameter bekommt und für die Speicherung einer Antwort für eine einzelne Frage zuständig ist (siehe Abbildung 23).</w:t>
       </w:r>
     </w:p>
-    <w:p>
-      <w:pPr>
-        <w:spacing w:after="0"/>
-      </w:pPr>
-    </w:p>
-    <w:p>
-      <w:pPr>
-        <w:spacing w:after="0"/>
-      </w:pPr>
+    <w:p/>
+    <w:p>
       <w:r>
         <w:rPr>
           <w:noProof/>
@@ -12270,45 +12370,14 @@
         </w:drawing>
       </w:r>
     </w:p>
-    <w:p>
-      <w:pPr>
-        <w:spacing w:after="0"/>
-      </w:pPr>
-    </w:p>
-    <w:p>
-      <w:pPr>
-        <w:spacing w:after="0"/>
-      </w:pPr>
-    </w:p>
-    <w:p>
-      <w:pPr>
-        <w:spacing w:after="0"/>
-      </w:pPr>
-    </w:p>
-    <w:p>
-      <w:pPr>
-        <w:spacing w:after="0"/>
-      </w:pPr>
-    </w:p>
-    <w:p>
-      <w:pPr>
-        <w:spacing w:after="0"/>
-      </w:pPr>
-    </w:p>
-    <w:p>
-      <w:pPr>
-        <w:spacing w:after="0"/>
-      </w:pPr>
-    </w:p>
-    <w:p>
-      <w:pPr>
-        <w:spacing w:after="0"/>
-      </w:pPr>
-    </w:p>
-    <w:p>
-      <w:pPr>
-        <w:spacing w:after="0"/>
-      </w:pPr>
+    <w:p/>
+    <w:p/>
+    <w:p/>
+    <w:p/>
+    <w:p/>
+    <w:p/>
+    <w:p/>
+    <w:p>
       <w:r>
         <w:t>Hier wird ein neues „</w:t>
       </w:r>
@@ -12381,50 +12450,26 @@
         <w:t xml:space="preserve"> in der Datenbank eingetragen wird.</w:t>
       </w:r>
     </w:p>
-    <w:p>
-      <w:pPr>
-        <w:spacing w:after="0"/>
-      </w:pPr>
-    </w:p>
-    <w:p>
-      <w:pPr>
-        <w:spacing w:after="0"/>
-      </w:pPr>
-    </w:p>
-    <w:p>
-      <w:pPr>
-        <w:spacing w:after="0"/>
-      </w:pPr>
-    </w:p>
-    <w:p>
-      <w:pPr>
-        <w:spacing w:after="0"/>
-      </w:pPr>
-    </w:p>
-    <w:p>
-      <w:pPr>
-        <w:spacing w:after="0"/>
-      </w:pPr>
-    </w:p>
-    <w:p>
-      <w:pPr>
-        <w:spacing w:after="0"/>
-      </w:pPr>
-    </w:p>
-    <w:p>
-      <w:pPr>
-        <w:spacing w:after="0"/>
-      </w:pPr>
-    </w:p>
+    <w:p/>
+    <w:p/>
+    <w:p/>
+    <w:p/>
+    <w:p/>
+    <w:p/>
+    <w:p/>
+    <w:p/>
     <w:p>
       <w:pPr>
         <w:pStyle w:val="berschrift1"/>
+        <w:spacing w:before="0"/>
         <w:rPr>
           <w:sz w:val="36"/>
           <w:szCs w:val="36"/>
         </w:rPr>
       </w:pPr>
-      <w:bookmarkStart w:id="26" w:name="_Toc973154"/>
+      <w:bookmarkStart w:id="27" w:name="_Toc974724"/>
+      <w:bookmarkStart w:id="28" w:name="_GoBack"/>
+      <w:bookmarkEnd w:id="28"/>
       <w:r>
         <w:rPr>
           <w:sz w:val="36"/>
@@ -12433,17 +12478,10 @@
         <w:lastRenderedPageBreak/>
         <w:t>Fazit</w:t>
       </w:r>
-      <w:bookmarkEnd w:id="26"/>
-    </w:p>
-    <w:p>
-      <w:pPr>
-        <w:spacing w:after="0"/>
-      </w:pPr>
-    </w:p>
-    <w:p>
-      <w:pPr>
-        <w:spacing w:after="0"/>
-      </w:pPr>
+      <w:bookmarkEnd w:id="27"/>
+    </w:p>
+    <w:p/>
+    <w:p>
       <w:r>
         <w:t xml:space="preserve">Das Projekt ermöglichte es, viel Erfahrung in der Umsetzung von Webanwendungen zu sammeln. Besonders die Nutzung einiger Frameworks für das Front-End und Back-End haben neue Erkenntnisse gebracht. Außerdem war die Zusammenarbeit mit dem Institut für Bauforschung e. V. sehr erfreulich, da </w:t>
       </w:r>
@@ -12451,16 +12489,8 @@
         <w:t>die Anwendung auch einen Nutzen gefunden hat.</w:t>
       </w:r>
     </w:p>
-    <w:p>
-      <w:pPr>
-        <w:spacing w:after="0"/>
-      </w:pPr>
-    </w:p>
-    <w:p>
-      <w:pPr>
-        <w:spacing w:after="0"/>
-      </w:pPr>
-    </w:p>
+    <w:p/>
+    <w:p/>
     <w:p>
       <w:pPr>
         <w:pStyle w:val="berschrift2"/>
@@ -12469,7 +12499,7 @@
           <w:szCs w:val="32"/>
         </w:rPr>
       </w:pPr>
-      <w:bookmarkStart w:id="27" w:name="_Toc973155"/>
+      <w:bookmarkStart w:id="29" w:name="_Toc974725"/>
       <w:r>
         <w:rPr>
           <w:sz w:val="32"/>
@@ -12477,17 +12507,10 @@
         </w:rPr>
         <w:t>Ausblick</w:t>
       </w:r>
-      <w:bookmarkEnd w:id="27"/>
-    </w:p>
-    <w:p>
-      <w:pPr>
-        <w:spacing w:after="0"/>
-      </w:pPr>
-    </w:p>
-    <w:p>
-      <w:pPr>
-        <w:spacing w:after="0"/>
-      </w:pPr>
+      <w:bookmarkEnd w:id="29"/>
+    </w:p>
+    <w:p/>
+    <w:p>
       <w:r>
         <w:t>Durch die gute Erweiterbarkeit ist es möglich den Fragebogen dynamisch zu gestalten, um weitere Fragen hinzuzufügen. Dies ermöglicht weitere Anwendungsfälle außerhalb der Bauschadensforschung.</w:t>
       </w:r>
@@ -12509,7 +12532,7 @@
   <w:endnote w:type="separator" w:id="-1">
     <w:p>
       <w:pPr>
-        <w:spacing w:after="0" w:line="240" w:lineRule="auto"/>
+        <w:spacing w:line="240" w:lineRule="auto"/>
       </w:pPr>
       <w:r>
         <w:separator/>
@@ -12520,7 +12543,7 @@
   <w:endnote w:type="continuationSeparator" w:id="0">
     <w:p>
       <w:pPr>
-        <w:spacing w:after="0" w:line="240" w:lineRule="auto"/>
+        <w:spacing w:line="240" w:lineRule="auto"/>
       </w:pPr>
       <w:r>
         <w:continuationSeparator/>
@@ -12579,7 +12602,7 @@
   <w:footnote w:type="separator" w:id="-1">
     <w:p>
       <w:pPr>
-        <w:spacing w:after="0" w:line="240" w:lineRule="auto"/>
+        <w:spacing w:line="240" w:lineRule="auto"/>
       </w:pPr>
       <w:r>
         <w:separator/>
@@ -12590,7 +12613,7 @@
   <w:footnote w:type="continuationSeparator" w:id="0">
     <w:p>
       <w:pPr>
-        <w:spacing w:after="0" w:line="240" w:lineRule="auto"/>
+        <w:spacing w:line="240" w:lineRule="auto"/>
       </w:pPr>
       <w:r>
         <w:continuationSeparator/>
@@ -12614,7 +12637,7 @@
     </w:rPrDefault>
     <w:pPrDefault>
       <w:pPr>
-        <w:spacing w:after="480" w:line="340" w:lineRule="exact"/>
+        <w:spacing w:line="340" w:lineRule="exact"/>
       </w:pPr>
     </w:pPrDefault>
   </w:docDefaults>
@@ -13014,7 +13037,7 @@
     <w:pPr>
       <w:keepNext/>
       <w:keepLines/>
-      <w:spacing w:before="240" w:after="0"/>
+      <w:spacing w:before="240"/>
       <w:outlineLvl w:val="0"/>
     </w:pPr>
     <w:rPr>
@@ -13036,7 +13059,7 @@
     <w:pPr>
       <w:keepNext/>
       <w:keepLines/>
-      <w:spacing w:before="40" w:after="0"/>
+      <w:spacing w:before="40"/>
       <w:outlineLvl w:val="1"/>
     </w:pPr>
     <w:rPr>
@@ -13059,7 +13082,7 @@
     <w:pPr>
       <w:keepNext/>
       <w:keepLines/>
-      <w:spacing w:before="40" w:after="0"/>
+      <w:spacing w:before="40"/>
       <w:outlineLvl w:val="3"/>
     </w:pPr>
     <w:rPr>
@@ -13105,7 +13128,7 @@
     <w:qFormat/>
     <w:rsid w:val="00E65C5E"/>
     <w:pPr>
-      <w:spacing w:after="0" w:line="240" w:lineRule="auto"/>
+      <w:spacing w:line="240" w:lineRule="auto"/>
       <w:contextualSpacing/>
     </w:pPr>
     <w:rPr>
@@ -13170,7 +13193,7 @@
         <w:tab w:val="center" w:pos="4536"/>
         <w:tab w:val="right" w:pos="9072"/>
       </w:tabs>
-      <w:spacing w:after="0" w:line="240" w:lineRule="auto"/>
+      <w:spacing w:line="240" w:lineRule="auto"/>
     </w:pPr>
   </w:style>
   <w:style w:type="character" w:customStyle="1" w:styleId="KopfzeileZchn">
@@ -13192,7 +13215,7 @@
         <w:tab w:val="center" w:pos="4536"/>
         <w:tab w:val="right" w:pos="9072"/>
       </w:tabs>
-      <w:spacing w:after="0" w:line="240" w:lineRule="auto"/>
+      <w:spacing w:line="240" w:lineRule="auto"/>
     </w:pPr>
   </w:style>
   <w:style w:type="character" w:customStyle="1" w:styleId="FuzeileZchn">
@@ -13208,7 +13231,7 @@
     <w:qFormat/>
     <w:rsid w:val="00DD06BA"/>
     <w:pPr>
-      <w:spacing w:after="0" w:line="240" w:lineRule="auto"/>
+      <w:spacing w:line="240" w:lineRule="auto"/>
     </w:pPr>
   </w:style>
   <w:style w:type="paragraph" w:styleId="Verzeichnis1">
@@ -13243,7 +13266,7 @@
     <w:unhideWhenUsed/>
     <w:rsid w:val="00D55004"/>
     <w:pPr>
-      <w:spacing w:after="0" w:line="240" w:lineRule="auto"/>
+      <w:spacing w:line="240" w:lineRule="auto"/>
     </w:pPr>
     <w:rPr>
       <w:rFonts w:ascii="Segoe UI" w:hAnsi="Segoe UI" w:cs="Segoe UI"/>
@@ -13443,7 +13466,7 @@
     <w:uiPriority w:val="39"/>
     <w:rsid w:val="00123E98"/>
     <w:pPr>
-      <w:spacing w:after="0" w:line="240" w:lineRule="auto"/>
+      <w:spacing w:line="240" w:lineRule="auto"/>
     </w:pPr>
     <w:tblPr>
       <w:tblBorders>
@@ -13774,7 +13797,7 @@
 </file>
 
 <file path=customXml/itemProps1.xml><?xml version="1.0" encoding="utf-8"?>
-<ds:datastoreItem xmlns:ds="http://schemas.openxmlformats.org/officeDocument/2006/customXml" ds:itemID="{D27E4115-A6F5-476D-86E2-0AA2A1DEC01A}">
+<ds:datastoreItem xmlns:ds="http://schemas.openxmlformats.org/officeDocument/2006/customXml" ds:itemID="{1FAC1DFC-9113-41E1-9B41-B3541BE64383}">
   <ds:schemaRefs>
     <ds:schemaRef ds:uri="http://schemas.openxmlformats.org/officeDocument/2006/bibliography"/>
   </ds:schemaRefs>

</xml_diff>